<commit_message>
docs: firma y foto
</commit_message>
<xml_diff>
--- a/reports/Group/D01/Chartering Report D01.docx
+++ b/reports/Group/D01/Chartering Report D01.docx
@@ -50,7 +50,6 @@
           <w:szCs w:val="48"/>
         </w:rPr>
       </w:pPr>
-      <w:proofErr w:type="spellStart"/>
       <w:r>
         <w:rPr>
           <w:rFonts w:ascii="Arial Narrow" w:eastAsia="Arial Narrow" w:hAnsi="Arial Narrow" w:cs="Arial Narrow"/>
@@ -59,31 +58,8 @@
           <w:sz w:val="48"/>
           <w:szCs w:val="48"/>
         </w:rPr>
-        <w:t>Chartering</w:t>
-      </w:r>
-      <w:proofErr w:type="spellEnd"/>
-      <w:r>
-        <w:rPr>
-          <w:rFonts w:ascii="Arial Narrow" w:eastAsia="Arial Narrow" w:hAnsi="Arial Narrow" w:cs="Arial Narrow"/>
-          <w:b/>
-          <w:bCs/>
-          <w:sz w:val="48"/>
-          <w:szCs w:val="48"/>
-        </w:rPr>
-        <w:t xml:space="preserve"> </w:t>
-      </w:r>
-      <w:proofErr w:type="spellStart"/>
-      <w:r>
-        <w:rPr>
-          <w:rFonts w:ascii="Arial Narrow" w:eastAsia="Arial Narrow" w:hAnsi="Arial Narrow" w:cs="Arial Narrow"/>
-          <w:b/>
-          <w:bCs/>
-          <w:sz w:val="48"/>
-          <w:szCs w:val="48"/>
-        </w:rPr>
-        <w:t>Report</w:t>
-      </w:r>
-      <w:proofErr w:type="spellEnd"/>
+        <w:t>Chartering Report</w:t>
+      </w:r>
       <w:r>
         <w:rPr>
           <w:rFonts w:ascii="Arial Narrow" w:eastAsia="Arial Narrow" w:hAnsi="Arial Narrow" w:cs="Arial Narrow"/>
@@ -749,7 +725,6 @@
                 <w:szCs w:val="24"/>
               </w:rPr>
             </w:pPr>
-            <w:proofErr w:type="spellStart"/>
             <w:r>
               <w:rPr>
                 <w:rFonts w:eastAsia="Arial Narrow"/>
@@ -758,7 +733,6 @@
               </w:rPr>
               <w:t>Tester</w:t>
             </w:r>
-            <w:proofErr w:type="spellEnd"/>
           </w:p>
         </w:tc>
         <w:tc>
@@ -781,7 +755,16 @@
                 <w:sz w:val="24"/>
                 <w:szCs w:val="24"/>
               </w:rPr>
-              <w:t>Persona encargada de realizar las pruebas necesarias para garantizar la calidad de la aplicación</w:t>
+              <w:t xml:space="preserve">Persona encargada de realizar las pruebas necesarias para garantizar la </w:t>
+            </w:r>
+            <w:r>
+              <w:rPr>
+                <w:rFonts w:eastAsia="Arial Narrow"/>
+                <w:sz w:val="24"/>
+                <w:szCs w:val="24"/>
+              </w:rPr>
+              <w:lastRenderedPageBreak/>
+              <w:t>calidad de la aplicación</w:t>
             </w:r>
           </w:p>
           <w:p>
@@ -819,6 +802,7 @@
                 <w:sz w:val="24"/>
                 <w:szCs w:val="24"/>
               </w:rPr>
+              <w:lastRenderedPageBreak/>
               <w:t>Ramos Vargas, Alba – albramvar1@alum.us.es</w:t>
             </w:r>
           </w:p>
@@ -865,25 +849,7 @@
                 <w:sz w:val="24"/>
                 <w:szCs w:val="24"/>
               </w:rPr>
-              <w:t xml:space="preserve">Persona encargada de </w:t>
-            </w:r>
-            <w:proofErr w:type="spellStart"/>
-            <w:r>
-              <w:rPr>
-                <w:rFonts w:eastAsia="Arial Narrow"/>
-                <w:sz w:val="24"/>
-                <w:szCs w:val="24"/>
-              </w:rPr>
-              <w:t>elicitar</w:t>
-            </w:r>
-            <w:proofErr w:type="spellEnd"/>
-            <w:r>
-              <w:rPr>
-                <w:rFonts w:eastAsia="Arial Narrow"/>
-                <w:sz w:val="24"/>
-                <w:szCs w:val="24"/>
-              </w:rPr>
-              <w:t xml:space="preserve"> requisitos, definir las funcionalidades, diseñar el modelo del dominio y generar informes.</w:t>
+              <w:t>Persona encargada de elicitar requisitos, definir las funcionalidades, diseñar el modelo del dominio y generar informes.</w:t>
             </w:r>
           </w:p>
         </w:tc>
@@ -1365,7 +1331,6 @@
           <w:docPartUnique/>
         </w:docPartObj>
       </w:sdtPr>
-      <w:sdtEndPr/>
       <w:sdtContent>
         <w:p>
           <w:pPr>
@@ -1776,6 +1741,7 @@
       <w:bookmarkStart w:id="2" w:name="_Toc1004905240"/>
       <w:bookmarkEnd w:id="1"/>
       <w:r>
+        <w:lastRenderedPageBreak/>
         <w:t>Introducción</w:t>
       </w:r>
       <w:bookmarkEnd w:id="2"/>
@@ -1961,23 +1927,13 @@
           <w:szCs w:val="24"/>
         </w:rPr>
       </w:pPr>
-      <w:proofErr w:type="spellStart"/>
-      <w:r>
-        <w:rPr>
-          <w:rFonts w:eastAsia="Arial Narrow"/>
-          <w:sz w:val="24"/>
-          <w:szCs w:val="24"/>
-        </w:rPr>
-        <w:t>Student</w:t>
-      </w:r>
-      <w:proofErr w:type="spellEnd"/>
-      <w:r>
-        <w:rPr>
-          <w:rFonts w:eastAsia="Arial Narrow"/>
-          <w:sz w:val="24"/>
-          <w:szCs w:val="24"/>
-        </w:rPr>
-        <w:t xml:space="preserve"> 1</w:t>
+      <w:r>
+        <w:rPr>
+          <w:rFonts w:eastAsia="Arial Narrow"/>
+          <w:sz w:val="24"/>
+          <w:szCs w:val="24"/>
+        </w:rPr>
+        <w:t>Student 1</w:t>
       </w:r>
     </w:p>
     <w:p>
@@ -2088,23 +2044,13 @@
           <w:szCs w:val="24"/>
         </w:rPr>
       </w:pPr>
-      <w:proofErr w:type="spellStart"/>
-      <w:r>
-        <w:rPr>
-          <w:rFonts w:eastAsia="Arial Narrow"/>
-          <w:sz w:val="24"/>
-          <w:szCs w:val="24"/>
-        </w:rPr>
-        <w:t>Name</w:t>
-      </w:r>
-      <w:proofErr w:type="spellEnd"/>
-      <w:r>
-        <w:rPr>
-          <w:rFonts w:eastAsia="Arial Narrow"/>
-          <w:sz w:val="24"/>
-          <w:szCs w:val="24"/>
-        </w:rPr>
-        <w:t>:</w:t>
+      <w:r>
+        <w:rPr>
+          <w:rFonts w:eastAsia="Arial Narrow"/>
+          <w:sz w:val="24"/>
+          <w:szCs w:val="24"/>
+        </w:rPr>
+        <w:t>Name:</w:t>
       </w:r>
       <w:r>
         <w:rPr>
@@ -2200,7 +2146,6 @@
         </w:rPr>
         <w:t xml:space="preserve">, </w:t>
       </w:r>
-      <w:proofErr w:type="spellStart"/>
       <w:r>
         <w:rPr>
           <w:rFonts w:eastAsia="Arial Narrow"/>
@@ -2215,16 +2160,7 @@
           <w:sz w:val="24"/>
           <w:szCs w:val="24"/>
         </w:rPr>
-        <w:t>ester</w:t>
-      </w:r>
-      <w:proofErr w:type="spellEnd"/>
-      <w:r>
-        <w:rPr>
-          <w:rFonts w:eastAsia="Arial Narrow"/>
-          <w:sz w:val="24"/>
-          <w:szCs w:val="24"/>
-        </w:rPr>
-        <w:t>,</w:t>
+        <w:t>ester,</w:t>
       </w:r>
       <w:r>
         <w:rPr>
@@ -2340,6 +2276,7 @@
           <w:szCs w:val="24"/>
           <w:lang w:val="en-US"/>
         </w:rPr>
+        <w:lastRenderedPageBreak/>
         <w:t>ID Number:</w:t>
       </w:r>
       <w:r>
@@ -2376,6 +2313,119 @@
           <w:rFonts w:eastAsia="Arial Narrow"/>
           <w:sz w:val="24"/>
           <w:szCs w:val="24"/>
+        </w:rPr>
+      </w:pPr>
+      <w:r>
+        <w:rPr>
+          <w:rFonts w:eastAsia="Arial Narrow"/>
+          <w:sz w:val="24"/>
+          <w:szCs w:val="24"/>
+        </w:rPr>
+        <w:t xml:space="preserve">UVUS: </w:t>
+      </w:r>
+      <w:r>
+        <w:rPr>
+          <w:sz w:val="24"/>
+          <w:szCs w:val="24"/>
+        </w:rPr>
+        <w:tab/>
+      </w:r>
+      <w:r>
+        <w:rPr>
+          <w:sz w:val="24"/>
+          <w:szCs w:val="24"/>
+        </w:rPr>
+        <w:t>LPS5296</w:t>
+      </w:r>
+      <w:r>
+        <w:rPr>
+          <w:sz w:val="24"/>
+          <w:szCs w:val="24"/>
+        </w:rPr>
+        <w:tab/>
+      </w:r>
+      <w:r>
+        <w:rPr>
+          <w:rFonts w:eastAsia="Arial Narrow"/>
+          <w:sz w:val="24"/>
+          <w:szCs w:val="24"/>
+        </w:rPr>
+        <w:t xml:space="preserve"> </w:t>
+      </w:r>
+    </w:p>
+    <w:p>
+      <w:pPr>
+        <w:pStyle w:val="Normal1"/>
+        <w:ind w:firstLine="0"/>
+        <w:rPr>
+          <w:rFonts w:eastAsia="Arial Narrow"/>
+          <w:sz w:val="24"/>
+          <w:szCs w:val="24"/>
+        </w:rPr>
+      </w:pPr>
+      <w:r>
+        <w:rPr>
+          <w:rFonts w:eastAsia="Arial Narrow"/>
+          <w:sz w:val="24"/>
+          <w:szCs w:val="24"/>
+        </w:rPr>
+        <w:t>Name:</w:t>
+      </w:r>
+      <w:r>
+        <w:rPr>
+          <w:sz w:val="24"/>
+          <w:szCs w:val="24"/>
+        </w:rPr>
+        <w:tab/>
+      </w:r>
+      <w:r>
+        <w:rPr>
+          <w:sz w:val="24"/>
+          <w:szCs w:val="24"/>
+        </w:rPr>
+        <w:tab/>
+      </w:r>
+      <w:r>
+        <w:rPr>
+          <w:rFonts w:eastAsia="Arial Narrow"/>
+          <w:sz w:val="24"/>
+          <w:szCs w:val="24"/>
+        </w:rPr>
+        <w:t xml:space="preserve">Calderón </w:t>
+      </w:r>
+      <w:r>
+        <w:rPr>
+          <w:rFonts w:eastAsia="Arial Narrow"/>
+          <w:sz w:val="24"/>
+          <w:szCs w:val="24"/>
+        </w:rPr>
+        <w:t>Rodríguez</w:t>
+      </w:r>
+      <w:r>
+        <w:rPr>
+          <w:rFonts w:eastAsia="Arial Narrow"/>
+          <w:sz w:val="24"/>
+          <w:szCs w:val="24"/>
+        </w:rPr>
+        <w:t>, Manuel María</w:t>
+      </w:r>
+      <w:r>
+        <w:rPr>
+          <w:rFonts w:eastAsia="Arial Narrow"/>
+          <w:sz w:val="24"/>
+          <w:szCs w:val="24"/>
+        </w:rPr>
+        <w:t xml:space="preserve">                                     </w:t>
+      </w:r>
+    </w:p>
+    <w:p>
+      <w:pPr>
+        <w:pStyle w:val="Normal1"/>
+        <w:ind w:firstLine="0"/>
+        <w:rPr>
+          <w:rFonts w:eastAsia="Arial Narrow"/>
+          <w:sz w:val="24"/>
+          <w:szCs w:val="24"/>
           <w:lang w:val="en-US"/>
         </w:rPr>
       </w:pPr>
@@ -2386,17 +2436,15 @@
           <w:szCs w:val="24"/>
           <w:lang w:val="en-US"/>
         </w:rPr>
-        <w:t>UVUS</w:t>
-      </w:r>
-      <w:proofErr w:type="gramStart"/>
-      <w:r>
-        <w:rPr>
-          <w:rFonts w:eastAsia="Arial Narrow"/>
+        <w:t>Roles:</w:t>
+      </w:r>
+      <w:r>
+        <w:rPr>
           <w:sz w:val="24"/>
           <w:szCs w:val="24"/>
           <w:lang w:val="en-US"/>
         </w:rPr>
-        <w:t xml:space="preserve">: </w:t>
+        <w:tab/>
       </w:r>
       <w:r>
         <w:rPr>
@@ -2408,20 +2456,21 @@
       </w:r>
       <w:r>
         <w:rPr>
+          <w:rFonts w:eastAsia="Arial Narrow"/>
           <w:sz w:val="24"/>
           <w:szCs w:val="24"/>
           <w:lang w:val="en-US"/>
         </w:rPr>
-        <w:t>LPS5296</w:t>
-      </w:r>
-      <w:proofErr w:type="gramEnd"/>
-      <w:r>
-        <w:rPr>
+        <w:t xml:space="preserve"> </w:t>
+      </w:r>
+      <w:r>
+        <w:rPr>
+          <w:rFonts w:eastAsia="Arial Narrow"/>
           <w:sz w:val="24"/>
           <w:szCs w:val="24"/>
           <w:lang w:val="en-US"/>
         </w:rPr>
-        <w:tab/>
+        <w:t>Operator</w:t>
       </w:r>
       <w:r>
         <w:rPr>
@@ -2430,20 +2479,35 @@
           <w:szCs w:val="24"/>
           <w:lang w:val="en-US"/>
         </w:rPr>
+        <w:t xml:space="preserve">, </w:t>
+      </w:r>
+      <w:r>
+        <w:rPr>
+          <w:rFonts w:eastAsia="Arial Narrow"/>
+          <w:sz w:val="24"/>
+          <w:szCs w:val="24"/>
+          <w:lang w:val="en-US"/>
+        </w:rPr>
+        <w:t>Project</w:t>
+      </w:r>
+      <w:r>
+        <w:rPr>
+          <w:rFonts w:eastAsia="Arial Narrow"/>
+          <w:sz w:val="24"/>
+          <w:szCs w:val="24"/>
+          <w:lang w:val="en-US"/>
+        </w:rPr>
         <w:t xml:space="preserve"> </w:t>
       </w:r>
-    </w:p>
-    <w:p>
-      <w:pPr>
-        <w:pStyle w:val="Normal1"/>
-        <w:ind w:firstLine="0"/>
+      <w:r>
         <w:rPr>
           <w:rFonts w:eastAsia="Arial Narrow"/>
           <w:sz w:val="24"/>
           <w:szCs w:val="24"/>
           <w:lang w:val="en-US"/>
         </w:rPr>
-      </w:pPr>
+        <w:t>M</w:t>
+      </w:r>
       <w:r>
         <w:rPr>
           <w:rFonts w:eastAsia="Arial Narrow"/>
@@ -2451,23 +2515,25 @@
           <w:szCs w:val="24"/>
           <w:lang w:val="en-US"/>
         </w:rPr>
-        <w:t>Name:</w:t>
-      </w:r>
-      <w:r>
-        <w:rPr>
+        <w:t>anager</w:t>
+      </w:r>
+      <w:r>
+        <w:rPr>
+          <w:rFonts w:eastAsia="Arial Narrow"/>
           <w:sz w:val="24"/>
           <w:szCs w:val="24"/>
           <w:lang w:val="en-US"/>
         </w:rPr>
-        <w:tab/>
-      </w:r>
-      <w:r>
-        <w:rPr>
+        <w:t>,</w:t>
+      </w:r>
+      <w:r>
+        <w:rPr>
+          <w:rFonts w:eastAsia="Arial Narrow"/>
           <w:sz w:val="24"/>
           <w:szCs w:val="24"/>
           <w:lang w:val="en-US"/>
         </w:rPr>
-        <w:tab/>
+        <w:t xml:space="preserve"> </w:t>
       </w:r>
       <w:r>
         <w:rPr>
@@ -2476,7 +2542,7 @@
           <w:szCs w:val="24"/>
           <w:lang w:val="en-US"/>
         </w:rPr>
-        <w:t xml:space="preserve">Calderón </w:t>
+        <w:t>Analista</w:t>
       </w:r>
       <w:r>
         <w:rPr>
@@ -2485,7 +2551,7 @@
           <w:szCs w:val="24"/>
           <w:lang w:val="en-US"/>
         </w:rPr>
-        <w:t>Rodríguez</w:t>
+        <w:t xml:space="preserve">, </w:t>
       </w:r>
       <w:r>
         <w:rPr>
@@ -2494,166 +2560,8 @@
           <w:szCs w:val="24"/>
           <w:lang w:val="en-US"/>
         </w:rPr>
-        <w:t>, Manuel María</w:t>
-      </w:r>
-      <w:r>
-        <w:rPr>
-          <w:rFonts w:eastAsia="Arial Narrow"/>
-          <w:sz w:val="24"/>
-          <w:szCs w:val="24"/>
-          <w:lang w:val="en-US"/>
-        </w:rPr>
-        <w:t xml:space="preserve">                                     </w:t>
-      </w:r>
-    </w:p>
-    <w:p>
-      <w:pPr>
-        <w:pStyle w:val="Normal1"/>
-        <w:ind w:firstLine="0"/>
-        <w:rPr>
-          <w:rFonts w:eastAsia="Arial Narrow"/>
-          <w:sz w:val="24"/>
-          <w:szCs w:val="24"/>
-          <w:lang w:val="en-US"/>
-        </w:rPr>
-      </w:pPr>
-      <w:r>
-        <w:rPr>
-          <w:rFonts w:eastAsia="Arial Narrow"/>
-          <w:sz w:val="24"/>
-          <w:szCs w:val="24"/>
-          <w:lang w:val="en-US"/>
-        </w:rPr>
-        <w:t>Roles:</w:t>
-      </w:r>
-      <w:r>
-        <w:rPr>
-          <w:sz w:val="24"/>
-          <w:szCs w:val="24"/>
-          <w:lang w:val="en-US"/>
-        </w:rPr>
-        <w:tab/>
-      </w:r>
-      <w:r>
-        <w:rPr>
-          <w:sz w:val="24"/>
-          <w:szCs w:val="24"/>
-          <w:lang w:val="en-US"/>
-        </w:rPr>
-        <w:tab/>
-      </w:r>
-      <w:r>
-        <w:rPr>
-          <w:rFonts w:eastAsia="Arial Narrow"/>
-          <w:sz w:val="24"/>
-          <w:szCs w:val="24"/>
-          <w:lang w:val="en-US"/>
-        </w:rPr>
-        <w:t xml:space="preserve"> </w:t>
-      </w:r>
-      <w:r>
-        <w:rPr>
-          <w:rFonts w:eastAsia="Arial Narrow"/>
-          <w:sz w:val="24"/>
-          <w:szCs w:val="24"/>
-          <w:lang w:val="en-US"/>
-        </w:rPr>
-        <w:t>Operator</w:t>
-      </w:r>
-      <w:r>
-        <w:rPr>
-          <w:rFonts w:eastAsia="Arial Narrow"/>
-          <w:sz w:val="24"/>
-          <w:szCs w:val="24"/>
-          <w:lang w:val="en-US"/>
-        </w:rPr>
-        <w:t xml:space="preserve">, </w:t>
-      </w:r>
-      <w:r>
-        <w:rPr>
-          <w:rFonts w:eastAsia="Arial Narrow"/>
-          <w:sz w:val="24"/>
-          <w:szCs w:val="24"/>
-          <w:lang w:val="en-US"/>
-        </w:rPr>
-        <w:t>Project</w:t>
-      </w:r>
-      <w:r>
-        <w:rPr>
-          <w:rFonts w:eastAsia="Arial Narrow"/>
-          <w:sz w:val="24"/>
-          <w:szCs w:val="24"/>
-          <w:lang w:val="en-US"/>
-        </w:rPr>
-        <w:t xml:space="preserve"> </w:t>
-      </w:r>
-      <w:r>
-        <w:rPr>
-          <w:rFonts w:eastAsia="Arial Narrow"/>
-          <w:sz w:val="24"/>
-          <w:szCs w:val="24"/>
-          <w:lang w:val="en-US"/>
-        </w:rPr>
-        <w:t>M</w:t>
-      </w:r>
-      <w:r>
-        <w:rPr>
-          <w:rFonts w:eastAsia="Arial Narrow"/>
-          <w:sz w:val="24"/>
-          <w:szCs w:val="24"/>
-          <w:lang w:val="en-US"/>
-        </w:rPr>
-        <w:t>anager</w:t>
-      </w:r>
-      <w:r>
-        <w:rPr>
-          <w:rFonts w:eastAsia="Arial Narrow"/>
-          <w:sz w:val="24"/>
-          <w:szCs w:val="24"/>
-          <w:lang w:val="en-US"/>
-        </w:rPr>
-        <w:t>,</w:t>
-      </w:r>
-      <w:r>
-        <w:rPr>
-          <w:rFonts w:eastAsia="Arial Narrow"/>
-          <w:sz w:val="24"/>
-          <w:szCs w:val="24"/>
-          <w:lang w:val="en-US"/>
-        </w:rPr>
-        <w:t xml:space="preserve"> </w:t>
-      </w:r>
-      <w:proofErr w:type="spellStart"/>
-      <w:r>
-        <w:rPr>
-          <w:rFonts w:eastAsia="Arial Narrow"/>
-          <w:sz w:val="24"/>
-          <w:szCs w:val="24"/>
-          <w:lang w:val="en-US"/>
-        </w:rPr>
-        <w:t>Analista</w:t>
-      </w:r>
-      <w:proofErr w:type="spellEnd"/>
-      <w:r>
-        <w:rPr>
-          <w:rFonts w:eastAsia="Arial Narrow"/>
-          <w:sz w:val="24"/>
-          <w:szCs w:val="24"/>
-          <w:lang w:val="en-US"/>
-        </w:rPr>
-        <w:t xml:space="preserve">, </w:t>
-      </w:r>
-      <w:proofErr w:type="spellStart"/>
-      <w:r>
-        <w:rPr>
-          <w:rFonts w:eastAsia="Arial Narrow"/>
-          <w:sz w:val="24"/>
-          <w:szCs w:val="24"/>
-          <w:lang w:val="en-US"/>
-        </w:rPr>
         <w:t>Desarrollador</w:t>
       </w:r>
-      <w:proofErr w:type="spellEnd"/>
     </w:p>
     <w:p>
       <w:pPr>
@@ -2989,18 +2897,8 @@
           <w:sz w:val="24"/>
           <w:szCs w:val="24"/>
         </w:rPr>
-        <w:t xml:space="preserve">project </w:t>
-      </w:r>
-      <w:proofErr w:type="gramStart"/>
-      <w:r>
-        <w:rPr>
-          <w:rFonts w:eastAsia="Arial Narrow"/>
-          <w:sz w:val="24"/>
-          <w:szCs w:val="24"/>
-        </w:rPr>
-        <w:t>manager</w:t>
-      </w:r>
-      <w:proofErr w:type="gramEnd"/>
+        <w:t>project manager</w:t>
+      </w:r>
       <w:r>
         <w:rPr>
           <w:rFonts w:eastAsia="Arial Narrow"/>
@@ -3070,6 +2968,15 @@
         </w:rPr>
         <w:t>ID Number:</w:t>
       </w:r>
+      <w:r>
+        <w:rPr>
+          <w:rFonts w:eastAsia="Arial Narrow"/>
+          <w:sz w:val="24"/>
+          <w:szCs w:val="24"/>
+          <w:lang w:val="en-US"/>
+        </w:rPr>
+        <w:t xml:space="preserve"> 29560552D</w:t>
+      </w:r>
     </w:p>
     <w:p>
       <w:pPr>
@@ -3105,6 +3012,14 @@
           <w:szCs w:val="24"/>
           <w:lang w:val="en-US"/>
         </w:rPr>
+        <w:t>clagonben</w:t>
+      </w:r>
+      <w:r>
+        <w:rPr>
+          <w:sz w:val="24"/>
+          <w:szCs w:val="24"/>
+          <w:lang w:val="en-US"/>
+        </w:rPr>
         <w:tab/>
       </w:r>
       <w:r>
@@ -3224,7 +3139,31 @@
           <w:szCs w:val="24"/>
           <w:lang w:val="en-US"/>
         </w:rPr>
-        <w:t xml:space="preserve"> r</w:t>
+        <w:t xml:space="preserve"> </w:t>
+      </w:r>
+      <w:r>
+        <w:rPr>
+          <w:rFonts w:eastAsia="Arial Narrow"/>
+          <w:sz w:val="24"/>
+          <w:szCs w:val="24"/>
+        </w:rPr>
+        <w:t xml:space="preserve">Analista, </w:t>
+      </w:r>
+      <w:r>
+        <w:rPr>
+          <w:rFonts w:eastAsia="Arial Narrow"/>
+          <w:sz w:val="24"/>
+          <w:szCs w:val="24"/>
+        </w:rPr>
+        <w:t>D</w:t>
+      </w:r>
+      <w:r>
+        <w:rPr>
+          <w:rFonts w:eastAsia="Arial Narrow"/>
+          <w:sz w:val="24"/>
+          <w:szCs w:val="24"/>
+        </w:rPr>
+        <w:t>esarrollador</w:t>
       </w:r>
       <w:r>
         <w:rPr>
@@ -3233,7 +3172,7 @@
           <w:szCs w:val="24"/>
           <w:lang w:val="en-US"/>
         </w:rPr>
-        <w:t>ol1</w:t>
+        <w:t>, Project Manager</w:t>
       </w:r>
       <w:r>
         <w:rPr>
@@ -3242,41 +3181,164 @@
           <w:szCs w:val="24"/>
           <w:lang w:val="en-US"/>
         </w:rPr>
-        <w:t xml:space="preserve">, </w:t>
-      </w:r>
-      <w:r>
+        <w:t xml:space="preserve"> </w:t>
+      </w:r>
+    </w:p>
+    <w:p>
+      <w:pPr>
+        <w:pStyle w:val="Normal1"/>
+        <w:ind w:firstLine="0"/>
         <w:rPr>
           <w:rFonts w:eastAsia="Arial Narrow"/>
           <w:sz w:val="24"/>
           <w:szCs w:val="24"/>
           <w:lang w:val="en-US"/>
         </w:rPr>
-        <w:t>rol2</w:t>
-      </w:r>
-      <w:r>
-        <w:rPr>
-          <w:rFonts w:eastAsia="Arial Narrow"/>
-          <w:sz w:val="24"/>
-          <w:szCs w:val="24"/>
-          <w:lang w:val="en-US"/>
-        </w:rPr>
-        <w:t>,</w:t>
-      </w:r>
-      <w:r>
-        <w:rPr>
-          <w:rFonts w:eastAsia="Arial Narrow"/>
-          <w:sz w:val="24"/>
-          <w:szCs w:val="24"/>
-          <w:lang w:val="en-US"/>
-        </w:rPr>
-        <w:t xml:space="preserve"> rol3, Project Manager</w:t>
-      </w:r>
-      <w:r>
-        <w:rPr>
-          <w:rFonts w:eastAsia="Arial Narrow"/>
-          <w:sz w:val="24"/>
-          <w:szCs w:val="24"/>
-          <w:lang w:val="en-US"/>
+      </w:pPr>
+      <w:r>
+        <w:rPr>
+          <w:noProof/>
+        </w:rPr>
+        <w:lastRenderedPageBreak/>
+        <w:drawing>
+          <wp:inline distT="0" distB="0" distL="0" distR="0" wp14:anchorId="1BB6D0A8" wp14:editId="3B9E9A2E">
+            <wp:extent cx="890561" cy="1187450"/>
+            <wp:effectExtent l="0" t="0" r="5080" b="0"/>
+            <wp:docPr id="2059147124" name="Imagen 1" descr="Un hombre con lentes y camisa blanca&#10;&#10;El contenido generado por IA puede ser incorrecto."/>
+            <wp:cNvGraphicFramePr>
+              <a:graphicFrameLocks xmlns:a="http://schemas.openxmlformats.org/drawingml/2006/main" noChangeAspect="1"/>
+            </wp:cNvGraphicFramePr>
+            <a:graphic xmlns:a="http://schemas.openxmlformats.org/drawingml/2006/main">
+              <a:graphicData uri="http://schemas.openxmlformats.org/drawingml/2006/picture">
+                <pic:pic xmlns:pic="http://schemas.openxmlformats.org/drawingml/2006/picture">
+                  <pic:nvPicPr>
+                    <pic:cNvPr id="2059147124" name="Imagen 1" descr="Un hombre con lentes y camisa blanca&#10;&#10;El contenido generado por IA puede ser incorrecto."/>
+                    <pic:cNvPicPr>
+                      <a:picLocks noChangeAspect="1" noChangeArrowheads="1"/>
+                    </pic:cNvPicPr>
+                  </pic:nvPicPr>
+                  <pic:blipFill>
+                    <a:blip r:embed="rId18" cstate="print">
+                      <a:extLst>
+                        <a:ext uri="{28A0092B-C50C-407E-A947-70E740481C1C}">
+                          <a14:useLocalDpi xmlns:a14="http://schemas.microsoft.com/office/drawing/2010/main" val="0"/>
+                        </a:ext>
+                      </a:extLst>
+                    </a:blip>
+                    <a:srcRect/>
+                    <a:stretch>
+                      <a:fillRect/>
+                    </a:stretch>
+                  </pic:blipFill>
+                  <pic:spPr bwMode="auto">
+                    <a:xfrm flipH="1">
+                      <a:off x="0" y="0"/>
+                      <a:ext cx="903432" cy="1204612"/>
+                    </a:xfrm>
+                    <a:prstGeom prst="rect">
+                      <a:avLst/>
+                    </a:prstGeom>
+                    <a:noFill/>
+                    <a:ln>
+                      <a:noFill/>
+                    </a:ln>
+                  </pic:spPr>
+                </pic:pic>
+              </a:graphicData>
+            </a:graphic>
+          </wp:inline>
+        </w:drawing>
+      </w:r>
+    </w:p>
+    <w:p>
+      <w:pPr>
+        <w:pStyle w:val="Normal1"/>
+        <w:ind w:firstLine="0"/>
+        <w:rPr>
+          <w:rFonts w:eastAsia="Arial Narrow"/>
+          <w:sz w:val="24"/>
+          <w:szCs w:val="24"/>
+        </w:rPr>
+      </w:pPr>
+      <w:r>
+        <w:rPr>
+          <w:rFonts w:eastAsia="Arial Narrow"/>
+          <w:sz w:val="24"/>
+          <w:szCs w:val="24"/>
+        </w:rPr>
+        <w:t>Student 5</w:t>
+      </w:r>
+    </w:p>
+    <w:p>
+      <w:pPr>
+        <w:pStyle w:val="Normal1"/>
+        <w:ind w:firstLine="0"/>
+        <w:rPr>
+          <w:rFonts w:eastAsia="Arial Narrow"/>
+          <w:sz w:val="24"/>
+          <w:szCs w:val="24"/>
+        </w:rPr>
+      </w:pPr>
+      <w:r>
+        <w:rPr>
+          <w:rFonts w:eastAsia="Arial Narrow"/>
+          <w:sz w:val="24"/>
+          <w:szCs w:val="24"/>
+        </w:rPr>
+        <w:t>ID Number:</w:t>
+      </w:r>
+      <w:r>
+        <w:rPr>
+          <w:sz w:val="24"/>
+          <w:szCs w:val="24"/>
+        </w:rPr>
+        <w:tab/>
+      </w:r>
+    </w:p>
+    <w:p>
+      <w:pPr>
+        <w:pStyle w:val="Normal1"/>
+        <w:ind w:firstLine="0"/>
+        <w:rPr>
+          <w:rFonts w:eastAsia="Arial Narrow"/>
+          <w:sz w:val="24"/>
+          <w:szCs w:val="24"/>
+        </w:rPr>
+      </w:pPr>
+      <w:r>
+        <w:rPr>
+          <w:rFonts w:eastAsia="Arial Narrow"/>
+          <w:sz w:val="24"/>
+          <w:szCs w:val="24"/>
+        </w:rPr>
+        <w:t xml:space="preserve">UVUS: </w:t>
+      </w:r>
+      <w:r>
+        <w:rPr>
+          <w:sz w:val="24"/>
+          <w:szCs w:val="24"/>
+        </w:rPr>
+        <w:tab/>
+      </w:r>
+      <w:r>
+        <w:rPr>
+          <w:sz w:val="24"/>
+          <w:szCs w:val="24"/>
+        </w:rPr>
+        <w:tab/>
+      </w:r>
+      <w:r>
+        <w:rPr>
+          <w:sz w:val="24"/>
+          <w:szCs w:val="24"/>
+        </w:rPr>
+        <w:t>VNK5300</w:t>
+      </w:r>
+      <w:r>
+        <w:rPr>
+          <w:rFonts w:eastAsia="Arial Narrow"/>
+          <w:sz w:val="24"/>
+          <w:szCs w:val="24"/>
         </w:rPr>
         <w:t xml:space="preserve"> </w:t>
       </w:r>
@@ -3291,6 +3353,44 @@
           <w:szCs w:val="24"/>
         </w:rPr>
       </w:pPr>
+      <w:r>
+        <w:rPr>
+          <w:rFonts w:eastAsia="Arial Narrow"/>
+          <w:sz w:val="24"/>
+          <w:szCs w:val="24"/>
+        </w:rPr>
+        <w:t>Name:</w:t>
+      </w:r>
+      <w:r>
+        <w:rPr>
+          <w:sz w:val="24"/>
+          <w:szCs w:val="24"/>
+        </w:rPr>
+        <w:tab/>
+      </w:r>
+      <w:r>
+        <w:rPr>
+          <w:sz w:val="24"/>
+          <w:szCs w:val="24"/>
+        </w:rPr>
+        <w:tab/>
+      </w:r>
+      <w:r>
+        <w:rPr>
+          <w:rFonts w:eastAsia="Arial Narrow"/>
+          <w:sz w:val="24"/>
+          <w:szCs w:val="24"/>
+        </w:rPr>
+        <w:t xml:space="preserve"> </w:t>
+      </w:r>
+      <w:r>
+        <w:rPr>
+          <w:rFonts w:eastAsia="Arial Narrow"/>
+          <w:sz w:val="24"/>
+          <w:szCs w:val="24"/>
+        </w:rPr>
+        <w:t>Márquez Gutiérrez, José Manuel</w:t>
+      </w:r>
     </w:p>
     <w:p>
       <w:pPr>
@@ -3302,60 +3402,13 @@
           <w:szCs w:val="24"/>
         </w:rPr>
       </w:pPr>
-      <w:proofErr w:type="spellStart"/>
-      <w:r>
-        <w:rPr>
-          <w:rFonts w:eastAsia="Arial Narrow"/>
-          <w:sz w:val="24"/>
-          <w:szCs w:val="24"/>
-        </w:rPr>
-        <w:t>Student</w:t>
-      </w:r>
-      <w:proofErr w:type="spellEnd"/>
-      <w:r>
-        <w:rPr>
-          <w:rFonts w:eastAsia="Arial Narrow"/>
-          <w:sz w:val="24"/>
-          <w:szCs w:val="24"/>
-        </w:rPr>
-        <w:t xml:space="preserve"> 5</w:t>
-      </w:r>
-    </w:p>
-    <w:p>
-      <w:pPr>
-        <w:pStyle w:val="Normal1"/>
-        <w:ind w:firstLine="0"/>
-        <w:rPr>
-          <w:rFonts w:eastAsia="Arial Narrow"/>
-          <w:sz w:val="24"/>
-          <w:szCs w:val="24"/>
-        </w:rPr>
-      </w:pPr>
-      <w:r>
-        <w:rPr>
-          <w:rFonts w:eastAsia="Arial Narrow"/>
-          <w:sz w:val="24"/>
-          <w:szCs w:val="24"/>
-        </w:rPr>
-        <w:t xml:space="preserve">ID </w:t>
-      </w:r>
-      <w:proofErr w:type="spellStart"/>
-      <w:r>
-        <w:rPr>
-          <w:rFonts w:eastAsia="Arial Narrow"/>
-          <w:sz w:val="24"/>
-          <w:szCs w:val="24"/>
-        </w:rPr>
-        <w:t>Number</w:t>
-      </w:r>
-      <w:proofErr w:type="spellEnd"/>
-      <w:r>
-        <w:rPr>
-          <w:rFonts w:eastAsia="Arial Narrow"/>
-          <w:sz w:val="24"/>
-          <w:szCs w:val="24"/>
-        </w:rPr>
-        <w:t>:</w:t>
+      <w:r>
+        <w:rPr>
+          <w:rFonts w:eastAsia="Arial Narrow"/>
+          <w:sz w:val="24"/>
+          <w:szCs w:val="24"/>
+        </w:rPr>
+        <w:t>Roles:</w:t>
       </w:r>
       <w:r>
         <w:rPr>
@@ -3364,25 +3417,6 @@
         </w:rPr>
         <w:tab/>
       </w:r>
-    </w:p>
-    <w:p>
-      <w:pPr>
-        <w:pStyle w:val="Normal1"/>
-        <w:ind w:firstLine="0"/>
-        <w:rPr>
-          <w:rFonts w:eastAsia="Arial Narrow"/>
-          <w:sz w:val="24"/>
-          <w:szCs w:val="24"/>
-        </w:rPr>
-      </w:pPr>
-      <w:r>
-        <w:rPr>
-          <w:rFonts w:eastAsia="Arial Narrow"/>
-          <w:sz w:val="24"/>
-          <w:szCs w:val="24"/>
-        </w:rPr>
-        <w:t xml:space="preserve">UVUS: </w:t>
-      </w:r>
       <w:r>
         <w:rPr>
           <w:sz w:val="24"/>
@@ -3392,143 +3426,19 @@
       </w:r>
       <w:r>
         <w:rPr>
-          <w:sz w:val="24"/>
-          <w:szCs w:val="24"/>
-        </w:rPr>
-        <w:tab/>
-      </w:r>
-      <w:r>
-        <w:rPr>
-          <w:sz w:val="24"/>
-          <w:szCs w:val="24"/>
-        </w:rPr>
-        <w:t>VNK5300</w:t>
-      </w:r>
-      <w:r>
-        <w:rPr>
           <w:rFonts w:eastAsia="Arial Narrow"/>
           <w:sz w:val="24"/>
           <w:szCs w:val="24"/>
         </w:rPr>
         <w:t xml:space="preserve"> </w:t>
       </w:r>
-    </w:p>
-    <w:p>
-      <w:pPr>
-        <w:pStyle w:val="Normal1"/>
-        <w:ind w:firstLine="0"/>
-        <w:rPr>
-          <w:rFonts w:eastAsia="Arial Narrow"/>
-          <w:sz w:val="24"/>
-          <w:szCs w:val="24"/>
-        </w:rPr>
-      </w:pPr>
-      <w:proofErr w:type="spellStart"/>
-      <w:r>
-        <w:rPr>
-          <w:rFonts w:eastAsia="Arial Narrow"/>
-          <w:sz w:val="24"/>
-          <w:szCs w:val="24"/>
-        </w:rPr>
-        <w:t>Name</w:t>
-      </w:r>
-      <w:proofErr w:type="spellEnd"/>
-      <w:r>
-        <w:rPr>
-          <w:rFonts w:eastAsia="Arial Narrow"/>
-          <w:sz w:val="24"/>
-          <w:szCs w:val="24"/>
-        </w:rPr>
-        <w:t>:</w:t>
-      </w:r>
-      <w:r>
-        <w:rPr>
-          <w:sz w:val="24"/>
-          <w:szCs w:val="24"/>
-        </w:rPr>
-        <w:tab/>
-      </w:r>
-      <w:r>
-        <w:rPr>
-          <w:sz w:val="24"/>
-          <w:szCs w:val="24"/>
-        </w:rPr>
-        <w:tab/>
-      </w:r>
-      <w:r>
-        <w:rPr>
-          <w:rFonts w:eastAsia="Arial Narrow"/>
-          <w:sz w:val="24"/>
-          <w:szCs w:val="24"/>
-        </w:rPr>
-        <w:t xml:space="preserve"> </w:t>
-      </w:r>
-      <w:r>
-        <w:rPr>
-          <w:rFonts w:eastAsia="Arial Narrow"/>
-          <w:sz w:val="24"/>
-          <w:szCs w:val="24"/>
-        </w:rPr>
-        <w:t>Márquez Gutiérrez, José Manuel</w:t>
-      </w:r>
-    </w:p>
-    <w:p>
-      <w:pPr>
-        <w:pStyle w:val="Normal1"/>
-        <w:ind w:firstLine="0"/>
-        <w:rPr>
-          <w:rFonts w:eastAsia="Arial Narrow"/>
-          <w:sz w:val="24"/>
-          <w:szCs w:val="24"/>
-        </w:rPr>
-      </w:pPr>
-      <w:r>
-        <w:rPr>
-          <w:rFonts w:eastAsia="Arial Narrow"/>
-          <w:sz w:val="24"/>
-          <w:szCs w:val="24"/>
-        </w:rPr>
-        <w:t>Roles:</w:t>
-      </w:r>
-      <w:r>
-        <w:rPr>
-          <w:sz w:val="24"/>
-          <w:szCs w:val="24"/>
-        </w:rPr>
-        <w:tab/>
-      </w:r>
-      <w:r>
-        <w:rPr>
-          <w:sz w:val="24"/>
-          <w:szCs w:val="24"/>
-        </w:rPr>
-        <w:tab/>
-      </w:r>
-      <w:r>
-        <w:rPr>
-          <w:rFonts w:eastAsia="Arial Narrow"/>
-          <w:sz w:val="24"/>
-          <w:szCs w:val="24"/>
-        </w:rPr>
-        <w:t xml:space="preserve"> </w:t>
-      </w:r>
-      <w:proofErr w:type="spellStart"/>
-      <w:r>
-        <w:rPr>
-          <w:rFonts w:eastAsia="Arial Narrow"/>
-          <w:sz w:val="24"/>
-          <w:szCs w:val="24"/>
-        </w:rPr>
-        <w:t>tester</w:t>
-      </w:r>
-      <w:proofErr w:type="spellEnd"/>
-      <w:r>
-        <w:rPr>
-          <w:rFonts w:eastAsia="Arial Narrow"/>
-          <w:sz w:val="24"/>
-          <w:szCs w:val="24"/>
-        </w:rPr>
-        <w:t>, desarrollador</w:t>
+      <w:r>
+        <w:rPr>
+          <w:rFonts w:eastAsia="Arial Narrow"/>
+          <w:sz w:val="24"/>
+          <w:szCs w:val="24"/>
+        </w:rPr>
+        <w:t>tester, desarrollador</w:t>
       </w:r>
     </w:p>
     <w:p>
@@ -3560,7 +3470,7 @@
                     <pic:cNvPicPr/>
                   </pic:nvPicPr>
                   <pic:blipFill>
-                    <a:blip r:embed="rId18" cstate="print">
+                    <a:blip r:embed="rId19" cstate="print">
                       <a:extLst>
                         <a:ext uri="{28A0092B-C50C-407E-A947-70E740481C1C}">
                           <a14:useLocalDpi xmlns:a14="http://schemas.microsoft.com/office/drawing/2010/main" val="0"/>
@@ -3715,6 +3625,7 @@
           <w:sz w:val="24"/>
           <w:szCs w:val="24"/>
         </w:rPr>
+        <w:lastRenderedPageBreak/>
         <w:t>Estamos al tanto de los recursos disponibles y las expectativas del instructor.</w:t>
       </w:r>
     </w:p>
@@ -4017,7 +3928,7 @@
                           <a:chExt cx="1989666" cy="649857"/>
                         </a:xfrm>
                       </wpg:grpSpPr>
-                      <w14:contentPart bwMode="auto" r:id="rId19">
+                      <w14:contentPart bwMode="auto" r:id="rId20">
                         <w14:nvContentPartPr>
                           <w14:cNvPr id="1634396429" name="Entrada de lápiz 1634396429"/>
                           <w14:cNvContentPartPr/>
@@ -4027,7 +3938,7 @@
                           <a:ext cx="1648824" cy="435675"/>
                         </w14:xfrm>
                       </w14:contentPart>
-                      <w14:contentPart bwMode="auto" r:id="rId20">
+                      <w14:contentPart bwMode="auto" r:id="rId21">
                         <w14:nvContentPartPr>
                           <w14:cNvPr id="1439297327" name="Entrada de lápiz 1439297327"/>
                           <w14:cNvContentPartPr/>
@@ -4037,7 +3948,7 @@
                           <a:ext cx="1786611" cy="649857"/>
                         </w14:xfrm>
                       </w14:contentPart>
-                      <w14:contentPart bwMode="auto" r:id="rId21">
+                      <w14:contentPart bwMode="auto" r:id="rId22">
                         <w14:nvContentPartPr>
                           <w14:cNvPr id="1613471811" name="Entrada de lápiz 1613471811"/>
                           <w14:cNvContentPartPr/>
@@ -4076,13 +3987,13 @@
                   <o:lock v:ext="edit" aspectratio="t"/>
                 </v:shapetype>
                 <v:shape id="Entrada de lápiz 1634396429" o:spid="_x0000_s1027" type="#_x0000_t75" style="position:absolute;left:-219;top:1084;width:16922;height:4756;visibility:visible;mso-wrap-style:square" o:gfxdata="UEsDBBQABgAIAAAAIQDb4fbL7gAAAIUBAAATAAAAW0NvbnRlbnRfVHlwZXNdLnhtbHyQz07DMAyH&#10;70i8Q+QralM4IITa7kDhCAiNB7ASt43WOlEcyvb2pNu4IODoPz9/n1xv9vOkForiPDdwXVagiI23&#10;jocG3rdPxR0oScgWJ8/UwIEENu3lRb09BBKV0ywNjCmFe63FjDSjlD4Q50nv44wpl3HQAc0OB9I3&#10;VXWrjedEnIq03oC27qjHjympx31un0wiTQLq4bS4shrAECZnMGVTvbD9QSnOhDInjzsyuiBXWQP0&#10;r4R18jfgnHvJr4nOknrFmJ5xzhraRtHWf3Kkpfz/yGo5S+H73hkquyhdjr3R8m2lj09svwAAAP//&#10;AwBQSwMEFAAGAAgAAAAhAFr0LFu/AAAAFQEAAAsAAABfcmVscy8ucmVsc2zPwWrDMAwG4Ptg72B0&#10;X5TuUMaI01uh19I+gLGVxCy2jGSy9e1nemrHjpL4P0nD4SetZiPRyNnCruvBUPYcYp4tXC/Htw8w&#10;Wl0ObuVMFm6kcBhfX4Yzra62kC6xqGlKVgtLreUTUf1CyWnHhXKbTCzJ1VbKjMX5LzcTvvf9HuXR&#10;gPHJNKdgQU5hB+ZyK23zHztFL6w81c5zQp6m6P9TMfB3PtPWFCczVQtB9N4U2rp2HOA44NMz4y8A&#10;AAD//wMAUEsDBBQABgAIAAAAIQBB5V81ygAAAOMAAAAPAAAAZHJzL2Rvd25yZXYueG1sRE9La8JA&#10;EL4L/Q/LCL3pxgehRldppUIEoWhLa29DdpqkZmdDdjXx37tCocf53rNYdaYSF2pcaVnBaBiBIM6s&#10;LjlX8PG+GTyBcB5ZY2WZFFzJwWr50Ftgom3Le7ocfC5CCLsEFRTe14mULivIoBvamjhwP7Yx6MPZ&#10;5FI32IZwU8lxFMXSYMmhocCa1gVlp8PZKPj92n9vzevOVS/t59upvB7TXZQq9djvnucgPHX+X/zn&#10;TnWYH0+mk1k8Hc/g/lMAQC5vAAAA//8DAFBLAQItABQABgAIAAAAIQDb4fbL7gAAAIUBAAATAAAA&#10;AAAAAAAAAAAAAAAAAABbQ29udGVudF9UeXBlc10ueG1sUEsBAi0AFAAGAAgAAAAhAFr0LFu/AAAA&#10;FQEAAAsAAAAAAAAAAAAAAAAAHwEAAF9yZWxzLy5yZWxzUEsBAi0AFAAGAAgAAAAhAEHlXzXKAAAA&#10;4wAAAA8AAAAAAAAAAAAAAAAABwIAAGRycy9kb3ducmV2LnhtbFBLBQYAAAAAAwADALcAAAD+AgAA&#10;AAA=&#10;">
-                  <v:imagedata r:id="rId22" o:title=""/>
+                  <v:imagedata r:id="rId23" o:title=""/>
                 </v:shape>
                 <v:shape id="Entrada de lápiz 1439297327" o:spid="_x0000_s1028" type="#_x0000_t75" style="position:absolute;left:1810;top:-201;width:18302;height:6897;visibility:visible;mso-wrap-style:square" o:gfxdata="UEsDBBQABgAIAAAAIQDb4fbL7gAAAIUBAAATAAAAW0NvbnRlbnRfVHlwZXNdLnhtbHyQz07DMAyH&#10;70i8Q+QralM4IITa7kDhCAiNB7ASt43WOlEcyvb2pNu4IODoPz9/n1xv9vOkForiPDdwXVagiI23&#10;jocG3rdPxR0oScgWJ8/UwIEENu3lRb09BBKV0ywNjCmFe63FjDSjlD4Q50nv44wpl3HQAc0OB9I3&#10;VXWrjedEnIq03oC27qjHjympx31un0wiTQLq4bS4shrAECZnMGVTvbD9QSnOhDInjzsyuiBXWQP0&#10;r4R18jfgnHvJr4nOknrFmJ5xzhraRtHWf3Kkpfz/yGo5S+H73hkquyhdjr3R8m2lj09svwAAAP//&#10;AwBQSwMEFAAGAAgAAAAhAFr0LFu/AAAAFQEAAAsAAABfcmVscy8ucmVsc2zPwWrDMAwG4Ptg72B0&#10;X5TuUMaI01uh19I+gLGVxCy2jGSy9e1nemrHjpL4P0nD4SetZiPRyNnCruvBUPYcYp4tXC/Htw8w&#10;Wl0ObuVMFm6kcBhfX4Yzra62kC6xqGlKVgtLreUTUf1CyWnHhXKbTCzJ1VbKjMX5LzcTvvf9HuXR&#10;gPHJNKdgQU5hB+ZyK23zHztFL6w81c5zQp6m6P9TMfB3PtPWFCczVQtB9N4U2rp2HOA44NMz4y8A&#10;AAD//wMAUEsDBBQABgAIAAAAIQAWEkqGyQAAAOMAAAAPAAAAZHJzL2Rvd25yZXYueG1sRE9fa8Iw&#10;EH8X9h3CDfYimq6K1c4oIjiGD8JUZI+35taUNZfaRO2+/SIM9ni//zdfdrYWV2p95VjB8zABQVw4&#10;XXGp4HjYDKYgfEDWWDsmBT/kYbl46M0x1+7G73Tdh1LEEPY5KjAhNLmUvjBk0Q9dQxy5L9daDPFs&#10;S6lbvMVwW8s0SSbSYsWxwWBDa0PF9/5iFZxfNztzmtSfK8p2zfiDL9v+oa/U02O3egERqAv/4j/3&#10;m47zx6NZOstGaQb3nyIAcvELAAD//wMAUEsBAi0AFAAGAAgAAAAhANvh9svuAAAAhQEAABMAAAAA&#10;AAAAAAAAAAAAAAAAAFtDb250ZW50X1R5cGVzXS54bWxQSwECLQAUAAYACAAAACEAWvQsW78AAAAV&#10;AQAACwAAAAAAAAAAAAAAAAAfAQAAX3JlbHMvLnJlbHNQSwECLQAUAAYACAAAACEAFhJKhskAAADj&#10;AAAADwAAAAAAAAAAAAAAAAAHAgAAZHJzL2Rvd25yZXYueG1sUEsFBgAAAAADAAMAtwAAAP0CAAAA&#10;AA==&#10;">
-                  <v:imagedata r:id="rId23" o:title=""/>
+                  <v:imagedata r:id="rId24" o:title=""/>
                 </v:shape>
                 <v:shape id="Entrada de lápiz 1613471811" o:spid="_x0000_s1029" type="#_x0000_t75" style="position:absolute;left:5449;top:1805;width:8885;height:2607;visibility:visible;mso-wrap-style:square" o:gfxdata="UEsDBBQABgAIAAAAIQDb4fbL7gAAAIUBAAATAAAAW0NvbnRlbnRfVHlwZXNdLnhtbHyQz07DMAyH&#10;70i8Q+QralM4IITa7kDhCAiNB7ASt43WOlEcyvb2pNu4IODoPz9/n1xv9vOkForiPDdwXVagiI23&#10;jocG3rdPxR0oScgWJ8/UwIEENu3lRb09BBKV0ywNjCmFe63FjDSjlD4Q50nv44wpl3HQAc0OB9I3&#10;VXWrjedEnIq03oC27qjHjympx31un0wiTQLq4bS4shrAECZnMGVTvbD9QSnOhDInjzsyuiBXWQP0&#10;r4R18jfgnHvJr4nOknrFmJ5xzhraRtHWf3Kkpfz/yGo5S+H73hkquyhdjr3R8m2lj09svwAAAP//&#10;AwBQSwMEFAAGAAgAAAAhAFr0LFu/AAAAFQEAAAsAAABfcmVscy8ucmVsc2zPwWrDMAwG4Ptg72B0&#10;X5TuUMaI01uh19I+gLGVxCy2jGSy9e1nemrHjpL4P0nD4SetZiPRyNnCruvBUPYcYp4tXC/Htw8w&#10;Wl0ObuVMFm6kcBhfX4Yzra62kC6xqGlKVgtLreUTUf1CyWnHhXKbTCzJ1VbKjMX5LzcTvvf9HuXR&#10;gPHJNKdgQU5hB+ZyK23zHztFL6w81c5zQp6m6P9TMfB3PtPWFCczVQtB9N4U2rp2HOA44NMz4y8A&#10;AAD//wMAUEsDBBQABgAIAAAAIQADeY7WxgAAAOMAAAAPAAAAZHJzL2Rvd25yZXYueG1sRE9fS8Mw&#10;EH8X/A7hBN9cmqmz1GVjbAjinta597M5m2JzKU1c47c3grDH+/2/5Tq5XpxpDJ1nDWpWgCBuvOm4&#10;1fB+fLkrQYSIbLD3TBp+KMB6dX21xMr4iQ90rmMrcgiHCjXYGIdKytBYchhmfiDO3KcfHcZ8jq00&#10;I0453PVyXhQL6bDj3GBxoK2l5qv+dhrqXfQnfiv3rUv79PFoN7vhNGl9e5M2zyAipXgR/7tfTZ6/&#10;UPcPT6pUCv5+ygDI1S8AAAD//wMAUEsBAi0AFAAGAAgAAAAhANvh9svuAAAAhQEAABMAAAAAAAAA&#10;AAAAAAAAAAAAAFtDb250ZW50X1R5cGVzXS54bWxQSwECLQAUAAYACAAAACEAWvQsW78AAAAVAQAA&#10;CwAAAAAAAAAAAAAAAAAfAQAAX3JlbHMvLnJlbHNQSwECLQAUAAYACAAAACEAA3mO1sYAAADjAAAA&#10;DwAAAAAAAAAAAAAAAAAHAgAAZHJzL2Rvd25yZXYueG1sUEsFBgAAAAADAAMAtwAAAPoCAAAAAA==&#10;">
-                  <v:imagedata r:id="rId24" o:title=""/>
+                  <v:imagedata r:id="rId25" o:title=""/>
                 </v:shape>
                 <w10:anchorlock/>
               </v:group>
@@ -4131,6 +4042,67 @@
           <w:szCs w:val="24"/>
         </w:rPr>
         <w:t>González Benito, Claudio</w:t>
+      </w:r>
+    </w:p>
+    <w:p>
+      <w:pPr>
+        <w:pStyle w:val="Prrafodelista"/>
+        <w:numPr>
+          <w:ilvl w:val="0"/>
+          <w:numId w:val="0"/>
+        </w:numPr>
+        <w:spacing w:after="0"/>
+        <w:ind w:left="360"/>
+        <w:rPr>
+          <w:b/>
+          <w:bCs/>
+          <w:sz w:val="24"/>
+          <w:szCs w:val="24"/>
+        </w:rPr>
+      </w:pPr>
+      <w:r>
+        <w:rPr>
+          <w:b/>
+          <w:bCs/>
+          <w:sz w:val="24"/>
+          <w:szCs w:val="24"/>
+        </w:rPr>
+        <w:lastRenderedPageBreak/>
+        <w:drawing>
+          <wp:inline distT="0" distB="0" distL="0" distR="0" wp14:anchorId="2BC1C1C5" wp14:editId="7867A7D5">
+            <wp:extent cx="1799167" cy="698500"/>
+            <wp:effectExtent l="0" t="0" r="0" b="6350"/>
+            <wp:docPr id="971112000" name="Imagen 1" descr="Imagen que contiene Icono&#10;&#10;El contenido generado por IA puede ser incorrecto."/>
+            <wp:cNvGraphicFramePr>
+              <a:graphicFrameLocks xmlns:a="http://schemas.openxmlformats.org/drawingml/2006/main" noChangeAspect="1"/>
+            </wp:cNvGraphicFramePr>
+            <a:graphic xmlns:a="http://schemas.openxmlformats.org/drawingml/2006/main">
+              <a:graphicData uri="http://schemas.openxmlformats.org/drawingml/2006/picture">
+                <pic:pic xmlns:pic="http://schemas.openxmlformats.org/drawingml/2006/picture">
+                  <pic:nvPicPr>
+                    <pic:cNvPr id="971112000" name="Imagen 1" descr="Imagen que contiene Icono&#10;&#10;El contenido generado por IA puede ser incorrecto."/>
+                    <pic:cNvPicPr/>
+                  </pic:nvPicPr>
+                  <pic:blipFill>
+                    <a:blip r:embed="rId26"/>
+                    <a:stretch>
+                      <a:fillRect/>
+                    </a:stretch>
+                  </pic:blipFill>
+                  <pic:spPr>
+                    <a:xfrm>
+                      <a:off x="0" y="0"/>
+                      <a:ext cx="1802694" cy="699869"/>
+                    </a:xfrm>
+                    <a:prstGeom prst="rect">
+                      <a:avLst/>
+                    </a:prstGeom>
+                  </pic:spPr>
+                </pic:pic>
+              </a:graphicData>
+            </a:graphic>
+          </wp:inline>
+        </w:drawing>
       </w:r>
     </w:p>
     <w:p>
@@ -4194,7 +4166,7 @@
                     <pic:cNvPicPr/>
                   </pic:nvPicPr>
                   <pic:blipFill>
-                    <a:blip r:embed="rId25" cstate="print">
+                    <a:blip r:embed="rId27" cstate="print">
                       <a:extLst>
                         <a:ext uri="{28A0092B-C50C-407E-A947-70E740481C1C}">
                           <a14:useLocalDpi xmlns:a14="http://schemas.microsoft.com/office/drawing/2010/main" val="0"/>
@@ -4272,7 +4244,7 @@
                     <pic:cNvPicPr/>
                   </pic:nvPicPr>
                   <pic:blipFill>
-                    <a:blip r:embed="rId26">
+                    <a:blip r:embed="rId28">
                       <a:extLst>
                         <a:ext uri="{28A0092B-C50C-407E-A947-70E740481C1C}">
                           <a14:useLocalDpi xmlns:a14="http://schemas.microsoft.com/office/drawing/2010/main" val="0"/>
@@ -4486,6 +4458,7 @@
           <w:sz w:val="24"/>
           <w:szCs w:val="24"/>
         </w:rPr>
+        <w:lastRenderedPageBreak/>
         <w:t>Rendimiento Bueno: Los miembros entregan consistentemente un trabajo que cumple con los criterios de calidad establecidos en la asignatura, demostrando que se esfuerza en realizar el trabajo.</w:t>
       </w:r>
     </w:p>
@@ -4639,25 +4612,7 @@
           <w:sz w:val="24"/>
           <w:szCs w:val="24"/>
         </w:rPr>
-        <w:t xml:space="preserve">Rendimiento Bueno: Las evaluaciones del docente indican que el proyecto está siendo desarrollado satisfactoriamente con respecto a los requisitos del </w:t>
-      </w:r>
-      <w:proofErr w:type="spellStart"/>
-      <w:r>
-        <w:rPr>
-          <w:rFonts w:eastAsia="Arial Narrow"/>
-          <w:sz w:val="24"/>
-          <w:szCs w:val="24"/>
-        </w:rPr>
-        <w:t>milestone</w:t>
-      </w:r>
-      <w:proofErr w:type="spellEnd"/>
-      <w:r>
-        <w:rPr>
-          <w:rFonts w:eastAsia="Arial Narrow"/>
-          <w:sz w:val="24"/>
-          <w:szCs w:val="24"/>
-        </w:rPr>
-        <w:t xml:space="preserve"> correspondiente.</w:t>
+        <w:t>Rendimiento Bueno: Las evaluaciones del docente indican que el proyecto está siendo desarrollado satisfactoriamente con respecto a los requisitos del milestone correspondiente.</w:t>
       </w:r>
     </w:p>
     <w:p>
@@ -4676,6 +4631,7 @@
           <w:sz w:val="24"/>
           <w:szCs w:val="24"/>
         </w:rPr>
+        <w:lastRenderedPageBreak/>
         <w:t>Rendimiento malo: La retroalimentación del docente refleja insatisfacción con el rendimiento del grupo, citando problemas como requerimientos incumplidos, entregables de baja calidad o comunicación ineficaz.</w:t>
       </w:r>
     </w:p>
@@ -4749,25 +4705,7 @@
           <w:sz w:val="24"/>
           <w:szCs w:val="24"/>
         </w:rPr>
-        <w:t xml:space="preserve">Libertad de elección de las tareas grupales del siguiente </w:t>
-      </w:r>
-      <w:proofErr w:type="spellStart"/>
-      <w:r>
-        <w:rPr>
-          <w:rFonts w:eastAsia="Arial Narrow"/>
-          <w:sz w:val="24"/>
-          <w:szCs w:val="24"/>
-        </w:rPr>
-        <w:t>milestone</w:t>
-      </w:r>
-      <w:proofErr w:type="spellEnd"/>
-      <w:r>
-        <w:rPr>
-          <w:rFonts w:eastAsia="Arial Narrow"/>
-          <w:sz w:val="24"/>
-          <w:szCs w:val="24"/>
-        </w:rPr>
-        <w:t>, pudiendo coger tareas más sencillas.</w:t>
+        <w:t>Libertad de elección de las tareas grupales del siguiente milestone, pudiendo coger tareas más sencillas.</w:t>
       </w:r>
     </w:p>
     <w:p>
@@ -4789,25 +4727,7 @@
           <w:sz w:val="24"/>
           <w:szCs w:val="24"/>
         </w:rPr>
-        <w:t xml:space="preserve">El grupo comentará al docente el gran desempeño que ha tenido el compañero en ese </w:t>
-      </w:r>
-      <w:proofErr w:type="spellStart"/>
-      <w:r>
-        <w:rPr>
-          <w:rFonts w:eastAsia="Arial Narrow"/>
-          <w:sz w:val="24"/>
-          <w:szCs w:val="24"/>
-        </w:rPr>
-        <w:t>milestone</w:t>
-      </w:r>
-      <w:proofErr w:type="spellEnd"/>
-      <w:r>
-        <w:rPr>
-          <w:rFonts w:eastAsia="Arial Narrow"/>
-          <w:sz w:val="24"/>
-          <w:szCs w:val="24"/>
-        </w:rPr>
-        <w:t>.</w:t>
+        <w:t>El grupo comentará al docente el gran desempeño que ha tenido el compañero en ese milestone.</w:t>
       </w:r>
     </w:p>
     <w:p>
@@ -4894,25 +4814,7 @@
           <w:sz w:val="24"/>
           <w:szCs w:val="24"/>
         </w:rPr>
-        <w:t xml:space="preserve">El alumno deberá de realizar más tareas grupales en el siguiente </w:t>
-      </w:r>
-      <w:proofErr w:type="spellStart"/>
-      <w:r>
-        <w:rPr>
-          <w:rFonts w:eastAsia="Arial Narrow"/>
-          <w:sz w:val="24"/>
-          <w:szCs w:val="24"/>
-        </w:rPr>
-        <w:t>milestone</w:t>
-      </w:r>
-      <w:proofErr w:type="spellEnd"/>
-      <w:r>
-        <w:rPr>
-          <w:rFonts w:eastAsia="Arial Narrow"/>
-          <w:sz w:val="24"/>
-          <w:szCs w:val="24"/>
-        </w:rPr>
-        <w:t>, además de realizar todo lo que no hizo en el anterior.</w:t>
+        <w:t>El alumno deberá de realizar más tareas grupales en el siguiente milestone, además de realizar todo lo que no hizo en el anterior.</w:t>
       </w:r>
     </w:p>
     <w:p>
@@ -4955,6 +4857,7 @@
       <w:bookmarkStart w:id="17" w:name="_Toc837799324"/>
       <w:bookmarkEnd w:id="16"/>
       <w:r>
+        <w:lastRenderedPageBreak/>
         <w:t>Condiciones de expulsión</w:t>
       </w:r>
       <w:bookmarkEnd w:id="17"/>
@@ -5096,10 +4999,10 @@
       </w:pPr>
     </w:p>
     <w:sectPr>
-      <w:headerReference w:type="default" r:id="rId27"/>
-      <w:footerReference w:type="default" r:id="rId28"/>
-      <w:headerReference w:type="first" r:id="rId29"/>
-      <w:footerReference w:type="first" r:id="rId30"/>
+      <w:headerReference w:type="default" r:id="rId29"/>
+      <w:footerReference w:type="default" r:id="rId30"/>
+      <w:headerReference w:type="first" r:id="rId31"/>
+      <w:footerReference w:type="first" r:id="rId32"/>
       <w:type w:val="continuous"/>
       <w:pgSz w:w="11906" w:h="16838"/>
       <w:pgMar w:top="1417" w:right="1701" w:bottom="1417" w:left="1701" w:header="708" w:footer="708" w:gutter="0"/>
@@ -5617,19 +5520,9 @@
             </w:tabs>
             <w:jc w:val="center"/>
           </w:pPr>
-          <w:proofErr w:type="spellStart"/>
           <w:r>
-            <w:t>Chartering</w:t>
+            <w:t>Chartering Report</w:t>
           </w:r>
-          <w:proofErr w:type="spellEnd"/>
-          <w:r>
-            <w:t xml:space="preserve"> </w:t>
-          </w:r>
-          <w:proofErr w:type="spellStart"/>
-          <w:r>
-            <w:t>Report</w:t>
-          </w:r>
-          <w:proofErr w:type="spellEnd"/>
         </w:p>
         <w:p>
           <w:pPr>
@@ -5954,19 +5847,9 @@
             </w:tabs>
             <w:jc w:val="center"/>
           </w:pPr>
-          <w:proofErr w:type="spellStart"/>
           <w:r>
-            <w:t>Chartering</w:t>
+            <w:t>Chartering Report</w:t>
           </w:r>
-          <w:proofErr w:type="spellEnd"/>
-          <w:r>
-            <w:t xml:space="preserve"> </w:t>
-          </w:r>
-          <w:proofErr w:type="spellStart"/>
-          <w:r>
-            <w:t>Report</w:t>
-          </w:r>
-          <w:proofErr w:type="spellEnd"/>
         </w:p>
         <w:p>
           <w:pPr>
@@ -10005,28 +9888,28 @@
 </file>
 
 <file path=customXml/item1.xml><?xml version="1.0" encoding="utf-8"?>
+<b:Sources xmlns:b="http://schemas.openxmlformats.org/officeDocument/2006/bibliography" xmlns="http://schemas.openxmlformats.org/officeDocument/2006/bibliography" SelectedStyle="\APASixthEditionOfficeOnline.xsl" StyleName="APA" Version="6"/>
+</file>
+
+<file path=customXml/item2.xml><?xml version="1.0" encoding="utf-8"?>
 <go:gDocsCustomXmlDataStorage xmlns:go="http://customooxmlschemas.google.com/" xmlns:r="http://schemas.openxmlformats.org/officeDocument/2006/relationships" uri="GoogleDocsCustomDataVersion2">
   <go:docsCustomData xmlns:go="http://customooxmlschemas.google.com/" roundtripDataSignature="AMtx7mgQmWzFilWhLTTARADI1Z1FqcPt3w==">CgMxLjAyCGguZ2pkZ3hzMgloLjMwajB6bGwyDmgubnB2MGc2YjF2cHlyMgloLjJldDkycDAyCGgudHlqY3d0Mg5oLnRsYWdmZ2ltcHRucjIOaC5qODR4bjd1OGZqc2oyDmgueWpiemRhYXFzaGdlMg5oLnR6OHB3ZW1hZ2szYzIJaC40NHNpbmlvOAByITFJUEhHaGFjQWY4Zm1TdHpBc0lKWkdQS1R0eGNaS2gxWA==</go:docsCustomData>
 </go:gDocsCustomXmlDataStorage>
 </file>
 
-<file path=customXml/item2.xml><?xml version="1.0" encoding="utf-8"?>
-<b:Sources xmlns:b="http://schemas.openxmlformats.org/officeDocument/2006/bibliography" xmlns="http://schemas.openxmlformats.org/officeDocument/2006/bibliography" SelectedStyle="\APASixthEditionOfficeOnline.xsl" StyleName="APA" Version="6"/>
+<file path=customXml/itemProps1.xml><?xml version="1.0" encoding="utf-8"?>
+<ds:datastoreItem xmlns:ds="http://schemas.openxmlformats.org/officeDocument/2006/customXml" ds:itemID="{9640A235-8B4C-4643-91BA-0930AE15C2F0}">
+  <ds:schemaRefs>
+    <ds:schemaRef ds:uri="http://schemas.openxmlformats.org/officeDocument/2006/bibliography"/>
+  </ds:schemaRefs>
+</ds:datastoreItem>
 </file>
 
-<file path=customXml/itemProps1.xml><?xml version="1.0" encoding="utf-8"?>
+<file path=customXml/itemProps2.xml><?xml version="1.0" encoding="utf-8"?>
 <ds:datastoreItem xmlns:ds="http://schemas.openxmlformats.org/officeDocument/2006/customXml" ds:itemID="{11111111-1234-1234-1234-123412341234}">
   <ds:schemaRefs>
     <ds:schemaRef ds:uri="http://customooxmlschemas.google.com/"/>
     <ds:schemaRef ds:uri="http://schemas.openxmlformats.org/officeDocument/2006/relationships"/>
   </ds:schemaRefs>
 </ds:datastoreItem>
-</file>
-
-<file path=customXml/itemProps2.xml><?xml version="1.0" encoding="utf-8"?>
-<ds:datastoreItem xmlns:ds="http://schemas.openxmlformats.org/officeDocument/2006/customXml" ds:itemID="{9640A235-8B4C-4643-91BA-0930AE15C2F0}">
-  <ds:schemaRefs>
-    <ds:schemaRef ds:uri="http://schemas.openxmlformats.org/officeDocument/2006/bibliography"/>
-  </ds:schemaRefs>
-</ds:datastoreItem>
 </file>
</xml_diff>

<commit_message>
Foto del chartering report
</commit_message>
<xml_diff>
--- a/reports/Group/D01/Chartering Report D01.docx
+++ b/reports/Group/D01/Chartering Report D01.docx
@@ -1298,7 +1298,7 @@
       <w:hyperlink r:id="rId10" w:history="1">
         <w:r>
           <w:rPr>
-            <w:rStyle w:val="Hipervnculo"/>
+            <w:rStyle w:val="Hyperlink"/>
             <w:rFonts w:ascii="Roboto" w:eastAsia="Roboto" w:hAnsi="Roboto" w:cs="Roboto"/>
             <w:sz w:val="28"/>
             <w:szCs w:val="28"/>
@@ -1378,12 +1378,12 @@
       <w:sdtContent>
         <w:p>
           <w:pPr>
-            <w:pStyle w:val="TDC2"/>
+            <w:pStyle w:val="TOC2"/>
             <w:tabs>
               <w:tab w:val="right" w:leader="dot" w:pos="8490"/>
             </w:tabs>
             <w:rPr>
-              <w:rStyle w:val="Hipervnculo"/>
+              <w:rStyle w:val="Hyperlink"/>
             </w:rPr>
           </w:pPr>
           <w:r>
@@ -1398,7 +1398,7 @@
           <w:hyperlink w:anchor="_Toc1004905240">
             <w:r>
               <w:rPr>
-                <w:rStyle w:val="Hipervnculo"/>
+                <w:rStyle w:val="Hyperlink"/>
               </w:rPr>
               <w:t>Introducción</w:t>
             </w:r>
@@ -1416,7 +1416,7 @@
             </w:r>
             <w:r>
               <w:rPr>
-                <w:rStyle w:val="Hipervnculo"/>
+                <w:rStyle w:val="Hyperlink"/>
                 <w:noProof/>
               </w:rPr>
               <w:t>3</w:t>
@@ -1428,18 +1428,18 @@
         </w:p>
         <w:p>
           <w:pPr>
-            <w:pStyle w:val="TDC2"/>
+            <w:pStyle w:val="TOC2"/>
             <w:tabs>
               <w:tab w:val="right" w:leader="dot" w:pos="8490"/>
             </w:tabs>
             <w:rPr>
-              <w:rStyle w:val="Hipervnculo"/>
+              <w:rStyle w:val="Hyperlink"/>
             </w:rPr>
           </w:pPr>
           <w:hyperlink w:anchor="_Toc24468006">
             <w:r>
               <w:rPr>
-                <w:rStyle w:val="Hipervnculo"/>
+                <w:rStyle w:val="Hyperlink"/>
               </w:rPr>
               <w:t>Reclutamiento</w:t>
             </w:r>
@@ -1457,7 +1457,7 @@
             </w:r>
             <w:r>
               <w:rPr>
-                <w:rStyle w:val="Hipervnculo"/>
+                <w:rStyle w:val="Hyperlink"/>
                 <w:noProof/>
               </w:rPr>
               <w:t>4</w:t>
@@ -1469,18 +1469,18 @@
         </w:p>
         <w:p>
           <w:pPr>
-            <w:pStyle w:val="TDC2"/>
+            <w:pStyle w:val="TOC2"/>
             <w:tabs>
               <w:tab w:val="right" w:leader="dot" w:pos="8490"/>
             </w:tabs>
             <w:rPr>
-              <w:rStyle w:val="Hipervnculo"/>
+              <w:rStyle w:val="Hyperlink"/>
             </w:rPr>
           </w:pPr>
           <w:hyperlink w:anchor="_Toc1216024571">
             <w:r>
               <w:rPr>
-                <w:rStyle w:val="Hipervnculo"/>
+                <w:rStyle w:val="Hyperlink"/>
               </w:rPr>
               <w:t>Datos del personal</w:t>
             </w:r>
@@ -1498,7 +1498,7 @@
             </w:r>
             <w:r>
               <w:rPr>
-                <w:rStyle w:val="Hipervnculo"/>
+                <w:rStyle w:val="Hyperlink"/>
                 <w:noProof/>
               </w:rPr>
               <w:t>4</w:t>
@@ -1510,18 +1510,18 @@
         </w:p>
         <w:p>
           <w:pPr>
-            <w:pStyle w:val="TDC2"/>
+            <w:pStyle w:val="TOC2"/>
             <w:tabs>
               <w:tab w:val="right" w:leader="dot" w:pos="8490"/>
             </w:tabs>
             <w:rPr>
-              <w:rStyle w:val="Hipervnculo"/>
+              <w:rStyle w:val="Hyperlink"/>
             </w:rPr>
           </w:pPr>
           <w:hyperlink w:anchor="_Toc174819165">
             <w:r>
               <w:rPr>
-                <w:rStyle w:val="Hipervnculo"/>
+                <w:rStyle w:val="Hyperlink"/>
               </w:rPr>
               <w:t>Declaración de intenciones</w:t>
             </w:r>
@@ -1539,7 +1539,7 @@
             </w:r>
             <w:r>
               <w:rPr>
-                <w:rStyle w:val="Hipervnculo"/>
+                <w:rStyle w:val="Hyperlink"/>
                 <w:noProof/>
               </w:rPr>
               <w:t>5</w:t>
@@ -1551,18 +1551,18 @@
         </w:p>
         <w:p>
           <w:pPr>
-            <w:pStyle w:val="TDC2"/>
+            <w:pStyle w:val="TOC2"/>
             <w:tabs>
               <w:tab w:val="right" w:leader="dot" w:pos="8490"/>
             </w:tabs>
             <w:rPr>
-              <w:rStyle w:val="Hipervnculo"/>
+              <w:rStyle w:val="Hyperlink"/>
             </w:rPr>
           </w:pPr>
           <w:hyperlink w:anchor="_Toc1674069916">
             <w:r>
               <w:rPr>
-                <w:rStyle w:val="Hipervnculo"/>
+                <w:rStyle w:val="Hyperlink"/>
               </w:rPr>
               <w:t>Indicador de rendimiento</w:t>
             </w:r>
@@ -1580,7 +1580,7 @@
             </w:r>
             <w:r>
               <w:rPr>
-                <w:rStyle w:val="Hipervnculo"/>
+                <w:rStyle w:val="Hyperlink"/>
                 <w:noProof/>
               </w:rPr>
               <w:t>6</w:t>
@@ -1592,18 +1592,18 @@
         </w:p>
         <w:p>
           <w:pPr>
-            <w:pStyle w:val="TDC2"/>
+            <w:pStyle w:val="TOC2"/>
             <w:tabs>
               <w:tab w:val="right" w:leader="dot" w:pos="8490"/>
             </w:tabs>
             <w:rPr>
-              <w:rStyle w:val="Hipervnculo"/>
+              <w:rStyle w:val="Hyperlink"/>
             </w:rPr>
           </w:pPr>
           <w:hyperlink w:anchor="_Toc1778767033">
             <w:r>
               <w:rPr>
-                <w:rStyle w:val="Hipervnculo"/>
+                <w:rStyle w:val="Hyperlink"/>
               </w:rPr>
               <w:t>Recompensas</w:t>
             </w:r>
@@ -1621,7 +1621,7 @@
             </w:r>
             <w:r>
               <w:rPr>
-                <w:rStyle w:val="Hipervnculo"/>
+                <w:rStyle w:val="Hyperlink"/>
                 <w:noProof/>
               </w:rPr>
               <w:t>6</w:t>
@@ -1633,18 +1633,18 @@
         </w:p>
         <w:p>
           <w:pPr>
-            <w:pStyle w:val="TDC2"/>
+            <w:pStyle w:val="TOC2"/>
             <w:tabs>
               <w:tab w:val="right" w:leader="dot" w:pos="8490"/>
             </w:tabs>
             <w:rPr>
-              <w:rStyle w:val="Hipervnculo"/>
+              <w:rStyle w:val="Hyperlink"/>
             </w:rPr>
           </w:pPr>
           <w:hyperlink w:anchor="_Toc685390568">
             <w:r>
               <w:rPr>
-                <w:rStyle w:val="Hipervnculo"/>
+                <w:rStyle w:val="Hyperlink"/>
               </w:rPr>
               <w:t>Penalizaciones</w:t>
             </w:r>
@@ -1662,7 +1662,7 @@
             </w:r>
             <w:r>
               <w:rPr>
-                <w:rStyle w:val="Hipervnculo"/>
+                <w:rStyle w:val="Hyperlink"/>
                 <w:noProof/>
               </w:rPr>
               <w:t>6</w:t>
@@ -1674,18 +1674,18 @@
         </w:p>
         <w:p>
           <w:pPr>
-            <w:pStyle w:val="TDC2"/>
+            <w:pStyle w:val="TOC2"/>
             <w:tabs>
               <w:tab w:val="right" w:leader="dot" w:pos="8490"/>
             </w:tabs>
             <w:rPr>
-              <w:rStyle w:val="Hipervnculo"/>
+              <w:rStyle w:val="Hyperlink"/>
             </w:rPr>
           </w:pPr>
           <w:hyperlink w:anchor="_Toc837799324">
             <w:r>
               <w:rPr>
-                <w:rStyle w:val="Hipervnculo"/>
+                <w:rStyle w:val="Hyperlink"/>
               </w:rPr>
               <w:t>Condiciones de expulsión</w:t>
             </w:r>
@@ -1703,7 +1703,7 @@
             </w:r>
             <w:r>
               <w:rPr>
-                <w:rStyle w:val="Hipervnculo"/>
+                <w:rStyle w:val="Hyperlink"/>
                 <w:noProof/>
               </w:rPr>
               <w:t>6</w:t>
@@ -1715,18 +1715,18 @@
         </w:p>
         <w:p>
           <w:pPr>
-            <w:pStyle w:val="TDC2"/>
+            <w:pStyle w:val="TOC2"/>
             <w:tabs>
               <w:tab w:val="right" w:leader="dot" w:pos="8490"/>
             </w:tabs>
             <w:rPr>
-              <w:rStyle w:val="Hipervnculo"/>
+              <w:rStyle w:val="Hyperlink"/>
             </w:rPr>
           </w:pPr>
           <w:hyperlink w:anchor="_Toc1165437194">
             <w:r>
               <w:rPr>
-                <w:rStyle w:val="Hipervnculo"/>
+                <w:rStyle w:val="Hyperlink"/>
               </w:rPr>
               <w:t>Conclusiones</w:t>
             </w:r>
@@ -1744,7 +1744,7 @@
             </w:r>
             <w:r>
               <w:rPr>
-                <w:rStyle w:val="Hipervnculo"/>
+                <w:rStyle w:val="Hyperlink"/>
                 <w:noProof/>
               </w:rPr>
               <w:t>6</w:t>
@@ -1905,7 +1905,7 @@
       <w:hyperlink r:id="rId15">
         <w:r>
           <w:rPr>
-            <w:rStyle w:val="Hipervnculo"/>
+            <w:rStyle w:val="Hyperlink"/>
             <w:rFonts w:eastAsia="Arial Narrow"/>
             <w:sz w:val="24"/>
             <w:szCs w:val="24"/>
@@ -2387,20 +2387,33 @@
           <w:rFonts w:eastAsia="Arial Narrow"/>
           <w:sz w:val="24"/>
           <w:szCs w:val="24"/>
-        </w:rPr>
-      </w:pPr>
-      <w:r>
-        <w:rPr>
-          <w:rFonts w:eastAsia="Arial Narrow"/>
-          <w:sz w:val="24"/>
-          <w:szCs w:val="24"/>
-        </w:rPr>
-        <w:t xml:space="preserve">UVUS: </w:t>
-      </w:r>
-      <w:r>
-        <w:rPr>
-          <w:sz w:val="24"/>
-          <w:szCs w:val="24"/>
+          <w:lang w:val="en-US"/>
+        </w:rPr>
+      </w:pPr>
+      <w:r>
+        <w:rPr>
+          <w:rFonts w:eastAsia="Arial Narrow"/>
+          <w:sz w:val="24"/>
+          <w:szCs w:val="24"/>
+          <w:lang w:val="en-US"/>
+        </w:rPr>
+        <w:t>UVUS</w:t>
+      </w:r>
+      <w:proofErr w:type="gramStart"/>
+      <w:r>
+        <w:rPr>
+          <w:rFonts w:eastAsia="Arial Narrow"/>
+          <w:sz w:val="24"/>
+          <w:szCs w:val="24"/>
+          <w:lang w:val="en-US"/>
+        </w:rPr>
+        <w:t xml:space="preserve">: </w:t>
+      </w:r>
+      <w:r>
+        <w:rPr>
+          <w:sz w:val="24"/>
+          <w:szCs w:val="24"/>
+          <w:lang w:val="en-US"/>
         </w:rPr>
         <w:tab/>
       </w:r>
@@ -2408,13 +2421,16 @@
         <w:rPr>
           <w:sz w:val="24"/>
           <w:szCs w:val="24"/>
+          <w:lang w:val="en-US"/>
         </w:rPr>
         <w:t>LPS5296</w:t>
       </w:r>
-      <w:r>
-        <w:rPr>
-          <w:sz w:val="24"/>
-          <w:szCs w:val="24"/>
+      <w:proofErr w:type="gramEnd"/>
+      <w:r>
+        <w:rPr>
+          <w:sz w:val="24"/>
+          <w:szCs w:val="24"/>
+          <w:lang w:val="en-US"/>
         </w:rPr>
         <w:tab/>
       </w:r>
@@ -2423,6 +2439,7 @@
           <w:rFonts w:eastAsia="Arial Narrow"/>
           <w:sz w:val="24"/>
           <w:szCs w:val="24"/>
+          <w:lang w:val="en-US"/>
         </w:rPr>
         <w:t xml:space="preserve"> </w:t>
       </w:r>
@@ -2510,15 +2527,13 @@
           <w:rFonts w:eastAsia="Arial Narrow"/>
           <w:sz w:val="24"/>
           <w:szCs w:val="24"/>
-          <w:lang w:val="en-US"/>
-        </w:rPr>
-      </w:pPr>
-      <w:r>
-        <w:rPr>
-          <w:rFonts w:eastAsia="Arial Narrow"/>
-          <w:sz w:val="24"/>
-          <w:szCs w:val="24"/>
-          <w:lang w:val="en-US"/>
+        </w:rPr>
+      </w:pPr>
+      <w:r>
+        <w:rPr>
+          <w:rFonts w:eastAsia="Arial Narrow"/>
+          <w:sz w:val="24"/>
+          <w:szCs w:val="24"/>
         </w:rPr>
         <w:t>Roles:</w:t>
       </w:r>
@@ -2526,7 +2541,6 @@
         <w:rPr>
           <w:sz w:val="24"/>
           <w:szCs w:val="24"/>
-          <w:lang w:val="en-US"/>
         </w:rPr>
         <w:tab/>
       </w:r>
@@ -2534,7 +2548,6 @@
         <w:rPr>
           <w:sz w:val="24"/>
           <w:szCs w:val="24"/>
-          <w:lang w:val="en-US"/>
         </w:rPr>
         <w:tab/>
       </w:r>
@@ -2543,25 +2556,24 @@
           <w:rFonts w:eastAsia="Arial Narrow"/>
           <w:sz w:val="24"/>
           <w:szCs w:val="24"/>
-          <w:lang w:val="en-US"/>
         </w:rPr>
         <w:t xml:space="preserve"> </w:t>
       </w:r>
-      <w:r>
-        <w:rPr>
-          <w:rFonts w:eastAsia="Arial Narrow"/>
-          <w:sz w:val="24"/>
-          <w:szCs w:val="24"/>
-          <w:lang w:val="en-US"/>
+      <w:proofErr w:type="spellStart"/>
+      <w:r>
+        <w:rPr>
+          <w:rFonts w:eastAsia="Arial Narrow"/>
+          <w:sz w:val="24"/>
+          <w:szCs w:val="24"/>
         </w:rPr>
         <w:t>Operator</w:t>
       </w:r>
-      <w:r>
-        <w:rPr>
-          <w:rFonts w:eastAsia="Arial Narrow"/>
-          <w:sz w:val="24"/>
-          <w:szCs w:val="24"/>
-          <w:lang w:val="en-US"/>
+      <w:proofErr w:type="spellEnd"/>
+      <w:r>
+        <w:rPr>
+          <w:rFonts w:eastAsia="Arial Narrow"/>
+          <w:sz w:val="24"/>
+          <w:szCs w:val="24"/>
         </w:rPr>
         <w:t xml:space="preserve">, </w:t>
       </w:r>
@@ -2570,7 +2582,6 @@
           <w:rFonts w:eastAsia="Arial Narrow"/>
           <w:sz w:val="24"/>
           <w:szCs w:val="24"/>
-          <w:lang w:val="en-US"/>
         </w:rPr>
         <w:t>Project</w:t>
       </w:r>
@@ -2579,7 +2590,6 @@
           <w:rFonts w:eastAsia="Arial Narrow"/>
           <w:sz w:val="24"/>
           <w:szCs w:val="24"/>
-          <w:lang w:val="en-US"/>
         </w:rPr>
         <w:t xml:space="preserve"> </w:t>
       </w:r>
@@ -2588,7 +2598,6 @@
           <w:rFonts w:eastAsia="Arial Narrow"/>
           <w:sz w:val="24"/>
           <w:szCs w:val="24"/>
-          <w:lang w:val="en-US"/>
         </w:rPr>
         <w:t>M</w:t>
       </w:r>
@@ -2597,7 +2606,6 @@
           <w:rFonts w:eastAsia="Arial Narrow"/>
           <w:sz w:val="24"/>
           <w:szCs w:val="24"/>
-          <w:lang w:val="en-US"/>
         </w:rPr>
         <w:t>anager</w:t>
       </w:r>
@@ -2606,7 +2614,6 @@
           <w:rFonts w:eastAsia="Arial Narrow"/>
           <w:sz w:val="24"/>
           <w:szCs w:val="24"/>
-          <w:lang w:val="en-US"/>
         </w:rPr>
         <w:t>,</w:t>
       </w:r>
@@ -2615,41 +2622,33 @@
           <w:rFonts w:eastAsia="Arial Narrow"/>
           <w:sz w:val="24"/>
           <w:szCs w:val="24"/>
-          <w:lang w:val="en-US"/>
         </w:rPr>
         <w:t xml:space="preserve"> </w:t>
       </w:r>
-      <w:proofErr w:type="spellStart"/>
-      <w:r>
-        <w:rPr>
-          <w:rFonts w:eastAsia="Arial Narrow"/>
-          <w:sz w:val="24"/>
-          <w:szCs w:val="24"/>
-          <w:lang w:val="en-US"/>
+      <w:r>
+        <w:rPr>
+          <w:rFonts w:eastAsia="Arial Narrow"/>
+          <w:sz w:val="24"/>
+          <w:szCs w:val="24"/>
         </w:rPr>
         <w:t>Analista</w:t>
       </w:r>
-      <w:proofErr w:type="spellEnd"/>
-      <w:r>
-        <w:rPr>
-          <w:rFonts w:eastAsia="Arial Narrow"/>
-          <w:sz w:val="24"/>
-          <w:szCs w:val="24"/>
-          <w:lang w:val="en-US"/>
+      <w:r>
+        <w:rPr>
+          <w:rFonts w:eastAsia="Arial Narrow"/>
+          <w:sz w:val="24"/>
+          <w:szCs w:val="24"/>
         </w:rPr>
         <w:t xml:space="preserve">, </w:t>
       </w:r>
-      <w:proofErr w:type="spellStart"/>
-      <w:r>
-        <w:rPr>
-          <w:rFonts w:eastAsia="Arial Narrow"/>
-          <w:sz w:val="24"/>
-          <w:szCs w:val="24"/>
-          <w:lang w:val="en-US"/>
+      <w:r>
+        <w:rPr>
+          <w:rFonts w:eastAsia="Arial Narrow"/>
+          <w:sz w:val="24"/>
+          <w:szCs w:val="24"/>
         </w:rPr>
         <w:t>Desarrollador</w:t>
       </w:r>
-      <w:proofErr w:type="spellEnd"/>
     </w:p>
     <w:p>
       <w:pPr>
@@ -3034,6 +3033,64 @@
           <w:szCs w:val="24"/>
         </w:rPr>
       </w:pPr>
+      <w:r>
+        <w:rPr>
+          <w:rFonts w:eastAsia="Arial Narrow"/>
+          <w:noProof/>
+          <w:sz w:val="24"/>
+          <w:szCs w:val="24"/>
+        </w:rPr>
+        <w:drawing>
+          <wp:inline distT="0" distB="0" distL="0" distR="0" wp14:anchorId="0482A62F" wp14:editId="07E70AF2">
+            <wp:extent cx="962494" cy="982980"/>
+            <wp:effectExtent l="0" t="0" r="9525" b="7620"/>
+            <wp:docPr id="1894876555" name="Picture 1" descr="A person with long hair wearing a black shirt&#10;&#10;AI-generated content may be incorrect."/>
+            <wp:cNvGraphicFramePr>
+              <a:graphicFrameLocks xmlns:a="http://schemas.openxmlformats.org/drawingml/2006/main" noChangeAspect="1"/>
+            </wp:cNvGraphicFramePr>
+            <a:graphic xmlns:a="http://schemas.openxmlformats.org/drawingml/2006/main">
+              <a:graphicData uri="http://schemas.openxmlformats.org/drawingml/2006/picture">
+                <pic:pic xmlns:pic="http://schemas.openxmlformats.org/drawingml/2006/picture">
+                  <pic:nvPicPr>
+                    <pic:cNvPr id="1894876555" name="Picture 1" descr="A person with long hair wearing a black shirt&#10;&#10;AI-generated content may be incorrect."/>
+                    <pic:cNvPicPr/>
+                  </pic:nvPicPr>
+                  <pic:blipFill>
+                    <a:blip r:embed="rId18" cstate="print">
+                      <a:extLst>
+                        <a:ext uri="{BEBA8EAE-BF5A-486C-A8C5-ECC9F3942E4B}">
+                          <a14:imgProps xmlns:a14="http://schemas.microsoft.com/office/drawing/2010/main">
+                            <a14:imgLayer r:embed="rId19">
+                              <a14:imgEffect>
+                                <a14:colorTemperature colorTemp="5900"/>
+                              </a14:imgEffect>
+                            </a14:imgLayer>
+                          </a14:imgProps>
+                        </a:ext>
+                        <a:ext uri="{28A0092B-C50C-407E-A947-70E740481C1C}">
+                          <a14:useLocalDpi xmlns:a14="http://schemas.microsoft.com/office/drawing/2010/main" val="0"/>
+                        </a:ext>
+                      </a:extLst>
+                    </a:blip>
+                    <a:stretch>
+                      <a:fillRect/>
+                    </a:stretch>
+                  </pic:blipFill>
+                  <pic:spPr>
+                    <a:xfrm>
+                      <a:off x="0" y="0"/>
+                      <a:ext cx="969391" cy="990024"/>
+                    </a:xfrm>
+                    <a:prstGeom prst="rect">
+                      <a:avLst/>
+                    </a:prstGeom>
+                  </pic:spPr>
+                </pic:pic>
+              </a:graphicData>
+            </a:graphic>
+          </wp:inline>
+        </w:drawing>
+      </w:r>
     </w:p>
     <w:p>
       <w:pPr>
@@ -3043,18 +3100,8 @@
           <w:rFonts w:eastAsia="Arial Narrow"/>
           <w:sz w:val="24"/>
           <w:szCs w:val="24"/>
-          <w:lang w:val="en-US"/>
-        </w:rPr>
-      </w:pPr>
-      <w:r>
-        <w:rPr>
-          <w:rFonts w:eastAsia="Arial Narrow"/>
-          <w:sz w:val="24"/>
-          <w:szCs w:val="24"/>
-          <w:lang w:val="en-US"/>
-        </w:rPr>
-        <w:t>Student #4</w:t>
-      </w:r>
+        </w:rPr>
+      </w:pPr>
     </w:p>
     <w:p>
       <w:pPr>
@@ -3074,16 +3121,7 @@
           <w:szCs w:val="24"/>
           <w:lang w:val="en-US"/>
         </w:rPr>
-        <w:t>ID Number:</w:t>
-      </w:r>
-      <w:r>
-        <w:rPr>
-          <w:rFonts w:eastAsia="Arial Narrow"/>
-          <w:sz w:val="24"/>
-          <w:szCs w:val="24"/>
-          <w:lang w:val="en-US"/>
-        </w:rPr>
-        <w:t xml:space="preserve"> 29560552D</w:t>
+        <w:t>Student #4</w:t>
       </w:r>
     </w:p>
     <w:p>
@@ -3104,6 +3142,36 @@
           <w:szCs w:val="24"/>
           <w:lang w:val="en-US"/>
         </w:rPr>
+        <w:t>ID Number:</w:t>
+      </w:r>
+      <w:r>
+        <w:rPr>
+          <w:rFonts w:eastAsia="Arial Narrow"/>
+          <w:sz w:val="24"/>
+          <w:szCs w:val="24"/>
+          <w:lang w:val="en-US"/>
+        </w:rPr>
+        <w:t xml:space="preserve"> 29560552D</w:t>
+      </w:r>
+    </w:p>
+    <w:p>
+      <w:pPr>
+        <w:pStyle w:val="Normal1"/>
+        <w:ind w:firstLine="0"/>
+        <w:rPr>
+          <w:rFonts w:eastAsia="Arial Narrow"/>
+          <w:sz w:val="24"/>
+          <w:szCs w:val="24"/>
+          <w:lang w:val="en-US"/>
+        </w:rPr>
+      </w:pPr>
+      <w:r>
+        <w:rPr>
+          <w:rFonts w:eastAsia="Arial Narrow"/>
+          <w:sz w:val="24"/>
+          <w:szCs w:val="24"/>
+          <w:lang w:val="en-US"/>
+        </w:rPr>
         <w:t>UVUS</w:t>
       </w:r>
       <w:proofErr w:type="gramStart"/>
@@ -3171,6 +3239,7 @@
           <w:szCs w:val="24"/>
           <w:lang w:val="en-US"/>
         </w:rPr>
+        <w:lastRenderedPageBreak/>
         <w:t>Name:</w:t>
       </w:r>
       <w:r>
@@ -3320,7 +3389,6 @@
         <w:rPr>
           <w:noProof/>
         </w:rPr>
-        <w:lastRenderedPageBreak/>
         <w:drawing>
           <wp:inline distT="0" distB="0" distL="0" distR="0" wp14:anchorId="1BB6D0A8" wp14:editId="3B9E9A2E">
             <wp:extent cx="890561" cy="1187450"/>
@@ -3339,7 +3407,7 @@
                     </pic:cNvPicPr>
                   </pic:nvPicPr>
                   <pic:blipFill>
-                    <a:blip r:embed="rId18" cstate="print">
+                    <a:blip r:embed="rId20" cstate="print">
                       <a:extLst>
                         <a:ext uri="{28A0092B-C50C-407E-A947-70E740481C1C}">
                           <a14:useLocalDpi xmlns:a14="http://schemas.microsoft.com/office/drawing/2010/main" val="0"/>
@@ -3639,7 +3707,7 @@
                     <pic:cNvPicPr/>
                   </pic:nvPicPr>
                   <pic:blipFill>
-                    <a:blip r:embed="rId19" cstate="print">
+                    <a:blip r:embed="rId21" cstate="print">
                       <a:extLst>
                         <a:ext uri="{28A0092B-C50C-407E-A947-70E740481C1C}">
                           <a14:useLocalDpi xmlns:a14="http://schemas.microsoft.com/office/drawing/2010/main" val="0"/>
@@ -3772,6 +3840,7 @@
           <w:sz w:val="24"/>
           <w:szCs w:val="24"/>
         </w:rPr>
+        <w:lastRenderedPageBreak/>
         <w:t>Hemos revisado detenidamente el plan de estudios proporcionado para este curso. Entendemos los objetivos del curso, así como los temas y conceptos que se cubrirán.</w:t>
       </w:r>
     </w:p>
@@ -3794,7 +3863,6 @@
           <w:sz w:val="24"/>
           <w:szCs w:val="24"/>
         </w:rPr>
-        <w:lastRenderedPageBreak/>
         <w:t>Estamos al tanto de los recursos disponibles y las expectativas del instructor.</w:t>
       </w:r>
     </w:p>
@@ -4036,7 +4104,7 @@
     </w:p>
     <w:p>
       <w:pPr>
-        <w:pStyle w:val="Prrafodelista"/>
+        <w:pStyle w:val="ListParagraph"/>
         <w:spacing w:after="0"/>
         <w:rPr>
           <w:b/>
@@ -4057,7 +4125,7 @@
     </w:p>
     <w:p>
       <w:pPr>
-        <w:pStyle w:val="Prrafodelista"/>
+        <w:pStyle w:val="ListParagraph"/>
         <w:numPr>
           <w:ilvl w:val="0"/>
           <w:numId w:val="0"/>
@@ -4098,7 +4166,7 @@
                 <wp:cNvGraphicFramePr/>
                 <a:graphic xmlns:a="http://schemas.openxmlformats.org/drawingml/2006/main">
                   <a:graphicData uri="http://schemas.microsoft.com/office/word/2010/wordprocessingInk">
-                    <w14:contentPart bwMode="auto" r:id="rId20">
+                    <w14:contentPart bwMode="auto" r:id="rId22">
                       <w14:nvContentPartPr>
                         <w14:cNvContentPartPr/>
                       </w14:nvContentPartPr>
@@ -4134,7 +4202,7 @@
                 <o:lock v:ext="edit" aspectratio="t"/>
               </v:shapetype>
               <v:shape id="Entrada de lápiz 7" o:spid="_x0000_s1026" type="#_x0000_t75" style="position:absolute;margin-left:251.6pt;margin-top:47.55pt;width:1.05pt;height:1.05pt;z-index:251664384;visibility:visible;mso-wrap-style:square;mso-wrap-distance-left:9pt;mso-wrap-distance-top:0;mso-wrap-distance-right:9pt;mso-wrap-distance-bottom:0;mso-position-horizontal:absolute;mso-position-horizontal-relative:text;mso-position-vertical:absolute;mso-position-vertical-relative:text" o:gfxdata="UEsDBBQABgAIAAAAIQCbMyc3DAEAAC0CAAATAAAAW0NvbnRlbnRfVHlwZXNdLnhtbISRsU7DMBRF&#10;dyT+wfKKEqcdEEJJOpAyAkLlAyz7JbHqPFt+JrR/j5O2C1AyeLD97rlHdrk5DJaNEMg4rPgqLzgD&#10;VE4b7Cr+sXvOHjijKFFL6xAqfgTim/r2ptwdPRBLaaSK9zH6RyFI9TBIyp0HTDetC4OMaRs64aXa&#10;yw7EuijuhXIYAWMWJwavywZa+Wkj2x7S8ckkgCXOnk6DU1fFpffWKBmTqRhR/2jJzg15Ss4z1BtP&#10;d0mDiz8bppvrBefca3qaYDSwNxniixyShtCBBKxd41T+P2OSHChzbWsU5E2g7Zy6OF1jG9yLtFYL&#10;9DQy2CWWdl8YYFxA/RJtUuwdxgtdzJ9dfwMAAP//AwBQSwMEFAAGAAgAAAAhADj9If/WAAAAlAEA&#10;AAsAAABfcmVscy8ucmVsc6SQwWrDMAyG74O9g9F9cZrDGKNOL6PQa+kewNiKYxpbRjLZ+vYzg8Ey&#10;ettRv9D3iX9/+EyLWpElUjaw63pQmB35mIOB98vx6QWUVJu9XSijgRsKHMbHh/0ZF1vbkcyxiGqU&#10;LAbmWsur1uJmTFY6KpjbZiJOtraRgy7WXW1APfT9s+bfDBg3THXyBvjkB1CXW2nmP+wUHZPQVDtH&#10;SdM0RXePqj195DOujWI5YDXgWb5DxrVrz4G+79390xvYljm6I9uEb+S2fhyoZT96vely/AIAAP//&#10;AwBQSwMEFAAGAAgAAAAhALCVIIJrAQAAAwMAAA4AAABkcnMvZTJvRG9jLnhtbJxSQU7DMBC8I/EH&#10;y3eapFRVFTXtgQqpB6AHeIBx7MYi9kZrp0l/z6ZJaQAhpF6s9aw8O7Pj5bq1JTso9AZcxpNJzJly&#10;EnLj9hl/e328W3Dmg3C5KMGpjB+V5+vV7c2yqVI1hQLKXCEjEufTpsp4EUKVRpGXhbLCT6BSjpoa&#10;0IpAV9xHOYqG2G0ZTeN4HjWAeYUglfeEbvomX534tVYyvGjtVWBlxufJlOSFc4FUzBaEvA9FtFqK&#10;dI+iKowcJIkrFFlhHAn4otqIIFiN5heVNRLBgw4TCTYCrY1UJz/kLIl/ONu6j85VMpM1phJcUC7s&#10;BIbz7k6Na0bYkjbQPEFO6Yg6AB8YaT3/h9GL3oCsLenpE0FVikDfwRem8pxhavKM4zZPLvrd4eHi&#10;YIcXX8/fG5RINFj+60mr0XbLJiWszTjFeezOU5aqDUwSeD8nWBLeFSPO/u15wmipNPZbfON7J2n0&#10;d1efAAAA//8DAFBLAwQUAAYACAAAACEAGEC4vccBAABqBAAAEAAAAGRycy9pbmsvaW5rMS54bWy0&#10;k11v2yAUhu8n7T8gdrGb2cYkzodVp1eLNGmTprWT1kvXpjGqgQhwnPz7HWNCXDXdVSdLFhw4L+c8&#10;vNzcHkWLDkwbrmSB05hgxGSlai53Bf59v41WGBlbyrpslWQFPjGDbzcfP9xw+SzaHP4IFKQZRqIt&#10;cGPtPk+Svu/jfhYrvUsoIbPkm3z+8R1vfFbNnrjkFo4051ClpGVHO4jlvC5wZY8k7AftO9XpioXl&#10;IaKryw6ry4ptlRalDYpNKSVrkSwF1P0HI3vaw4DDOTumMRIcGo5onM6X89XXNQTKY4En8w5KNFCJ&#10;wMl1zYf/oLl9rTmUNaPLxRIjX1LNDkNNiWOev937T632TFvOLphHKH7hhKpx7viMoDQzqu2Gu8Ho&#10;ULYdIEsJAVv4s9PkCpDXesDmXfWAy5t60+JeovHtTTl4aMFS56u1XDAwutgHj1kDwkP4zmr3HCih&#10;WURoRMk9JTmhebaI14vF5Cq8i8+aj7ozTdB71Be/upVAbeys57VtAnQSk1kWqE+ZX8ttGN819p/J&#10;vnGXHbxz5SU6OyHfyS/2VOBP7jEilzkGXCspIojOs2X25TOBL1ql6/SFJ8MpAHvzFwAA//8DAFBL&#10;AwQUAAYACAAAACEA65l9dN0AAAAJAQAADwAAAGRycy9kb3ducmV2LnhtbEyPwU7DMAyG70i8Q2Qk&#10;bixZS7dRmk4ICY5IHUhc08ZrC41TNdnavT3mBEfbn35/f7Ff3CDOOIXek4b1SoFAarztqdXw8f5y&#10;twMRoiFrBk+o4YIB9uX1VWFy62eq8HyIreAQCrnR0MU45lKGpkNnwsqPSHw7+smZyOPUSjuZmcPd&#10;IBOlNtKZnvhDZ0Z87rD5Ppychgk/Zf32ldyH1/noLpuqimlYtL69WZ4eQURc4h8Mv/qsDiU71f5E&#10;NohBQ6bShFEND9kaBAOZylIQNS+2CciykP8blD8AAAD//wMAUEsDBBQABgAIAAAAIQB5GLydvwAA&#10;ACEBAAAZAAAAZHJzL19yZWxzL2Uyb0RvYy54bWwucmVsc4TPsWrEMAwG4L3QdzDaGyUdylHiZDkO&#10;spYUbjWOkpjEsrGc0nv7euzBwQ0ahND3S23/63f1Q0lcYA1NVYMitmFyvGj4Hi9vJ1CSDU9mD0wa&#10;biTQd68v7RftJpclWV0UVRQWDWvO8RNR7EreSBUicZnMIXmTS5sWjMZuZiF8r+sPTP8N6O5MNUwa&#10;0jA1oMZbLMnP7TDPztI52MMT5wcRaA/JwV/9XlCTFsoaHG9YqqnKoYBdi3ePdX8AAAD//wMAUEsB&#10;Ai0AFAAGAAgAAAAhAJszJzcMAQAALQIAABMAAAAAAAAAAAAAAAAAAAAAAFtDb250ZW50X1R5cGVz&#10;XS54bWxQSwECLQAUAAYACAAAACEAOP0h/9YAAACUAQAACwAAAAAAAAAAAAAAAAA9AQAAX3JlbHMv&#10;LnJlbHNQSwECLQAUAAYACAAAACEAsJUggmsBAAADAwAADgAAAAAAAAAAAAAAAAA8AgAAZHJzL2Uy&#10;b0RvYy54bWxQSwECLQAUAAYACAAAACEAGEC4vccBAABqBAAAEAAAAAAAAAAAAAAAAADTAwAAZHJz&#10;L2luay9pbmsxLnhtbFBLAQItABQABgAIAAAAIQDrmX103QAAAAkBAAAPAAAAAAAAAAAAAAAAAMgF&#10;AABkcnMvZG93bnJldi54bWxQSwECLQAUAAYACAAAACEAeRi8nb8AAAAhAQAAGQAAAAAAAAAAAAAA&#10;AADSBgAAZHJzL19yZWxzL2Uyb0RvYy54bWwucmVsc1BLBQYAAAAABgAGAHgBAADIBwAAAAA=&#10;">
-                <v:imagedata r:id="rId21" o:title=""/>
+                <v:imagedata r:id="rId23" o:title=""/>
               </v:shape>
             </w:pict>
           </mc:Fallback>
@@ -4166,7 +4234,7 @@
                           <a:chExt cx="1989666" cy="649857"/>
                         </a:xfrm>
                       </wpg:grpSpPr>
-                      <w14:contentPart bwMode="auto" r:id="rId22">
+                      <w14:contentPart bwMode="auto" r:id="rId24">
                         <w14:nvContentPartPr>
                           <w14:cNvPr id="1634396429" name="Entrada de lápiz 1634396429"/>
                           <w14:cNvContentPartPr/>
@@ -4176,7 +4244,7 @@
                           <a:ext cx="1648824" cy="435675"/>
                         </w14:xfrm>
                       </w14:contentPart>
-                      <w14:contentPart bwMode="auto" r:id="rId23">
+                      <w14:contentPart bwMode="auto" r:id="rId25">
                         <w14:nvContentPartPr>
                           <w14:cNvPr id="1439297327" name="Entrada de lápiz 1439297327"/>
                           <w14:cNvContentPartPr/>
@@ -4186,7 +4254,7 @@
                           <a:ext cx="1786611" cy="649857"/>
                         </w14:xfrm>
                       </w14:contentPart>
-                      <w14:contentPart bwMode="auto" r:id="rId24">
+                      <w14:contentPart bwMode="auto" r:id="rId26">
                         <w14:nvContentPartPr>
                           <w14:cNvPr id="1613471811" name="Entrada de lápiz 1613471811"/>
                           <w14:cNvContentPartPr/>
@@ -4225,13 +4293,13 @@
                   <o:lock v:ext="edit" aspectratio="t"/>
                 </v:shapetype>
                 <v:shape id="Entrada de lápiz 1634396429" o:spid="_x0000_s1027" type="#_x0000_t75" style="position:absolute;left:-219;top:1084;width:16922;height:4756;visibility:visible;mso-wrap-style:square" o:gfxdata="UEsDBBQABgAIAAAAIQDb4fbL7gAAAIUBAAATAAAAW0NvbnRlbnRfVHlwZXNdLnhtbHyQz07DMAyH&#10;70i8Q+QralM4IITa7kDhCAiNB7ASt43WOlEcyvb2pNu4IODoPz9/n1xv9vOkForiPDdwXVagiI23&#10;jocG3rdPxR0oScgWJ8/UwIEENu3lRb09BBKV0ywNjCmFe63FjDSjlD4Q50nv44wpl3HQAc0OB9I3&#10;VXWrjedEnIq03oC27qjHjympx31un0wiTQLq4bS4shrAECZnMGVTvbD9QSnOhDInjzsyuiBXWQP0&#10;r4R18jfgnHvJr4nOknrFmJ5xzhraRtHWf3Kkpfz/yGo5S+H73hkquyhdjr3R8m2lj09svwAAAP//&#10;AwBQSwMEFAAGAAgAAAAhAFr0LFu/AAAAFQEAAAsAAABfcmVscy8ucmVsc2zPwWrDMAwG4Ptg72B0&#10;X5TuUMaI01uh19I+gLGVxCy2jGSy9e1nemrHjpL4P0nD4SetZiPRyNnCruvBUPYcYp4tXC/Htw8w&#10;Wl0ObuVMFm6kcBhfX4Yzra62kC6xqGlKVgtLreUTUf1CyWnHhXKbTCzJ1VbKjMX5LzcTvvf9HuXR&#10;gPHJNKdgQU5hB+ZyK23zHztFL6w81c5zQp6m6P9TMfB3PtPWFCczVQtB9N4U2rp2HOA44NMz4y8A&#10;AAD//wMAUEsDBBQABgAIAAAAIQBB5V81ygAAAOMAAAAPAAAAZHJzL2Rvd25yZXYueG1sRE9La8JA&#10;EL4L/Q/LCL3pxgehRldppUIEoWhLa29DdpqkZmdDdjXx37tCocf53rNYdaYSF2pcaVnBaBiBIM6s&#10;LjlX8PG+GTyBcB5ZY2WZFFzJwWr50Ftgom3Le7ocfC5CCLsEFRTe14mULivIoBvamjhwP7Yx6MPZ&#10;5FI32IZwU8lxFMXSYMmhocCa1gVlp8PZKPj92n9vzevOVS/t59upvB7TXZQq9djvnucgPHX+X/zn&#10;TnWYH0+mk1k8Hc/g/lMAQC5vAAAA//8DAFBLAQItABQABgAIAAAAIQDb4fbL7gAAAIUBAAATAAAA&#10;AAAAAAAAAAAAAAAAAABbQ29udGVudF9UeXBlc10ueG1sUEsBAi0AFAAGAAgAAAAhAFr0LFu/AAAA&#10;FQEAAAsAAAAAAAAAAAAAAAAAHwEAAF9yZWxzLy5yZWxzUEsBAi0AFAAGAAgAAAAhAEHlXzXKAAAA&#10;4wAAAA8AAAAAAAAAAAAAAAAABwIAAGRycy9kb3ducmV2LnhtbFBLBQYAAAAAAwADALcAAAD+AgAA&#10;AAA=&#10;">
-                  <v:imagedata r:id="rId25" o:title=""/>
+                  <v:imagedata r:id="rId27" o:title=""/>
                 </v:shape>
                 <v:shape id="Entrada de lápiz 1439297327" o:spid="_x0000_s1028" type="#_x0000_t75" style="position:absolute;left:1810;top:-201;width:18302;height:6897;visibility:visible;mso-wrap-style:square" o:gfxdata="UEsDBBQABgAIAAAAIQDb4fbL7gAAAIUBAAATAAAAW0NvbnRlbnRfVHlwZXNdLnhtbHyQz07DMAyH&#10;70i8Q+QralM4IITa7kDhCAiNB7ASt43WOlEcyvb2pNu4IODoPz9/n1xv9vOkForiPDdwXVagiI23&#10;jocG3rdPxR0oScgWJ8/UwIEENu3lRb09BBKV0ywNjCmFe63FjDSjlD4Q50nv44wpl3HQAc0OB9I3&#10;VXWrjedEnIq03oC27qjHjympx31un0wiTQLq4bS4shrAECZnMGVTvbD9QSnOhDInjzsyuiBXWQP0&#10;r4R18jfgnHvJr4nOknrFmJ5xzhraRtHWf3Kkpfz/yGo5S+H73hkquyhdjr3R8m2lj09svwAAAP//&#10;AwBQSwMEFAAGAAgAAAAhAFr0LFu/AAAAFQEAAAsAAABfcmVscy8ucmVsc2zPwWrDMAwG4Ptg72B0&#10;X5TuUMaI01uh19I+gLGVxCy2jGSy9e1nemrHjpL4P0nD4SetZiPRyNnCruvBUPYcYp4tXC/Htw8w&#10;Wl0ObuVMFm6kcBhfX4Yzra62kC6xqGlKVgtLreUTUf1CyWnHhXKbTCzJ1VbKjMX5LzcTvvf9HuXR&#10;gPHJNKdgQU5hB+ZyK23zHztFL6w81c5zQp6m6P9TMfB3PtPWFCczVQtB9N4U2rp2HOA44NMz4y8A&#10;AAD//wMAUEsDBBQABgAIAAAAIQAWEkqGyQAAAOMAAAAPAAAAZHJzL2Rvd25yZXYueG1sRE9fa8Iw&#10;EH8X9h3CDfYimq6K1c4oIjiGD8JUZI+35taUNZfaRO2+/SIM9ni//zdfdrYWV2p95VjB8zABQVw4&#10;XXGp4HjYDKYgfEDWWDsmBT/kYbl46M0x1+7G73Tdh1LEEPY5KjAhNLmUvjBk0Q9dQxy5L9daDPFs&#10;S6lbvMVwW8s0SSbSYsWxwWBDa0PF9/5iFZxfNztzmtSfK8p2zfiDL9v+oa/U02O3egERqAv/4j/3&#10;m47zx6NZOstGaQb3nyIAcvELAAD//wMAUEsBAi0AFAAGAAgAAAAhANvh9svuAAAAhQEAABMAAAAA&#10;AAAAAAAAAAAAAAAAAFtDb250ZW50X1R5cGVzXS54bWxQSwECLQAUAAYACAAAACEAWvQsW78AAAAV&#10;AQAACwAAAAAAAAAAAAAAAAAfAQAAX3JlbHMvLnJlbHNQSwECLQAUAAYACAAAACEAFhJKhskAAADj&#10;AAAADwAAAAAAAAAAAAAAAAAHAgAAZHJzL2Rvd25yZXYueG1sUEsFBgAAAAADAAMAtwAAAP0CAAAA&#10;AA==&#10;">
-                  <v:imagedata r:id="rId26" o:title=""/>
+                  <v:imagedata r:id="rId28" o:title=""/>
                 </v:shape>
                 <v:shape id="Entrada de lápiz 1613471811" o:spid="_x0000_s1029" type="#_x0000_t75" style="position:absolute;left:5449;top:1805;width:8885;height:2607;visibility:visible;mso-wrap-style:square" o:gfxdata="UEsDBBQABgAIAAAAIQDb4fbL7gAAAIUBAAATAAAAW0NvbnRlbnRfVHlwZXNdLnhtbHyQz07DMAyH&#10;70i8Q+QralM4IITa7kDhCAiNB7ASt43WOlEcyvb2pNu4IODoPz9/n1xv9vOkForiPDdwXVagiI23&#10;jocG3rdPxR0oScgWJ8/UwIEENu3lRb09BBKV0ywNjCmFe63FjDSjlD4Q50nv44wpl3HQAc0OB9I3&#10;VXWrjedEnIq03oC27qjHjympx31un0wiTQLq4bS4shrAECZnMGVTvbD9QSnOhDInjzsyuiBXWQP0&#10;r4R18jfgnHvJr4nOknrFmJ5xzhraRtHWf3Kkpfz/yGo5S+H73hkquyhdjr3R8m2lj09svwAAAP//&#10;AwBQSwMEFAAGAAgAAAAhAFr0LFu/AAAAFQEAAAsAAABfcmVscy8ucmVsc2zPwWrDMAwG4Ptg72B0&#10;X5TuUMaI01uh19I+gLGVxCy2jGSy9e1nemrHjpL4P0nD4SetZiPRyNnCruvBUPYcYp4tXC/Htw8w&#10;Wl0ObuVMFm6kcBhfX4Yzra62kC6xqGlKVgtLreUTUf1CyWnHhXKbTCzJ1VbKjMX5LzcTvvf9HuXR&#10;gPHJNKdgQU5hB+ZyK23zHztFL6w81c5zQp6m6P9TMfB3PtPWFCczVQtB9N4U2rp2HOA44NMz4y8A&#10;AAD//wMAUEsDBBQABgAIAAAAIQADeY7WxgAAAOMAAAAPAAAAZHJzL2Rvd25yZXYueG1sRE9fS8Mw&#10;EH8X/A7hBN9cmqmz1GVjbAjinta597M5m2JzKU1c47c3grDH+/2/5Tq5XpxpDJ1nDWpWgCBuvOm4&#10;1fB+fLkrQYSIbLD3TBp+KMB6dX21xMr4iQ90rmMrcgiHCjXYGIdKytBYchhmfiDO3KcfHcZ8jq00&#10;I0453PVyXhQL6bDj3GBxoK2l5qv+dhrqXfQnfiv3rUv79PFoN7vhNGl9e5M2zyAipXgR/7tfTZ6/&#10;UPcPT6pUCv5+ygDI1S8AAAD//wMAUEsBAi0AFAAGAAgAAAAhANvh9svuAAAAhQEAABMAAAAAAAAA&#10;AAAAAAAAAAAAAFtDb250ZW50X1R5cGVzXS54bWxQSwECLQAUAAYACAAAACEAWvQsW78AAAAVAQAA&#10;CwAAAAAAAAAAAAAAAAAfAQAAX3JlbHMvLnJlbHNQSwECLQAUAAYACAAAACEAA3mO1sYAAADjAAAA&#10;DwAAAAAAAAAAAAAAAAAHAgAAZHJzL2Rvd25yZXYueG1sUEsFBgAAAAADAAMAtwAAAPoCAAAAAA==&#10;">
-                  <v:imagedata r:id="rId27" o:title=""/>
+                  <v:imagedata r:id="rId29" o:title=""/>
                 </v:shape>
                 <w10:anchorlock/>
               </v:group>
@@ -4242,7 +4310,7 @@
     </w:p>
     <w:p>
       <w:pPr>
-        <w:pStyle w:val="Prrafodelista"/>
+        <w:pStyle w:val="ListParagraph"/>
         <w:spacing w:after="0"/>
         <w:rPr>
           <w:b/>
@@ -4258,12 +4326,13 @@
           <w:sz w:val="24"/>
           <w:szCs w:val="24"/>
         </w:rPr>
+        <w:lastRenderedPageBreak/>
         <w:t>Calderón Rodríguez, Manuel María</w:t>
       </w:r>
     </w:p>
     <w:p>
       <w:pPr>
-        <w:pStyle w:val="Prrafodelista"/>
+        <w:pStyle w:val="ListParagraph"/>
         <w:numPr>
           <w:ilvl w:val="0"/>
           <w:numId w:val="0"/>
@@ -4303,7 +4372,7 @@
                 <wp:cNvGraphicFramePr/>
                 <a:graphic xmlns:a="http://schemas.openxmlformats.org/drawingml/2006/main">
                   <a:graphicData uri="http://schemas.microsoft.com/office/word/2010/wordprocessingInk">
-                    <w14:contentPart bwMode="auto" r:id="rId28">
+                    <w14:contentPart bwMode="auto" r:id="rId30">
                       <w14:nvContentPartPr>
                         <w14:cNvContentPartPr/>
                       </w14:nvContentPartPr>
@@ -4320,7 +4389,7 @@
           <mc:Fallback>
             <w:pict>
               <v:shape w14:anchorId="357BC832" id="Entrada de lápiz 3" o:spid="_x0000_s1026" type="#_x0000_t75" style="position:absolute;margin-left:93.8pt;margin-top:4.15pt;width:21.5pt;height:26.9pt;z-index:251660288;visibility:visible;mso-wrap-style:square;mso-wrap-distance-left:9pt;mso-wrap-distance-top:0;mso-wrap-distance-right:9pt;mso-wrap-distance-bottom:0;mso-position-horizontal:absolute;mso-position-horizontal-relative:text;mso-position-vertical:absolute;mso-position-vertical-relative:text" o:gfxdata="UEsDBBQABgAIAAAAIQCbMyc3DAEAAC0CAAATAAAAW0NvbnRlbnRfVHlwZXNdLnhtbISRsU7DMBRF&#10;dyT+wfKKEqcdEEJJOpAyAkLlAyz7JbHqPFt+JrR/j5O2C1AyeLD97rlHdrk5DJaNEMg4rPgqLzgD&#10;VE4b7Cr+sXvOHjijKFFL6xAqfgTim/r2ptwdPRBLaaSK9zH6RyFI9TBIyp0HTDetC4OMaRs64aXa&#10;yw7EuijuhXIYAWMWJwavywZa+Wkj2x7S8ckkgCXOnk6DU1fFpffWKBmTqRhR/2jJzg15Ss4z1BtP&#10;d0mDiz8bppvrBefca3qaYDSwNxniixyShtCBBKxd41T+P2OSHChzbWsU5E2g7Zy6OF1jG9yLtFYL&#10;9DQy2CWWdl8YYFxA/RJtUuwdxgtdzJ9dfwMAAP//AwBQSwMEFAAGAAgAAAAhADj9If/WAAAAlAEA&#10;AAsAAABfcmVscy8ucmVsc6SQwWrDMAyG74O9g9F9cZrDGKNOL6PQa+kewNiKYxpbRjLZ+vYzg8Ey&#10;ettRv9D3iX9/+EyLWpElUjaw63pQmB35mIOB98vx6QWUVJu9XSijgRsKHMbHh/0ZF1vbkcyxiGqU&#10;LAbmWsur1uJmTFY6KpjbZiJOtraRgy7WXW1APfT9s+bfDBg3THXyBvjkB1CXW2nmP+wUHZPQVDtH&#10;SdM0RXePqj195DOujWI5YDXgWb5DxrVrz4G+79390xvYljm6I9uEb+S2fhyoZT96vely/AIAAP//&#10;AwBQSwMEFAAGAAgAAAAhAI/Ag4JyAQAACQMAAA4AAABkcnMvZTJvRG9jLnhtbJxSyU7DMBC9I/EP&#10;lu80CzSKoiY9UCH1APQAH2Acu7GIPdHYadq/Z7rRFoSQeonGfsqbt3gyXduWrRR6A67kySjmTDkJ&#10;tXHLkr+/Pd3lnPkgXC1acKrkG+X5tLq9mQxdoVJooK0VMiJxvhi6kjchdEUUedkoK/wIOuUI1IBW&#10;BDriMqpRDMRu2yiN4ywaAOsOQSrv6Xa2B3m149dayfCqtVeBtSXPkpTkheOANGT5mLMPGsbxmEfV&#10;RBRLFF1j5EGSuEKRFcaRgG+qmQiC9Wh+UVkjETzoMJJgI9DaSLXzQ86S+IezufvcukoeZI+FBBeU&#10;CwuB4ZjdDrhmhW0pgeEZampH9AH4gZHi+b+MvegZyN6Snn0jqFoR6Dn4xnSeMyxMXXKc18lJv1s9&#10;nhws8OTr5RKgRqKD5b9+WWu027BJCVuXnArebL+7LtU6MEmXaRanOSGSoPs0z2g+Y94zHPecRUvL&#10;L0o8P2+Fnb3g6gsAAP//AwBQSwMEFAAGAAgAAAAhANBbOHjqAwAAxwsAABAAAABkcnMvaW5rL2lu&#10;azEueG1stFZLb9s4EL4X2P9AqIdcTJuknjHq9LQBFtgCRdsFtkfXVmOhlhRIcpz8+85LNJUoxR62&#10;CEKT8/jmm+EM7XfvH+ujeii7vmqbTWSXJlJls2v3VXO3if75cquLSPXDttlvj21TbqKnso/e3/zx&#10;5l3V/KiPa1gVIDQ97urjJjoMw/16tTqfz8tzvGy7u5UzJl791fz48Hd0I1778nvVVAOE7EfRrm2G&#10;8nFAsHW130S74dF4e8D+3J66XenVKOl2F4uh2+7K27art4NHPGybpjyqZlsD738jNTzdw6aCOHdl&#10;F6m6goS1W9okT4o/r0GwfdxEwfkEFHtgUkerecyvvwHz9iUm0opdnuWREkr78gE5rajm69dz/9i1&#10;92U3VOWlzFwUUTypHZ+pPlyoruzb4wnvJlIP2+MJSmaNgbaQ2HY1U5CXeFCb/xUP6vIqXkhuWhpJ&#10;L6yDFM231Hi1Q1WX0Oj1ve+xoQdgFH8eOhoHZ1yqjdPOfHFmbdw6KZZZnAVXIV08Yn7rTv3B433r&#10;Lv1KGl81zuxc7YeDL7pZmjj1VQ9rPud7KKu7w/BLZ0mcvH3vzEwitZOSTD6V3zfRWxpGRZ4soFSs&#10;ytNCuSTN08WVudLplVlEBv8WRltlFlbhils64Ar/fj+jCNVGvAMoRhK/XGeInqiUcB2uZMuOE1s+&#10;sIJjTNDdSBTsFpZRErGIxyyYh8Y4wiDO9TWeMjBFTxGPkWfIhCLai4swEzWWaGT5n/cjHKXAVdYx&#10;knJKKJPmRQgQXBSoBR9eRTMpKrlPFHLQlqPFVKCQ/WhNyFOFhdszi5RucCyzmCGn0Zj3oQRJSs2Y&#10;fdgr2iYqBwOX6OJiR8wnQXyWiMYHuXMbGPN+JglWjCwCRuQ8cr9go5gCYb/CAbuX+YTTkihLeodZ&#10;QA4BGAgc9Zu12mGCgggzyKdEJ1wkXima+KMErgg/pjHRSHBA+fwAAhCFHTByfWE6QfcHNMulAakz&#10;wugjboglfFEEaWIJtM0UNvJMZLAiA8krxAk1mcb6xPBwE16cKxhq30AckVZYqEJ8gLEBK65KpmnC&#10;7bV2MlR8i5RTnOiULiYpVE4h/MwF/BCU2NIHZ4PuMzJixyRiTVytgvdorAF4BRYZp5VyUpyB4E4j&#10;clyZFDqIXkgU9JqlNDveEwPJCHBUCWAdFdVeK4vPyygl0q8feFo8OKY0OYDguegZGOrhpcGYPBve&#10;P2DKMvZkSN+QaMUiWYlxOMUeEEM9O9DdwxjiJ8MzCXjCpB+4D/j7IFYZNp4ttMOwGjbWptrmIENC&#10;go6tYPE5A8ll3u2iUDYBkc7BQ2dZmk5+8PmvcPglc/MTAAD//wMAUEsDBBQABgAIAAAAIQCIqnry&#10;2gAAAAgBAAAPAAAAZHJzL2Rvd25yZXYueG1sTI/BTsMwEETvSPyDtUjcqJMUhZDGqVAlblwo5e7E&#10;S+I2Xqex04a/ZznB8WlGs2+r7eIGccEpWE8K0lUCAqn1xlKn4PDx+lCACFGT0YMnVPCNAbb17U2l&#10;S+Ov9I6XfewEj1AotYI+xrGUMrQ9Oh1WfkTi7MtPTkfGqZNm0lced4PMkiSXTlviC70ecddje9rP&#10;TgE+2p3NG7ccn8/d+fg5pfObTZW6v1teNiAiLvGvDL/6rA41OzV+JhPEwFw85VxVUKxBcJ6tE+ZG&#10;QZ6lIOtK/n+g/gEAAP//AwBQSwMEFAAGAAgAAAAhAHkYvJ2/AAAAIQEAABkAAABkcnMvX3JlbHMv&#10;ZTJvRG9jLnhtbC5yZWxzhM+xasQwDAbgvdB3MNobJR3KUeJkOQ6ylhRuNY6SmMSysZzSe/t67MHB&#10;DRqE0PdLbf/rd/VDSVxgDU1VgyK2YXK8aPgeL28nUJINT2YPTBpuJNB3ry/tF+0mlyVZXRRVFBYN&#10;a87xE1HsSt5IFSJxmcwheZNLmxaMxm5mIXyv6w9M/w3o7kw1TBrSMDWgxlssyc/tMM/O0jnYwxPn&#10;BxFoD8nBX/1eUJMWyhocb1iqqcqhgF2Ld491fwAAAP//AwBQSwECLQAUAAYACAAAACEAmzMnNwwB&#10;AAAtAgAAEwAAAAAAAAAAAAAAAAAAAAAAW0NvbnRlbnRfVHlwZXNdLnhtbFBLAQItABQABgAIAAAA&#10;IQA4/SH/1gAAAJQBAAALAAAAAAAAAAAAAAAAAD0BAABfcmVscy8ucmVsc1BLAQItABQABgAIAAAA&#10;IQCPwIOCcgEAAAkDAAAOAAAAAAAAAAAAAAAAADwCAABkcnMvZTJvRG9jLnhtbFBLAQItABQABgAI&#10;AAAAIQDQWzh46gMAAMcLAAAQAAAAAAAAAAAAAAAAANoDAABkcnMvaW5rL2luazEueG1sUEsBAi0A&#10;FAAGAAgAAAAhAIiqevLaAAAACAEAAA8AAAAAAAAAAAAAAAAA8gcAAGRycy9kb3ducmV2LnhtbFBL&#10;AQItABQABgAIAAAAIQB5GLydvwAAACEBAAAZAAAAAAAAAAAAAAAAAPkIAABkcnMvX3JlbHMvZTJv&#10;RG9jLnhtbC5yZWxzUEsFBgAAAAAGAAYAeAEAAO8JAAAAAA==&#10;">
-                <v:imagedata r:id="rId29" o:title=""/>
+                <v:imagedata r:id="rId31" o:title=""/>
               </v:shape>
             </w:pict>
           </mc:Fallback>
@@ -4352,7 +4421,7 @@
                 <wp:cNvGraphicFramePr/>
                 <a:graphic xmlns:a="http://schemas.openxmlformats.org/drawingml/2006/main">
                   <a:graphicData uri="http://schemas.microsoft.com/office/word/2010/wordprocessingInk">
-                    <w14:contentPart bwMode="auto" r:id="rId30">
+                    <w14:contentPart bwMode="auto" r:id="rId32">
                       <w14:nvContentPartPr>
                         <w14:cNvContentPartPr/>
                       </w14:nvContentPartPr>
@@ -4369,7 +4438,7 @@
           <mc:Fallback>
             <w:pict>
               <v:shape w14:anchorId="122E087B" id="Entrada de lápiz 2" o:spid="_x0000_s1026" type="#_x0000_t75" style="position:absolute;margin-left:24.2pt;margin-top:.25pt;width:71.4pt;height:30.1pt;z-index:251659264;visibility:visible;mso-wrap-style:square;mso-wrap-distance-left:9pt;mso-wrap-distance-top:0;mso-wrap-distance-right:9pt;mso-wrap-distance-bottom:0;mso-position-horizontal:absolute;mso-position-horizontal-relative:text;mso-position-vertical:absolute;mso-position-vertical-relative:text" o:gfxdata="UEsDBBQABgAIAAAAIQCbMyc3DAEAAC0CAAATAAAAW0NvbnRlbnRfVHlwZXNdLnhtbISRsU7DMBRF&#10;dyT+wfKKEqcdEEJJOpAyAkLlAyz7JbHqPFt+JrR/j5O2C1AyeLD97rlHdrk5DJaNEMg4rPgqLzgD&#10;VE4b7Cr+sXvOHjijKFFL6xAqfgTim/r2ptwdPRBLaaSK9zH6RyFI9TBIyp0HTDetC4OMaRs64aXa&#10;yw7EuijuhXIYAWMWJwavywZa+Wkj2x7S8ckkgCXOnk6DU1fFpffWKBmTqRhR/2jJzg15Ss4z1BtP&#10;d0mDiz8bppvrBefca3qaYDSwNxniixyShtCBBKxd41T+P2OSHChzbWsU5E2g7Zy6OF1jG9yLtFYL&#10;9DQy2CWWdl8YYFxA/RJtUuwdxgtdzJ9dfwMAAP//AwBQSwMEFAAGAAgAAAAhADj9If/WAAAAlAEA&#10;AAsAAABfcmVscy8ucmVsc6SQwWrDMAyG74O9g9F9cZrDGKNOL6PQa+kewNiKYxpbRjLZ+vYzg8Ey&#10;ettRv9D3iX9/+EyLWpElUjaw63pQmB35mIOB98vx6QWUVJu9XSijgRsKHMbHh/0ZF1vbkcyxiGqU&#10;LAbmWsur1uJmTFY6KpjbZiJOtraRgy7WXW1APfT9s+bfDBg3THXyBvjkB1CXW2nmP+wUHZPQVDtH&#10;SdM0RXePqj195DOujWI5YDXgWb5DxrVrz4G+79390xvYljm6I9uEb+S2fhyoZT96vely/AIAAP//&#10;AwBQSwMEFAAGAAgAAAAhABmiy1l0AQAACQMAAA4AAABkcnMvZTJvRG9jLnhtbJxSQW7CMBC8V+of&#10;LN9LSIAIIgKHokoc2nJoH+A6NrEae6O1IfD7LoEUaFVV4mLt7sjjmR1P5ztbsa1Cb8DlPO71OVNO&#10;QmHcOufvb08PY858EK4QFTiV873yfD67v5s2daYSKKEqFDIicT5r6pyXIdRZFHlZKit8D2rlCNSA&#10;VgRqcR0VKBpit1WU9Ptp1AAWNYJU3tN0cQT5rOXXWsnwqrVXgVU5T+OE5IWuQCqSMU0+qBgNRzya&#10;TUW2RlGXRp4kiRsUWWEcCfimWogg2AbNLyprJIIHHXoSbARaG6laP+Qs7v9wtnSfB1fxUG4wk+CC&#10;cmElMHS7a4FbnrAVbaB5hoLSEZsA/MRI6/k/jKPoBciNJT3HRFBVItB38KWpPWeYmSLnuCzis363&#10;fTw7WOHZ18s1QIlEJ8t/XdlptIdlkxK2yznFuT+cbZZqF5ik4XgyTIaESIIG6WSQtnjHfGTouovV&#10;0uNXIV72B2EXP3j2BQAA//8DAFBLAwQUAAYACAAAACEAwXxz60wIAAAUHAAAEAAAAGRycy9pbmsv&#10;aW5rMS54bWy0WdtuGzcQfS/QfyC2D3kJ7b3qYtTJUwMUaIGiSYH20bW3sRBLCiQ5Tv6+Z+YMuUNJ&#10;7gVoEYDizuXMmeGQ3HW+ff15/RA+jbv9aru5rpqLugrj5nZ7t9q8v65+efcmLqqwP9xs7m4etpvx&#10;uvoy7qvXr77+6tvV5sP64QpjAMJmL7P1w3V1fzh8vLq8fHp6unjqLra795dtXXeX328+/PhD9cq8&#10;7sY/VpvVASH3SXS73RzGzwcBu1rdXVe3h891tgf22+3j7nbMapHsbieLw+7mdnyz3a1vDhnx/maz&#10;GR/C5mYN3r9W4fDlIyYrxHk/7qqwXiHh2F40/bxffLeE4ObzdeWeH0FxDybr6vI85m//A+abU0yh&#10;1bXz2bwKRulu/CScLrXmV8/n/tNu+3HcHVbjVGYWxRRfwi2ftT4s1G7cbx8eZW2q8Onm4REla+oa&#10;bWGxm8szBTnFQ23+UzzU5Vk8T64sjaXn62BFyy2VlvawWo9o9PXH3GOHPYBF/Paw0+3Q1u0Q6za2&#10;9bu2vqrbq767mNWNWwrr4oT5++5xf5/xft9N/aqaXDVm9rS6O9znotcXdTfkqvuan/O9H1fv7w9/&#10;6WyJq3funTM7UdspWCY/j39cV9/oZgzqSYGm0oRlNw9tP8yHly/qF3HR9i/ql1VdLZplVb+sA/7Z&#10;2MRG5xydXG1ECTVHug1xDkmchUZdnDuhIBAFXQr/SIMmtBJRHQs98Wt1p9rmRkU9iJ5MhVw596So&#10;nSQAmKh5N6PRqXoWeknQ29qDmeXUBCzJYD7DY7sMnaQXm2VstVBMN0Io6iH0qu6Xcd7R3VESMOSj&#10;o82nHHJ5JxGrBHMiyU/54AAT0UKkD1ZSmxOdiGZ7gguBEHVQ5+Zqo8nklReReOGni1LmVjGS3h5K&#10;H6lGpF0ugcgAIhrKoF/wSarauhI2s9hzIZZhPqiNOpIFQdKosJaVgHMpaJk4EtpiG5L3m+asq6Wb&#10;QggsAcFF5kXlFLxtA1ujk65BhjSJDXso0XGxE7fOWncerbc0gq/qkbPoC4JZj0leYLF6riuhy5ZA&#10;ErdilRKgkijrSU89DcC36ZfwRSa9cB+4nm3sdFkhUmUbljrp40IjwVp2HUmwPIDSjTfk/ddIo5EH&#10;9rZGwSEmuPTjmIhaWSUMFVYf6r2HX7nk7dLkaRK5iOZnaoLDx0qcvF3b+kBZTb+TUVHLblMRC4L+&#10;d7l4BvRDGhMfaTI92EWX3XymqddsRRQDqyXGUMnaLWPHE9Sq3eOySMX0HQAXyBmnQdNIs88jo7c4&#10;Ns+vUNmI8C5a084yxx1siIsRZCVIh7bBz0I1cTFTfji+G7GEDUGZ/vHc6hIbMIV1W+texRQPnprB&#10;lGDOyOUuxZODqeGRmIrN4kgQi5mCOBTlYDV1c1goHULIaBB14CkZZBcwEA4b3R+xo51e7+wctIKa&#10;Yxce4+E5I/i0LV/jIja95matYTR4QhCjyMrnoIcf8YqeozOWi4c517J3i5bOHwWTLpL8e+7DpHP0&#10;UwgVlXpauTGrZVlYP0SRB2qYEsdMWtSWuF9bX7bSj0x0TH4URW2TqAeaRfdXXRwiXvuEmNj1YSY/&#10;sFOyyrKAi33Ujh8CdptQFG1qYiZ9KvGsYK5+tNUxixTK3MXKsqWpg5Up1BxZBtmcijvTDYoe5HHi&#10;vPI6EFoRXLDIrY27Q2jgqyDwBFJSBu7CwlM1LoCJcpxjvTH1a28uVsaOO82Wx2JqgGyXiLRCDm76&#10;6x0QFBrcI3pn9bGT8ym10AkjBU/NrA9lh00OzxqdUeQKsNICkkXFg65BSul5Dc0cl45NOIt4dZYy&#10;9Dz4eQLBWgJCKR6xQavKAU4xK4GbgwVcBOl9eeSh1YSBm0HJcIUVzrxP5syeqNhJEpCYqeTC5bma&#10;/o2ceegoSzPlcDKn9shIUvgXLAjqe+AkjAUwLs60VPC+1O1TKOx7BseuHkl6CdZRbxXbcy6ieU4/&#10;UzrAkQf88PrBW5vsBnzJmw2fpu3LDwEuIcn7kavABk0dpEDKhhJcs/gMk25ahl5Wwt5PhF4+h6b5&#10;HE0gxiCqx6nLi5Hhp9bqbzmmjaTGNCNlPxa2aXUFyhuVc9VqIGZq75i93pXWgo5gcp7ciphHN5Ti&#10;Fsz/CamMiGDG3ER+MbJIrPAgu6tJLyNCz7jg7NfTDsusa9SFQTzmcZB9nz4DU89oSIGGex30AMHH&#10;kn4yQAixlURNPB3OIWZ72Q05eeQj7hkR0eEvsWkMSw0oo8QThRN59ek8xxM8U5+QtnBclLROZjWF&#10;s9gEYccPStPDmpERVAw5OJU6zthMItmpRSoazTU303vosuTCi5JOXywbvHPwaxznvCgTgkXwopPq&#10;WY8wmjni+mCjxEFPbHwCy35FN4gYVZJk8KOF1SBMmmP6a80y6klg9fCLZ7zEnYuUVlskS32PxgXG&#10;pM6lzgLIWKxxflCNy9TS8lG44EnhbHFYAle2DH5YFY7J1shLDBNRzzyLcp5xt++ieWy1slg3Xr5n&#10;UFVUhEj7mX1aK1OUSQnLnyZBqeenPvj3Jy94RsdCufycxOL5UhUiPEyORymLIolcRX0VTueSBPzs&#10;yqJ7AcKAlnrWYJLPCJkXJK1nFDgp/jGhIoSlK9daJ8ca/gLZ6dZYyC0thV/gO32QUjM1c0j1k9TI&#10;JsEKnyRyc5lCkfxoNEkMljG8EU/9Wl7vi26lpY0uDn1TNF3L49KeRCW1ox2jDBUYHYjg+BuQlAM3&#10;BUZAys/MPoawmVueTAbS8o2jhV6tlQfDQCKy9MAv0hYfpChzIylGGScTmWe5wuGYggTvTfhrAvqq&#10;i7PZvC/+9yj/fwD+W+TVnwAAAP//AwBQSwMEFAAGAAgAAAAhAMs5shzcAAAABgEAAA8AAABkcnMv&#10;ZG93bnJldi54bWxMjsFOwzAQRO9I/IO1SL1Rp5XbhhCnQkgceiS0qnJz4yUOxOsodtrA1+Oe6HE0&#10;ozcv3062Y2ccfOtIwmKeAEOqnW6pkbD/eHtMgfmgSKvOEUr4QQ/b4v4uV5l2F3rHcxkaFiHkMyXB&#10;hNBnnPvaoFV+7nqk2H26waoQ49BwPahLhNuOL5Nkza1qKT4Y1eOrwfq7HK2EtagOzdGs7G+5T8Vh&#10;rMTuq3JSzh6ml2dgAafwP4arflSHIjqd3Ejas06CSEVcSlgBu7ZPiyWwU0QnG+BFzm/1iz8AAAD/&#10;/wMAUEsDBBQABgAIAAAAIQB5GLydvwAAACEBAAAZAAAAZHJzL19yZWxzL2Uyb0RvYy54bWwucmVs&#10;c4TPsWrEMAwG4L3QdzDaGyUdylHiZDkOspYUbjWOkpjEsrGc0nv7euzBwQ0ahND3S23/63f1Q0lc&#10;YA1NVYMitmFyvGj4Hi9vJ1CSDU9mD0wabiTQd68v7RftJpclWV0UVRQWDWvO8RNR7EreSBUicZnM&#10;IXmTS5sWjMZuZiF8r+sPTP8N6O5MNUwa0jA1oMZbLMnP7TDPztI52MMT5wcRaA/JwV/9XlCTFsoa&#10;HG9YqqnKoYBdi3ePdX8AAAD//wMAUEsBAi0AFAAGAAgAAAAhAJszJzcMAQAALQIAABMAAAAAAAAA&#10;AAAAAAAAAAAAAFtDb250ZW50X1R5cGVzXS54bWxQSwECLQAUAAYACAAAACEAOP0h/9YAAACUAQAA&#10;CwAAAAAAAAAAAAAAAAA9AQAAX3JlbHMvLnJlbHNQSwECLQAUAAYACAAAACEAGaLLWXQBAAAJAwAA&#10;DgAAAAAAAAAAAAAAAAA8AgAAZHJzL2Uyb0RvYy54bWxQSwECLQAUAAYACAAAACEAwXxz60wIAAAU&#10;HAAAEAAAAAAAAAAAAAAAAADcAwAAZHJzL2luay9pbmsxLnhtbFBLAQItABQABgAIAAAAIQDLObIc&#10;3AAAAAYBAAAPAAAAAAAAAAAAAAAAAFYMAABkcnMvZG93bnJldi54bWxQSwECLQAUAAYACAAAACEA&#10;eRi8nb8AAAAhAQAAGQAAAAAAAAAAAAAAAABfDQAAZHJzL19yZWxzL2Uyb0RvYy54bWwucmVsc1BL&#10;BQYAAAAABgAGAHgBAABVDgAAAAA=&#10;">
-                <v:imagedata r:id="rId31" o:title=""/>
+                <v:imagedata r:id="rId33" o:title=""/>
               </v:shape>
             </w:pict>
           </mc:Fallback>
@@ -4378,7 +4447,7 @@
     </w:p>
     <w:p>
       <w:pPr>
-        <w:pStyle w:val="Prrafodelista"/>
+        <w:pStyle w:val="ListParagraph"/>
         <w:numPr>
           <w:ilvl w:val="0"/>
           <w:numId w:val="0"/>
@@ -4418,7 +4487,7 @@
                 <wp:cNvGraphicFramePr/>
                 <a:graphic xmlns:a="http://schemas.openxmlformats.org/drawingml/2006/main">
                   <a:graphicData uri="http://schemas.microsoft.com/office/word/2010/wordprocessingInk">
-                    <w14:contentPart bwMode="auto" r:id="rId32">
+                    <w14:contentPart bwMode="auto" r:id="rId34">
                       <w14:nvContentPartPr>
                         <w14:cNvContentPartPr/>
                       </w14:nvContentPartPr>
@@ -4435,7 +4504,7 @@
           <mc:Fallback>
             <w:pict>
               <v:shape w14:anchorId="6ADD9BF4" id="Entrada de lápiz 6" o:spid="_x0000_s1026" type="#_x0000_t75" style="position:absolute;margin-left:68.55pt;margin-top:8.5pt;width:69.1pt;height:15.35pt;z-index:251663360;visibility:visible;mso-wrap-style:square;mso-wrap-distance-left:9pt;mso-wrap-distance-top:0;mso-wrap-distance-right:9pt;mso-wrap-distance-bottom:0;mso-position-horizontal:absolute;mso-position-horizontal-relative:text;mso-position-vertical:absolute;mso-position-vertical-relative:text" o:gfxdata="UEsDBBQABgAIAAAAIQCbMyc3DAEAAC0CAAATAAAAW0NvbnRlbnRfVHlwZXNdLnhtbISRsU7DMBRF&#10;dyT+wfKKEqcdEEJJOpAyAkLlAyz7JbHqPFt+JrR/j5O2C1AyeLD97rlHdrk5DJaNEMg4rPgqLzgD&#10;VE4b7Cr+sXvOHjijKFFL6xAqfgTim/r2ptwdPRBLaaSK9zH6RyFI9TBIyp0HTDetC4OMaRs64aXa&#10;yw7EuijuhXIYAWMWJwavywZa+Wkj2x7S8ckkgCXOnk6DU1fFpffWKBmTqRhR/2jJzg15Ss4z1BtP&#10;d0mDiz8bppvrBefca3qaYDSwNxniixyShtCBBKxd41T+P2OSHChzbWsU5E2g7Zy6OF1jG9yLtFYL&#10;9DQy2CWWdl8YYFxA/RJtUuwdxgtdzJ9dfwMAAP//AwBQSwMEFAAGAAgAAAAhADj9If/WAAAAlAEA&#10;AAsAAABfcmVscy8ucmVsc6SQwWrDMAyG74O9g9F9cZrDGKNOL6PQa+kewNiKYxpbRjLZ+vYzg8Ey&#10;ettRv9D3iX9/+EyLWpElUjaw63pQmB35mIOB98vx6QWUVJu9XSijgRsKHMbHh/0ZF1vbkcyxiGqU&#10;LAbmWsur1uJmTFY6KpjbZiJOtraRgy7WXW1APfT9s+bfDBg3THXyBvjkB1CXW2nmP+wUHZPQVDtH&#10;SdM0RXePqj195DOujWI5YDXgWb5DxrVrz4G+79390xvYljm6I9uEb+S2fhyoZT96vely/AIAAP//&#10;AwBQSwMEFAAGAAgAAAAhAHNuBzh0AQAACQMAAA4AAABkcnMvZTJvRG9jLnhtbJxSy27CMBC8V+o/&#10;WL6XJNCmKCJwKKrEoY9D+wGuYxOrsTdaOyT8fZdACrSqKnGxdnfk8cyOZ4vOVmyj0BtwOU9GMWfK&#10;SSiMW+f8/e3xZsqZD8IVogKncr5Vni/m11ezts7UGEqoCoWMSJzP2jrnZQh1FkVelsoKP4JaOQI1&#10;oBWBWlxHBYqW2G0VjeM4jVrAokaQynuaLvcgn/f8WisZXrT2KrAq52kyJnlhKJCKyYQmH1Sk9zGP&#10;5jORrVHUpZEHSeICRVYYRwK+qZYiCNag+UVljUTwoMNIgo1AayNV74ecJfEPZyv3uXOV3MoGMwku&#10;KBdeBYZhdz1wyRO2og20T1BQOqIJwA+MtJ7/w9iLXoJsLOnZJ4KqEoG+gy9N7TnDzBQ5x1WRHPW7&#10;zcPRwSsefT2fA5RIdLD815VOo90tm5SwLucU53Z39lmqLjBJw2l6F08JkQQl03GS9vjAvGcYupPV&#10;0uNnIZ72O2EnP3j+BQAA//8DAFBLAwQUAAYACAAAACEADdlX5a8DAAD7CQAAEAAAAGRycy9pbmsv&#10;aW5rMS54bWy0Vslu2zAQvRfoPxDsIRfT5qLFNuL01AAFWqBoUqA9OjZjC7GkQJLj5O87CynLjdNT&#10;e2HI4cybN2+Gci4/Ppc78eSbtqirhTRjLYWvVvW6qDYL+eP2Wk2laLtltV7u6sov5Itv5cer9+8u&#10;i+qh3M1hFYBQtbgrdwu57brH+WRyOBzGBzeum83Eau0mn6uHr1/kVYha+/uiKjpI2UbTqq46/9wh&#10;2LxYL+Sqe9a9P2Df1Ptm5ftrtDSro0fXLFf+um7KZdcjbpdV5XeiWpbA+6cU3csjbArIs/GNFGUB&#10;BSs7NkmeTD/NwLB8XsjBeQ8UW2BSysl5zF//AfP6NSbScjbPcikCpbV/Qk4T0nz+du3fmvrRN13h&#10;jzKzKOHiRaz4TPqwUI1v690eeyPF03K3B8mM1jAWIbeZnBHkNR5o80/xQJc38YbkTqUJ5Q11CKL1&#10;IxVb2xWlh0EvH/sZ61oARvNN19BzsNqmSltl9a3Vc23naTa203zQijDFEfOu2bfbHu+uOc4r3fSq&#10;cWWHYt1te9H1WLu0V32o+bnYrS822+6vwaFwiu5n58xLpHESoZLv/n4hP9BjFBTJBirFZLNcGGGT&#10;NE9HF8q4C32hR1IZqaUeGbjSI02rgi0ceNXC4h5tI1joQNe9F96wrzKpMHS0asb+CKQ4OmDYTORg&#10;tImaDgIpMZNQ1grj0CUDlhTPCcGOIRDJSSINJoBr4IRh5GK1MgnaZ2LAB4xgA2YUwQdaQ7hWWKVy&#10;oAY6OscgHBBXhuCkKaEbp7IjYqyWgMHteKPsTKR01LnACJNMUTmkDyvfQAFIIp8SprP0Z5g7aBWR&#10;HSFlzJyNXAYXqxIjUAhGSFOFLYjdpqAwAKwGs8iZO/AgTtyigQPH96OBXoFhcEJ1IkECYTKROsPz&#10;BY8fWXDpAwPgwKKsopbCFJB4IReGMNNhOO+dgqHDjoqE6g6J4XIU5GFK7P26Brbw7Qm7k0MvJ+JG&#10;KNzHeaN9KBfpsk/A+CPHMY6pWeZ8hq6dUmfh1VAfE2sEPRqbW8VDBUXjLPHjtSACHJQ15O6mdKdS&#10;SyMBMiHhsDLh4Yq3LuHnqRy0AA08AaG3xBPkpoyOwV1OTOKkkAvnSCx9BcAB/VUSxh7HFZGDchww&#10;CGO7zYmzcvyMGDF+bCieXw+yxP5zgwLP0y/dUW54iuAa3yHxx+8QsgOl+XNEx1gNJQLxacJmg+9Y&#10;SMeTTUBJGvGoWnjcAOKyFAqHXZpk5uSfhP6zD79+V78BAAD//wMAUEsDBBQABgAIAAAAIQDLzFeT&#10;3QAAAAkBAAAPAAAAZHJzL2Rvd25yZXYueG1sTI89T8MwEIZ3JP6DdUhs1EkDuIQ4FYrUpbC0sLC5&#10;9pFExHZku2ny7zkm2O7VPXo/qu1sBzZhiL13EvJVBgyd9qZ3rYSP993dBlhMyhk1eIcSFoywra+v&#10;KlUaf3EHnI6pZWTiYqkkdCmNJedRd2hVXPkRHf2+fLAqkQwtN0FdyNwOfJ1lj9yq3lFCp0ZsOtTf&#10;x7OV0PKnrNGfb3o/LcVrmPNls9s3Ut7ezC/PwBLO6Q+G3/pUHWrqdPJnZyIbSBciJ5QOQZsIWIuH&#10;AthJwr0QwOuK/19Q/wAAAP//AwBQSwMEFAAGAAgAAAAhAHkYvJ2/AAAAIQEAABkAAABkcnMvX3Jl&#10;bHMvZTJvRG9jLnhtbC5yZWxzhM+xasQwDAbgvdB3MNobJR3KUeJkOQ6ylhRuNY6SmMSysZzSe/t6&#10;7MHBDRqE0PdLbf/rd/VDSVxgDU1VgyK2YXK8aPgeL28nUJINT2YPTBpuJNB3ry/tF+0mlyVZXRRV&#10;FBYNa87xE1HsSt5IFSJxmcwheZNLmxaMxm5mIXyv6w9M/w3o7kw1TBrSMDWgxlssyc/tMM/O0jnY&#10;wxPnBxFoD8nBX/1eUJMWyhocb1iqqcqhgF2Ld491fwAAAP//AwBQSwECLQAUAAYACAAAACEAmzMn&#10;NwwBAAAtAgAAEwAAAAAAAAAAAAAAAAAAAAAAW0NvbnRlbnRfVHlwZXNdLnhtbFBLAQItABQABgAI&#10;AAAAIQA4/SH/1gAAAJQBAAALAAAAAAAAAAAAAAAAAD0BAABfcmVscy8ucmVsc1BLAQItABQABgAI&#10;AAAAIQBzbgc4dAEAAAkDAAAOAAAAAAAAAAAAAAAAADwCAABkcnMvZTJvRG9jLnhtbFBLAQItABQA&#10;BgAIAAAAIQAN2VflrwMAAPsJAAAQAAAAAAAAAAAAAAAAANwDAABkcnMvaW5rL2luazEueG1sUEsB&#10;Ai0AFAAGAAgAAAAhAMvMV5PdAAAACQEAAA8AAAAAAAAAAAAAAAAAuQcAAGRycy9kb3ducmV2Lnht&#10;bFBLAQItABQABgAIAAAAIQB5GLydvwAAACEBAAAZAAAAAAAAAAAAAAAAAMMIAABkcnMvX3JlbHMv&#10;ZTJvRG9jLnhtbC5yZWxzUEsFBgAAAAAGAAYAeAEAALkJAAAAAA==&#10;">
-                <v:imagedata r:id="rId33" o:title=""/>
+                <v:imagedata r:id="rId35" o:title=""/>
               </v:shape>
             </w:pict>
           </mc:Fallback>
@@ -4467,7 +4536,7 @@
                 <wp:cNvGraphicFramePr/>
                 <a:graphic xmlns:a="http://schemas.openxmlformats.org/drawingml/2006/main">
                   <a:graphicData uri="http://schemas.microsoft.com/office/word/2010/wordprocessingInk">
-                    <w14:contentPart bwMode="auto" r:id="rId34">
+                    <w14:contentPart bwMode="auto" r:id="rId36">
                       <w14:nvContentPartPr>
                         <w14:cNvContentPartPr/>
                       </w14:nvContentPartPr>
@@ -4490,7 +4559,7 @@
           <mc:Fallback>
             <w:pict>
               <v:shape w14:anchorId="3A38FE2B" id="Entrada de lápiz 5" o:spid="_x0000_s1026" type="#_x0000_t75" style="position:absolute;margin-left:19.45pt;margin-top:8.15pt;width:96.95pt;height:1.75pt;z-index:251662336;visibility:visible;mso-wrap-style:square;mso-width-percent:0;mso-height-percent:0;mso-wrap-distance-left:9pt;mso-wrap-distance-top:0;mso-wrap-distance-right:9pt;mso-wrap-distance-bottom:0;mso-position-horizontal:absolute;mso-position-horizontal-relative:text;mso-position-vertical:absolute;mso-position-vertical-relative:text;mso-width-percent:0;mso-height-percent:0;mso-width-relative:margin;mso-height-relative:margin" o:gfxdata="UEsDBBQABgAIAAAAIQCbMyc3DAEAAC0CAAATAAAAW0NvbnRlbnRfVHlwZXNdLnhtbISRsU7DMBRF&#10;dyT+wfKKEqcdEEJJOpAyAkLlAyz7JbHqPFt+JrR/j5O2C1AyeLD97rlHdrk5DJaNEMg4rPgqLzgD&#10;VE4b7Cr+sXvOHjijKFFL6xAqfgTim/r2ptwdPRBLaaSK9zH6RyFI9TBIyp0HTDetC4OMaRs64aXa&#10;yw7EuijuhXIYAWMWJwavywZa+Wkj2x7S8ckkgCXOnk6DU1fFpffWKBmTqRhR/2jJzg15Ss4z1BtP&#10;d0mDiz8bppvrBefca3qaYDSwNxniixyShtCBBKxd41T+P2OSHChzbWsU5E2g7Zy6OF1jG9yLtFYL&#10;9DQy2CWWdl8YYFxA/RJtUuwdxgtdzJ9dfwMAAP//AwBQSwMEFAAGAAgAAAAhADj9If/WAAAAlAEA&#10;AAsAAABfcmVscy8ucmVsc6SQwWrDMAyG74O9g9F9cZrDGKNOL6PQa+kewNiKYxpbRjLZ+vYzg8Ey&#10;ettRv9D3iX9/+EyLWpElUjaw63pQmB35mIOB98vx6QWUVJu9XSijgRsKHMbHh/0ZF1vbkcyxiGqU&#10;LAbmWsur1uJmTFY6KpjbZiJOtraRgy7WXW1APfT9s+bfDBg3THXyBvjkB1CXW2nmP+wUHZPQVDtH&#10;SdM0RXePqj195DOujWI5YDXgWb5DxrVrz4G+79390xvYljm6I9uEb+S2fhyoZT96vely/AIAAP//&#10;AwBQSwMEFAAGAAgAAAAhAIhCrUl4AQAACQMAAA4AAABkcnMvZTJvRG9jLnhtbJxSy27CMBC8V+o/&#10;WL6XJJRHiQgciipxaMuh/QDXsYnV2ButDYG/7yaQAq2qSlwi7U52PDO70/nOlmyr0BtwGU96MWfK&#10;SciNW2f8/e3p7oEzH4TLRQlOZXyvPJ/Pbm+mdZWqPhRQ5goZkTif1lXGixCqNIq8LJQVvgeVcgRq&#10;QCsClbiOchQ1sdsy6sfxKKoB8wpBKu+puziAfNbya61keNXaq8DKjI8G4wFngWTG48mQM8z4cDyk&#10;1kfXimZTka5RVIWRR1HiCk1WGEcSvqkWIgi2QfOLyhqJ4EGHngQbgdZGqtYReUviH96W7rPxlQzk&#10;BlMJLigXVgJDl14LXPOELSmC+hly2o/YBOBHRsrn/3UcRC9AbizpOewEVSkCHYQvTOUp59TkGcdl&#10;npz0u+3jycEKT75eLgHaSHS0/NfITqNtwiYlbJdxusB98213qXaBSWom/WRC58KZJGx0P2zQjvcw&#10;31VnwdIvFys8r5vxswuefQEAAP//AwBQSwMEFAAGAAgAAAAhAOxxexbGAQAAaQQAABAAAABkcnMv&#10;aW5rL2luazEueG1stJNNb+MgEIbvK+1/QOwhl42Ncb5q1empkSrtSqu2K+0eXZvGqAYiwHHy73eM&#10;CXHVdE/txcID887Mw8v1zUE0aM+04UrmOIkIRkyWquJym+Pfj5vpCiNjC1kVjZIsx0dm8M3665dr&#10;Ll9Ek8EXgYI0/Uo0Oa6t3WVx3HVd1KWR0tuYEpLGd/Ll5w+89lkVe+aSWyhpTqFSScsOthfLeJXj&#10;0h5IOA/aD6rVJQvbfUSX5xNWFyXbKC0KGxTrQkrWIFkI6PsPRva4gwWHOlumMRIcBp7SKJktZ6vb&#10;KwgUhxyP/lto0UAnAseXNf9+gubmrWbfVkqXiyVGvqWK7fueYsc8e3/2X1rtmLacnTEPUPzGEZXD&#10;v+MzgNLMqKbt7wajfdG0gCwhBGzhayfxBSBv9YDNh+oBl3f1xs29RuPHG3Pw0IKlTldruWBgdLEL&#10;HrMGhPvwg9XuOVBC51NCp5Q8UpIRms2TiC6S0VV4F580n3Rr6qD3pM9+dTuB2jBZxytbB+gkIuk8&#10;UB8zv5RbM76t7X+T/eAuO3jnwkt0dkJ+knv2nONv7jEilzkE3CgEEURndLH4PknT1dWETMgrS4Yi&#10;wHr9DwAA//8DAFBLAwQUAAYACAAAACEAPF8INtwAAAAIAQAADwAAAGRycy9kb3ducmV2LnhtbExP&#10;PU/DMBDdkfgP1iGxUYdEMkkap0JQBpAQojDQzY2vSdT4HMVuG/49xwTjva97r1rNbhAnnELvScPt&#10;IgGB1HjbU6vh8+PpJgcRoiFrBk+o4RsDrOrLi8qU1p/pHU+b2AoOoVAaDV2MYyllaDp0Jiz8iMTc&#10;3k/ORD6nVtrJnDncDTJNEiWd6Yk/dGbEhw6bw+bouMZ2nb6+3an14flxr9SLK9TXZLW+vprvlyAi&#10;zvFPDL/12QM1d9r5I9kgBg1ZXrCScZWBYD7NUp6yY6DIQdaV/D+g/gEAAP//AwBQSwMEFAAGAAgA&#10;AAAhAHkYvJ2/AAAAIQEAABkAAABkcnMvX3JlbHMvZTJvRG9jLnhtbC5yZWxzhM+xasQwDAbgvdB3&#10;MNobJR3KUeJkOQ6ylhRuNY6SmMSysZzSe/t67MHBDRqE0PdLbf/rd/VDSVxgDU1VgyK2YXK8aPge&#10;L28nUJINT2YPTBpuJNB3ry/tF+0mlyVZXRRVFBYNa87xE1HsSt5IFSJxmcwheZNLmxaMxm5mIXyv&#10;6w9M/w3o7kw1TBrSMDWgxlssyc/tMM/O0jnYwxPnBxFoD8nBX/1eUJMWyhocb1iqqcqhgF2Ld491&#10;fwAAAP//AwBQSwECLQAUAAYACAAAACEAmzMnNwwBAAAtAgAAEwAAAAAAAAAAAAAAAAAAAAAAW0Nv&#10;bnRlbnRfVHlwZXNdLnhtbFBLAQItABQABgAIAAAAIQA4/SH/1gAAAJQBAAALAAAAAAAAAAAAAAAA&#10;AD0BAABfcmVscy8ucmVsc1BLAQItABQABgAIAAAAIQCIQq1JeAEAAAkDAAAOAAAAAAAAAAAAAAAA&#10;ADwCAABkcnMvZTJvRG9jLnhtbFBLAQItABQABgAIAAAAIQDscXsWxgEAAGkEAAAQAAAAAAAAAAAA&#10;AAAAAOADAABkcnMvaW5rL2luazEueG1sUEsBAi0AFAAGAAgAAAAhADxfCDbcAAAACAEAAA8AAAAA&#10;AAAAAAAAAAAA1AUAAGRycy9kb3ducmV2LnhtbFBLAQItABQABgAIAAAAIQB5GLydvwAAACEBAAAZ&#10;AAAAAAAAAAAAAAAAAN0GAABkcnMvX3JlbHMvZTJvRG9jLnhtbC5yZWxzUEsFBgAAAAAGAAYAeAEA&#10;ANMHAAAAAA==&#10;">
-                <v:imagedata r:id="rId35" o:title=""/>
+                <v:imagedata r:id="rId37" o:title=""/>
               </v:shape>
             </w:pict>
           </mc:Fallback>
@@ -4499,7 +4568,7 @@
     </w:p>
     <w:p>
       <w:pPr>
-        <w:pStyle w:val="Prrafodelista"/>
+        <w:pStyle w:val="ListParagraph"/>
         <w:spacing w:after="0"/>
         <w:rPr>
           <w:b/>
@@ -4515,13 +4584,12 @@
           <w:sz w:val="24"/>
           <w:szCs w:val="24"/>
         </w:rPr>
-        <w:lastRenderedPageBreak/>
         <w:t>González Benito, Claudio</w:t>
       </w:r>
     </w:p>
     <w:p>
       <w:pPr>
-        <w:pStyle w:val="Prrafodelista"/>
+        <w:pStyle w:val="ListParagraph"/>
         <w:numPr>
           <w:ilvl w:val="0"/>
           <w:numId w:val="0"/>
@@ -4559,7 +4627,7 @@
                     <pic:cNvPicPr/>
                   </pic:nvPicPr>
                   <pic:blipFill>
-                    <a:blip r:embed="rId36"/>
+                    <a:blip r:embed="rId38"/>
                     <a:stretch>
                       <a:fillRect/>
                     </a:stretch>
@@ -4582,7 +4650,7 @@
     </w:p>
     <w:p>
       <w:pPr>
-        <w:pStyle w:val="Prrafodelista"/>
+        <w:pStyle w:val="ListParagraph"/>
         <w:spacing w:after="0"/>
         <w:rPr>
           <w:b/>
@@ -4603,7 +4671,7 @@
     </w:p>
     <w:p>
       <w:pPr>
-        <w:pStyle w:val="Prrafodelista"/>
+        <w:pStyle w:val="ListParagraph"/>
         <w:numPr>
           <w:ilvl w:val="0"/>
           <w:numId w:val="0"/>
@@ -4641,7 +4709,7 @@
                     <pic:cNvPicPr/>
                   </pic:nvPicPr>
                   <pic:blipFill>
-                    <a:blip r:embed="rId37" cstate="print">
+                    <a:blip r:embed="rId39" cstate="print">
                       <a:extLst>
                         <a:ext uri="{28A0092B-C50C-407E-A947-70E740481C1C}">
                           <a14:useLocalDpi xmlns:a14="http://schemas.microsoft.com/office/drawing/2010/main" val="0"/>
@@ -4670,7 +4738,7 @@
     </w:p>
     <w:p>
       <w:pPr>
-        <w:pStyle w:val="Prrafodelista"/>
+        <w:pStyle w:val="ListParagraph"/>
         <w:spacing w:after="0"/>
         <w:rPr>
           <w:b/>
@@ -4719,7 +4787,7 @@
                     <pic:cNvPicPr/>
                   </pic:nvPicPr>
                   <pic:blipFill>
-                    <a:blip r:embed="rId38">
+                    <a:blip r:embed="rId40">
                       <a:extLst>
                         <a:ext uri="{28A0092B-C50C-407E-A947-70E740481C1C}">
                           <a14:useLocalDpi xmlns:a14="http://schemas.microsoft.com/office/drawing/2010/main" val="0"/>
@@ -4933,7 +5001,6 @@
           <w:sz w:val="24"/>
           <w:szCs w:val="24"/>
         </w:rPr>
-        <w:lastRenderedPageBreak/>
         <w:t>Rendimiento Bueno: Los miembros entregan consistentemente un trabajo que cumple con los criterios de calidad establecidos en la asignatura, demostrando que se esfuerza en realizar el trabajo.</w:t>
       </w:r>
     </w:p>
@@ -5087,6 +5154,7 @@
           <w:sz w:val="24"/>
           <w:szCs w:val="24"/>
         </w:rPr>
+        <w:lastRenderedPageBreak/>
         <w:t xml:space="preserve">Rendimiento Bueno: Las evaluaciones del docente indican que el proyecto está siendo desarrollado satisfactoriamente con respecto a los requisitos del </w:t>
       </w:r>
       <w:proofErr w:type="spellStart"/>
@@ -5124,7 +5192,6 @@
           <w:sz w:val="24"/>
           <w:szCs w:val="24"/>
         </w:rPr>
-        <w:lastRenderedPageBreak/>
         <w:t>Rendimiento malo: La retroalimentación del docente refleja insatisfacción con el rendimiento del grupo, citando problemas como requerimientos incumplidos, entregables de baja calidad o comunicación ineficaz.</w:t>
       </w:r>
     </w:p>
@@ -5383,6 +5450,7 @@
           <w:sz w:val="24"/>
           <w:szCs w:val="24"/>
         </w:rPr>
+        <w:lastRenderedPageBreak/>
         <w:t>Se comunicará al profesor que el alumno no ha cumplido con las expectativas mínimas.</w:t>
       </w:r>
     </w:p>
@@ -5404,7 +5472,6 @@
       <w:bookmarkStart w:id="17" w:name="_Toc837799324"/>
       <w:bookmarkEnd w:id="16"/>
       <w:r>
-        <w:lastRenderedPageBreak/>
         <w:t>Condiciones de expulsión</w:t>
       </w:r>
       <w:bookmarkEnd w:id="17"/>
@@ -5546,10 +5613,10 @@
       </w:pPr>
     </w:p>
     <w:sectPr>
-      <w:headerReference w:type="default" r:id="rId39"/>
-      <w:footerReference w:type="default" r:id="rId40"/>
-      <w:headerReference w:type="first" r:id="rId41"/>
-      <w:footerReference w:type="first" r:id="rId42"/>
+      <w:headerReference w:type="default" r:id="rId41"/>
+      <w:footerReference w:type="default" r:id="rId42"/>
+      <w:headerReference w:type="first" r:id="rId43"/>
+      <w:footerReference w:type="first" r:id="rId44"/>
       <w:type w:val="continuous"/>
       <w:pgSz w:w="11906" w:h="16838"/>
       <w:pgMar w:top="1417" w:right="1701" w:bottom="1417" w:left="1701" w:header="708" w:footer="708" w:gutter="0"/>
@@ -5608,7 +5675,7 @@
         </w:tcPr>
         <w:p>
           <w:pPr>
-            <w:pStyle w:val="Encabezado"/>
+            <w:pStyle w:val="Header"/>
             <w:ind w:left="-115"/>
             <w:jc w:val="left"/>
           </w:pPr>
@@ -5620,7 +5687,7 @@
         </w:tcPr>
         <w:p>
           <w:pPr>
-            <w:pStyle w:val="Encabezado"/>
+            <w:pStyle w:val="Header"/>
             <w:jc w:val="center"/>
           </w:pPr>
         </w:p>
@@ -5631,7 +5698,7 @@
         </w:tcPr>
         <w:p>
           <w:pPr>
-            <w:pStyle w:val="Encabezado"/>
+            <w:pStyle w:val="Header"/>
             <w:ind w:right="-115"/>
             <w:jc w:val="right"/>
           </w:pPr>
@@ -5641,7 +5708,7 @@
   </w:tbl>
   <w:p>
     <w:pPr>
-      <w:pStyle w:val="Piedepgina"/>
+      <w:pStyle w:val="Footer"/>
     </w:pPr>
   </w:p>
 </w:ftr>
@@ -5670,7 +5737,7 @@
         </w:tcPr>
         <w:p>
           <w:pPr>
-            <w:pStyle w:val="Encabezado"/>
+            <w:pStyle w:val="Header"/>
             <w:ind w:left="-115"/>
             <w:jc w:val="left"/>
           </w:pPr>
@@ -5682,7 +5749,7 @@
         </w:tcPr>
         <w:p>
           <w:pPr>
-            <w:pStyle w:val="Encabezado"/>
+            <w:pStyle w:val="Header"/>
             <w:jc w:val="center"/>
           </w:pPr>
         </w:p>
@@ -5693,7 +5760,7 @@
         </w:tcPr>
         <w:p>
           <w:pPr>
-            <w:pStyle w:val="Encabezado"/>
+            <w:pStyle w:val="Header"/>
             <w:ind w:right="-115"/>
             <w:jc w:val="right"/>
           </w:pPr>
@@ -5703,7 +5770,7 @@
   </w:tbl>
   <w:p>
     <w:pPr>
-      <w:pStyle w:val="Piedepgina"/>
+      <w:pStyle w:val="Footer"/>
     </w:pPr>
   </w:p>
 </w:ftr>
@@ -5849,7 +5916,7 @@
         </w:tcPr>
         <w:p>
           <w:pPr>
-            <w:pStyle w:val="Encabezado"/>
+            <w:pStyle w:val="Header"/>
             <w:ind w:left="-115"/>
             <w:jc w:val="left"/>
           </w:pPr>
@@ -5861,7 +5928,7 @@
         </w:tcPr>
         <w:p>
           <w:pPr>
-            <w:pStyle w:val="Encabezado"/>
+            <w:pStyle w:val="Header"/>
             <w:jc w:val="center"/>
           </w:pPr>
         </w:p>
@@ -5872,7 +5939,7 @@
         </w:tcPr>
         <w:p>
           <w:pPr>
-            <w:pStyle w:val="Encabezado"/>
+            <w:pStyle w:val="Header"/>
             <w:ind w:right="-115"/>
             <w:jc w:val="right"/>
           </w:pPr>
@@ -5882,7 +5949,7 @@
   </w:tbl>
   <w:p>
     <w:pPr>
-      <w:pStyle w:val="Piedepgina"/>
+      <w:pStyle w:val="Footer"/>
     </w:pPr>
   </w:p>
 </w:ftr>
@@ -6232,7 +6299,7 @@
         </w:tcPr>
         <w:p>
           <w:pPr>
-            <w:pStyle w:val="Encabezado"/>
+            <w:pStyle w:val="Header"/>
             <w:ind w:left="-115"/>
             <w:jc w:val="left"/>
           </w:pPr>
@@ -6244,7 +6311,7 @@
         </w:tcPr>
         <w:p>
           <w:pPr>
-            <w:pStyle w:val="Encabezado"/>
+            <w:pStyle w:val="Header"/>
             <w:jc w:val="center"/>
           </w:pPr>
         </w:p>
@@ -6255,7 +6322,7 @@
         </w:tcPr>
         <w:p>
           <w:pPr>
-            <w:pStyle w:val="Encabezado"/>
+            <w:pStyle w:val="Header"/>
             <w:ind w:right="-115"/>
             <w:jc w:val="right"/>
           </w:pPr>
@@ -6265,7 +6332,7 @@
   </w:tbl>
   <w:p>
     <w:pPr>
-      <w:pStyle w:val="Encabezado"/>
+      <w:pStyle w:val="Header"/>
     </w:pPr>
   </w:p>
 </w:hdr>
@@ -6553,7 +6620,7 @@
         </w:tcPr>
         <w:p>
           <w:pPr>
-            <w:pStyle w:val="Encabezado"/>
+            <w:pStyle w:val="Header"/>
             <w:ind w:left="-115"/>
             <w:jc w:val="left"/>
           </w:pPr>
@@ -6565,7 +6632,7 @@
         </w:tcPr>
         <w:p>
           <w:pPr>
-            <w:pStyle w:val="Encabezado"/>
+            <w:pStyle w:val="Header"/>
             <w:jc w:val="center"/>
           </w:pPr>
         </w:p>
@@ -6576,7 +6643,7 @@
         </w:tcPr>
         <w:p>
           <w:pPr>
-            <w:pStyle w:val="Encabezado"/>
+            <w:pStyle w:val="Header"/>
             <w:ind w:right="-115"/>
             <w:jc w:val="right"/>
           </w:pPr>
@@ -6586,7 +6653,7 @@
   </w:tbl>
   <w:p>
     <w:pPr>
-      <w:pStyle w:val="Encabezado"/>
+      <w:pStyle w:val="Header"/>
     </w:pPr>
   </w:p>
 </w:hdr>
@@ -6940,7 +7007,7 @@
     <w:lvl w:ilvl="0">
       <w:start w:val="1"/>
       <w:numFmt w:val="decimal"/>
-      <w:pStyle w:val="Prrafodelista"/>
+      <w:pStyle w:val="ListParagraph"/>
       <w:lvlText w:val="%1."/>
       <w:lvlJc w:val="left"/>
       <w:pPr>
@@ -7669,7 +7736,7 @@
     <w:name w:val="Normal"/>
     <w:qFormat/>
   </w:style>
-  <w:style w:type="paragraph" w:styleId="Ttulo1">
+  <w:style w:type="paragraph" w:styleId="Heading1">
     <w:name w:val="heading 1"/>
     <w:basedOn w:val="Normal"/>
     <w:next w:val="Normal"/>
@@ -7687,7 +7754,7 @@
       <w:szCs w:val="24"/>
     </w:rPr>
   </w:style>
-  <w:style w:type="paragraph" w:styleId="Ttulo2">
+  <w:style w:type="paragraph" w:styleId="Heading2">
     <w:name w:val="heading 2"/>
     <w:basedOn w:val="Normal"/>
     <w:next w:val="Normal"/>
@@ -7708,7 +7775,7 @@
       <w:szCs w:val="36"/>
     </w:rPr>
   </w:style>
-  <w:style w:type="paragraph" w:styleId="Ttulo3">
+  <w:style w:type="paragraph" w:styleId="Heading3">
     <w:name w:val="heading 3"/>
     <w:basedOn w:val="Normal"/>
     <w:next w:val="Normal"/>
@@ -7725,7 +7792,7 @@
       <w:color w:val="5B9BD5"/>
     </w:rPr>
   </w:style>
-  <w:style w:type="paragraph" w:styleId="Ttulo4">
+  <w:style w:type="paragraph" w:styleId="Heading4">
     <w:name w:val="heading 4"/>
     <w:basedOn w:val="Normal"/>
     <w:next w:val="Normal"/>
@@ -7742,7 +7809,7 @@
       <w:color w:val="5B9BD5"/>
     </w:rPr>
   </w:style>
-  <w:style w:type="paragraph" w:styleId="Ttulo5">
+  <w:style w:type="paragraph" w:styleId="Heading5">
     <w:name w:val="heading 5"/>
     <w:basedOn w:val="Normal"/>
     <w:next w:val="Normal"/>
@@ -7764,7 +7831,7 @@
       <w:szCs w:val="24"/>
     </w:rPr>
   </w:style>
-  <w:style w:type="paragraph" w:styleId="Ttulo6">
+  <w:style w:type="paragraph" w:styleId="Heading6">
     <w:name w:val="heading 6"/>
     <w:basedOn w:val="Normal"/>
     <w:next w:val="Normal"/>
@@ -7786,11 +7853,11 @@
       <w:szCs w:val="23"/>
     </w:rPr>
   </w:style>
-  <w:style w:type="paragraph" w:styleId="Ttulo7">
+  <w:style w:type="paragraph" w:styleId="Heading7">
     <w:name w:val="heading 7"/>
     <w:basedOn w:val="Normal1"/>
     <w:next w:val="Normal1"/>
-    <w:link w:val="Ttulo7Car"/>
+    <w:link w:val="Heading7Char"/>
     <w:uiPriority w:val="9"/>
     <w:unhideWhenUsed/>
     <w:qFormat/>
@@ -7806,11 +7873,11 @@
       <w:color w:val="1F4E79" w:themeColor="accent1" w:themeShade="80"/>
     </w:rPr>
   </w:style>
-  <w:style w:type="paragraph" w:styleId="Ttulo8">
+  <w:style w:type="paragraph" w:styleId="Heading8">
     <w:name w:val="heading 8"/>
     <w:basedOn w:val="Normal1"/>
     <w:next w:val="Normal1"/>
-    <w:link w:val="Ttulo8Car"/>
+    <w:link w:val="Heading8Char"/>
     <w:uiPriority w:val="9"/>
     <w:unhideWhenUsed/>
     <w:qFormat/>
@@ -7828,11 +7895,11 @@
       <w:szCs w:val="21"/>
     </w:rPr>
   </w:style>
-  <w:style w:type="paragraph" w:styleId="Ttulo9">
+  <w:style w:type="paragraph" w:styleId="Heading9">
     <w:name w:val="heading 9"/>
     <w:basedOn w:val="Normal1"/>
     <w:next w:val="Normal1"/>
-    <w:link w:val="Ttulo9Car"/>
+    <w:link w:val="Heading9Char"/>
     <w:uiPriority w:val="9"/>
     <w:unhideWhenUsed/>
     <w:qFormat/>
@@ -7848,13 +7915,13 @@
       <w:color w:val="385623" w:themeColor="accent6" w:themeShade="80"/>
     </w:rPr>
   </w:style>
-  <w:style w:type="character" w:default="1" w:styleId="Fuentedeprrafopredeter">
+  <w:style w:type="character" w:default="1" w:styleId="DefaultParagraphFont">
     <w:name w:val="Default Paragraph Font"/>
     <w:uiPriority w:val="1"/>
     <w:semiHidden/>
     <w:unhideWhenUsed/>
   </w:style>
-  <w:style w:type="table" w:default="1" w:styleId="Tablanormal">
+  <w:style w:type="table" w:default="1" w:styleId="TableNormal">
     <w:name w:val="Normal Table"/>
     <w:uiPriority w:val="99"/>
     <w:semiHidden/>
@@ -7869,13 +7936,13 @@
       </w:tblCellMar>
     </w:tblPr>
   </w:style>
-  <w:style w:type="numbering" w:default="1" w:styleId="Sinlista">
+  <w:style w:type="numbering" w:default="1" w:styleId="NoList">
     <w:name w:val="No List"/>
     <w:uiPriority w:val="99"/>
     <w:semiHidden/>
     <w:unhideWhenUsed/>
   </w:style>
-  <w:style w:type="paragraph" w:styleId="Ttulo">
+  <w:style w:type="paragraph" w:styleId="Title">
     <w:name w:val="Title"/>
     <w:basedOn w:val="Normal"/>
     <w:next w:val="Normal"/>
@@ -8157,7 +8224,7 @@
   </w:style>
   <w:style w:type="character" w:customStyle="1" w:styleId="Ttulo1Car">
     <w:name w:val="Título 1 Car"/>
-    <w:basedOn w:val="Fuentedeprrafopredeter"/>
+    <w:basedOn w:val="DefaultParagraphFont"/>
     <w:link w:val="heading11"/>
     <w:uiPriority w:val="9"/>
     <w:rsid w:val="0087350D"/>
@@ -8169,7 +8236,7 @@
   </w:style>
   <w:style w:type="character" w:customStyle="1" w:styleId="Ttulo2Car">
     <w:name w:val="Título 2 Car"/>
-    <w:basedOn w:val="Fuentedeprrafopredeter"/>
+    <w:basedOn w:val="DefaultParagraphFont"/>
     <w:link w:val="heading21"/>
     <w:uiPriority w:val="9"/>
     <w:rsid w:val="006D65E5"/>
@@ -8182,7 +8249,7 @@
   </w:style>
   <w:style w:type="character" w:customStyle="1" w:styleId="Ttulo3Car">
     <w:name w:val="Título 3 Car"/>
-    <w:basedOn w:val="Fuentedeprrafopredeter"/>
+    <w:basedOn w:val="DefaultParagraphFont"/>
     <w:link w:val="heading31"/>
     <w:uiPriority w:val="9"/>
     <w:rsid w:val="000D41AC"/>
@@ -8193,7 +8260,7 @@
   </w:style>
   <w:style w:type="character" w:customStyle="1" w:styleId="Ttulo4Car">
     <w:name w:val="Título 4 Car"/>
-    <w:basedOn w:val="Fuentedeprrafopredeter"/>
+    <w:basedOn w:val="DefaultParagraphFont"/>
     <w:link w:val="heading41"/>
     <w:uiPriority w:val="9"/>
     <w:rsid w:val="007320A6"/>
@@ -8204,7 +8271,7 @@
   </w:style>
   <w:style w:type="character" w:customStyle="1" w:styleId="Ttulo5Car">
     <w:name w:val="Título 5 Car"/>
-    <w:basedOn w:val="Fuentedeprrafopredeter"/>
+    <w:basedOn w:val="DefaultParagraphFont"/>
     <w:link w:val="heading51"/>
     <w:uiPriority w:val="9"/>
     <w:rsid w:val="005B4ED0"/>
@@ -8219,7 +8286,7 @@
   </w:style>
   <w:style w:type="character" w:customStyle="1" w:styleId="Ttulo6Car">
     <w:name w:val="Título 6 Car"/>
-    <w:basedOn w:val="Fuentedeprrafopredeter"/>
+    <w:basedOn w:val="DefaultParagraphFont"/>
     <w:link w:val="heading61"/>
     <w:uiPriority w:val="9"/>
     <w:rsid w:val="005B4ED0"/>
@@ -8232,10 +8299,10 @@
       <w:szCs w:val="23"/>
     </w:rPr>
   </w:style>
-  <w:style w:type="character" w:customStyle="1" w:styleId="Ttulo7Car">
-    <w:name w:val="Título 7 Car"/>
-    <w:basedOn w:val="Fuentedeprrafopredeter"/>
-    <w:link w:val="Ttulo7"/>
+  <w:style w:type="character" w:customStyle="1" w:styleId="Heading7Char">
+    <w:name w:val="Heading 7 Char"/>
+    <w:basedOn w:val="DefaultParagraphFont"/>
+    <w:link w:val="Heading7"/>
     <w:uiPriority w:val="9"/>
     <w:rsid w:val="005B4ED0"/>
     <w:rPr>
@@ -8243,10 +8310,10 @@
       <w:color w:val="1F4E79" w:themeColor="accent1" w:themeShade="80"/>
     </w:rPr>
   </w:style>
-  <w:style w:type="character" w:customStyle="1" w:styleId="Ttulo8Car">
-    <w:name w:val="Título 8 Car"/>
-    <w:basedOn w:val="Fuentedeprrafopredeter"/>
-    <w:link w:val="Ttulo8"/>
+  <w:style w:type="character" w:customStyle="1" w:styleId="Heading8Char">
+    <w:name w:val="Heading 8 Char"/>
+    <w:basedOn w:val="DefaultParagraphFont"/>
+    <w:link w:val="Heading8"/>
     <w:uiPriority w:val="9"/>
     <w:rsid w:val="005B4ED0"/>
     <w:rPr>
@@ -8256,10 +8323,10 @@
       <w:szCs w:val="21"/>
     </w:rPr>
   </w:style>
-  <w:style w:type="character" w:customStyle="1" w:styleId="Ttulo9Car">
-    <w:name w:val="Título 9 Car"/>
-    <w:basedOn w:val="Fuentedeprrafopredeter"/>
-    <w:link w:val="Ttulo9"/>
+  <w:style w:type="character" w:customStyle="1" w:styleId="Heading9Char">
+    <w:name w:val="Heading 9 Char"/>
+    <w:basedOn w:val="DefaultParagraphFont"/>
+    <w:link w:val="Heading9"/>
     <w:uiPriority w:val="9"/>
     <w:rsid w:val="005B4ED0"/>
     <w:rPr>
@@ -8267,10 +8334,10 @@
       <w:color w:val="385623" w:themeColor="accent6" w:themeShade="80"/>
     </w:rPr>
   </w:style>
-  <w:style w:type="paragraph" w:styleId="Sangradetextonormal">
+  <w:style w:type="paragraph" w:styleId="BodyTextIndent">
     <w:name w:val="Body Text Indent"/>
     <w:basedOn w:val="Normal1"/>
-    <w:link w:val="SangradetextonormalCar"/>
+    <w:link w:val="BodyTextIndentChar"/>
     <w:uiPriority w:val="99"/>
     <w:rsid w:val="005B4ED0"/>
     <w:pPr>
@@ -8281,17 +8348,17 @@
       <w:rFonts w:eastAsiaTheme="minorEastAsia"/>
     </w:rPr>
   </w:style>
-  <w:style w:type="character" w:customStyle="1" w:styleId="SangradetextonormalCar">
-    <w:name w:val="Sangría de texto normal Car"/>
-    <w:basedOn w:val="Fuentedeprrafopredeter"/>
-    <w:link w:val="Sangradetextonormal"/>
+  <w:style w:type="character" w:customStyle="1" w:styleId="BodyTextIndentChar">
+    <w:name w:val="Body Text Indent Char"/>
+    <w:basedOn w:val="DefaultParagraphFont"/>
+    <w:link w:val="BodyTextIndent"/>
     <w:uiPriority w:val="99"/>
     <w:rsid w:val="005B4ED0"/>
     <w:rPr>
       <w:rFonts w:eastAsiaTheme="minorEastAsia"/>
     </w:rPr>
   </w:style>
-  <w:style w:type="paragraph" w:styleId="Prrafodelista">
+  <w:style w:type="paragraph" w:styleId="ListParagraph">
     <w:name w:val="List Paragraph"/>
     <w:basedOn w:val="Normal1"/>
     <w:uiPriority w:val="34"/>
@@ -8308,7 +8375,7 @@
       <w:rFonts w:eastAsiaTheme="minorEastAsia"/>
     </w:rPr>
   </w:style>
-  <w:style w:type="paragraph" w:styleId="Descripcin">
+  <w:style w:type="paragraph" w:styleId="Caption">
     <w:name w:val="caption"/>
     <w:basedOn w:val="Normal1"/>
     <w:next w:val="Normal1"/>
@@ -8350,7 +8417,7 @@
   </w:style>
   <w:style w:type="character" w:customStyle="1" w:styleId="TtuloCar1">
     <w:name w:val="Título Car1"/>
-    <w:basedOn w:val="Fuentedeprrafopredeter"/>
+    <w:basedOn w:val="DefaultParagraphFont"/>
     <w:link w:val="Title1"/>
     <w:uiPriority w:val="10"/>
     <w:rsid w:val="005B4ED0"/>
@@ -8362,11 +8429,11 @@
       <w:szCs w:val="52"/>
     </w:rPr>
   </w:style>
-  <w:style w:type="paragraph" w:styleId="Subttulo">
+  <w:style w:type="paragraph" w:styleId="Subtitle">
     <w:name w:val="Subtitle"/>
     <w:basedOn w:val="Normal1"/>
     <w:next w:val="Normal1"/>
-    <w:link w:val="SubttuloCar"/>
+    <w:link w:val="SubtitleChar"/>
     <w:uiPriority w:val="11"/>
     <w:qFormat/>
     <w:rsid w:val="005B4ED0"/>
@@ -8381,19 +8448,19 @@
       <w:rFonts w:asciiTheme="majorHAnsi" w:eastAsiaTheme="majorEastAsia" w:hAnsiTheme="majorHAnsi" w:cstheme="majorBidi"/>
     </w:rPr>
   </w:style>
-  <w:style w:type="character" w:customStyle="1" w:styleId="SubttuloCar">
-    <w:name w:val="Subtítulo Car"/>
-    <w:basedOn w:val="Fuentedeprrafopredeter"/>
-    <w:link w:val="Subttulo"/>
+  <w:style w:type="character" w:customStyle="1" w:styleId="SubtitleChar">
+    <w:name w:val="Subtitle Char"/>
+    <w:basedOn w:val="DefaultParagraphFont"/>
+    <w:link w:val="Subtitle"/>
     <w:uiPriority w:val="11"/>
     <w:rsid w:val="005B4ED0"/>
     <w:rPr>
       <w:rFonts w:asciiTheme="majorHAnsi" w:eastAsiaTheme="majorEastAsia" w:hAnsiTheme="majorHAnsi" w:cstheme="majorBidi"/>
     </w:rPr>
   </w:style>
-  <w:style w:type="character" w:styleId="Textoennegrita">
+  <w:style w:type="character" w:styleId="Strong">
     <w:name w:val="Strong"/>
-    <w:basedOn w:val="Fuentedeprrafopredeter"/>
+    <w:basedOn w:val="DefaultParagraphFont"/>
     <w:uiPriority w:val="22"/>
     <w:qFormat/>
     <w:rsid w:val="005B4ED0"/>
@@ -8402,9 +8469,9 @@
       <w:bCs/>
     </w:rPr>
   </w:style>
-  <w:style w:type="character" w:styleId="nfasis">
+  <w:style w:type="character" w:styleId="Emphasis">
     <w:name w:val="Emphasis"/>
-    <w:basedOn w:val="Fuentedeprrafopredeter"/>
+    <w:basedOn w:val="DefaultParagraphFont"/>
     <w:uiPriority w:val="20"/>
     <w:qFormat/>
     <w:rsid w:val="005B4ED0"/>
@@ -8413,7 +8480,7 @@
       <w:iCs/>
     </w:rPr>
   </w:style>
-  <w:style w:type="paragraph" w:styleId="Sinespaciado">
+  <w:style w:type="paragraph" w:styleId="NoSpacing">
     <w:name w:val="No Spacing"/>
     <w:basedOn w:val="Normal1"/>
     <w:next w:val="Normal1"/>
@@ -8428,11 +8495,11 @@
       <w:rFonts w:eastAsiaTheme="minorEastAsia"/>
     </w:rPr>
   </w:style>
-  <w:style w:type="paragraph" w:styleId="Cita">
+  <w:style w:type="paragraph" w:styleId="Quote">
     <w:name w:val="Quote"/>
     <w:basedOn w:val="Normal1"/>
     <w:next w:val="Normal1"/>
-    <w:link w:val="CitaCar"/>
+    <w:link w:val="QuoteChar"/>
     <w:uiPriority w:val="29"/>
     <w:qFormat/>
     <w:rsid w:val="005B4ED0"/>
@@ -8447,10 +8514,10 @@
       <w:iCs/>
     </w:rPr>
   </w:style>
-  <w:style w:type="character" w:customStyle="1" w:styleId="CitaCar">
-    <w:name w:val="Cita Car"/>
-    <w:basedOn w:val="Fuentedeprrafopredeter"/>
-    <w:link w:val="Cita"/>
+  <w:style w:type="character" w:customStyle="1" w:styleId="QuoteChar">
+    <w:name w:val="Quote Char"/>
+    <w:basedOn w:val="DefaultParagraphFont"/>
+    <w:link w:val="Quote"/>
     <w:uiPriority w:val="29"/>
     <w:rsid w:val="005B4ED0"/>
     <w:rPr>
@@ -8459,11 +8526,11 @@
       <w:iCs/>
     </w:rPr>
   </w:style>
-  <w:style w:type="paragraph" w:styleId="Citadestacada">
+  <w:style w:type="paragraph" w:styleId="IntenseQuote">
     <w:name w:val="Intense Quote"/>
     <w:basedOn w:val="Normal1"/>
     <w:next w:val="Normal1"/>
-    <w:link w:val="CitadestacadaCar"/>
+    <w:link w:val="IntenseQuoteChar"/>
     <w:uiPriority w:val="30"/>
     <w:qFormat/>
     <w:rsid w:val="005B4ED0"/>
@@ -8479,10 +8546,10 @@
       <w:szCs w:val="24"/>
     </w:rPr>
   </w:style>
-  <w:style w:type="character" w:customStyle="1" w:styleId="CitadestacadaCar">
-    <w:name w:val="Cita destacada Car"/>
-    <w:basedOn w:val="Fuentedeprrafopredeter"/>
-    <w:link w:val="Citadestacada"/>
+  <w:style w:type="character" w:customStyle="1" w:styleId="IntenseQuoteChar">
+    <w:name w:val="Intense Quote Char"/>
+    <w:basedOn w:val="DefaultParagraphFont"/>
+    <w:link w:val="IntenseQuote"/>
     <w:uiPriority w:val="30"/>
     <w:rsid w:val="005B4ED0"/>
     <w:rPr>
@@ -8492,9 +8559,9 @@
       <w:szCs w:val="24"/>
     </w:rPr>
   </w:style>
-  <w:style w:type="character" w:styleId="nfasissutil">
+  <w:style w:type="character" w:styleId="SubtleEmphasis">
     <w:name w:val="Subtle Emphasis"/>
-    <w:basedOn w:val="Fuentedeprrafopredeter"/>
+    <w:basedOn w:val="DefaultParagraphFont"/>
     <w:uiPriority w:val="19"/>
     <w:qFormat/>
     <w:rsid w:val="005B4ED0"/>
@@ -8504,9 +8571,9 @@
       <w:color w:val="404040" w:themeColor="text1" w:themeTint="BF"/>
     </w:rPr>
   </w:style>
-  <w:style w:type="character" w:styleId="nfasisintenso">
+  <w:style w:type="character" w:styleId="IntenseEmphasis">
     <w:name w:val="Intense Emphasis"/>
-    <w:basedOn w:val="Fuentedeprrafopredeter"/>
+    <w:basedOn w:val="DefaultParagraphFont"/>
     <w:uiPriority w:val="21"/>
     <w:qFormat/>
     <w:rsid w:val="005B4ED0"/>
@@ -8518,9 +8585,9 @@
       <w:color w:val="5B9BD5" w:themeColor="accent1"/>
     </w:rPr>
   </w:style>
-  <w:style w:type="character" w:styleId="Referenciasutil">
+  <w:style w:type="character" w:styleId="SubtleReference">
     <w:name w:val="Subtle Reference"/>
-    <w:basedOn w:val="Fuentedeprrafopredeter"/>
+    <w:basedOn w:val="DefaultParagraphFont"/>
     <w:uiPriority w:val="31"/>
     <w:qFormat/>
     <w:rsid w:val="005B4ED0"/>
@@ -8530,9 +8597,9 @@
       <w:u w:val="single" w:color="7F7F7F" w:themeColor="text1" w:themeTint="80"/>
     </w:rPr>
   </w:style>
-  <w:style w:type="character" w:styleId="Referenciaintensa">
+  <w:style w:type="character" w:styleId="IntenseReference">
     <w:name w:val="Intense Reference"/>
-    <w:basedOn w:val="Fuentedeprrafopredeter"/>
+    <w:basedOn w:val="DefaultParagraphFont"/>
     <w:uiPriority w:val="32"/>
     <w:qFormat/>
     <w:rsid w:val="005B4ED0"/>
@@ -8545,9 +8612,9 @@
       <w:u w:val="single"/>
     </w:rPr>
   </w:style>
-  <w:style w:type="character" w:styleId="Ttulodellibro">
+  <w:style w:type="character" w:styleId="BookTitle">
     <w:name w:val="Book Title"/>
-    <w:basedOn w:val="Fuentedeprrafopredeter"/>
+    <w:basedOn w:val="DefaultParagraphFont"/>
     <w:uiPriority w:val="33"/>
     <w:qFormat/>
     <w:rsid w:val="005B4ED0"/>
@@ -8557,7 +8624,7 @@
       <w:smallCaps/>
     </w:rPr>
   </w:style>
-  <w:style w:type="paragraph" w:styleId="TtuloTDC">
+  <w:style w:type="paragraph" w:styleId="TOCHeading">
     <w:name w:val="TOC Heading"/>
     <w:basedOn w:val="heading11"/>
     <w:next w:val="Normal1"/>
@@ -8591,7 +8658,7 @@
   </w:style>
   <w:style w:type="character" w:customStyle="1" w:styleId="TtuloCar">
     <w:name w:val="Título Car"/>
-    <w:basedOn w:val="Fuentedeprrafopredeter"/>
+    <w:basedOn w:val="DefaultParagraphFont"/>
     <w:locked/>
     <w:rsid w:val="005B4ED0"/>
     <w:rPr>
@@ -8722,7 +8789,7 @@
   <w:style w:type="character" w:customStyle="1" w:styleId="38Car">
     <w:name w:val="38 Car"/>
     <w:aliases w:val="guión con francesa 0 Car"/>
-    <w:basedOn w:val="Fuentedeprrafopredeter"/>
+    <w:basedOn w:val="DefaultParagraphFont"/>
     <w:link w:val="guinconfrancesa0"/>
     <w:uiPriority w:val="99"/>
     <w:locked/>
@@ -8750,7 +8817,7 @@
   </w:style>
   <w:style w:type="character" w:customStyle="1" w:styleId="Francesa2Car">
     <w:name w:val="Francesa 2 Car"/>
-    <w:basedOn w:val="Fuentedeprrafopredeter"/>
+    <w:basedOn w:val="DefaultParagraphFont"/>
     <w:link w:val="Francesa2"/>
     <w:uiPriority w:val="99"/>
     <w:locked/>
@@ -8762,9 +8829,9 @@
       <w:lang w:eastAsia="es-ES"/>
     </w:rPr>
   </w:style>
-  <w:style w:type="character" w:styleId="Textodelmarcadordeposicin">
+  <w:style w:type="character" w:styleId="PlaceholderText">
     <w:name w:val="Placeholder Text"/>
-    <w:basedOn w:val="Fuentedeprrafopredeter"/>
+    <w:basedOn w:val="DefaultParagraphFont"/>
     <w:uiPriority w:val="99"/>
     <w:semiHidden/>
     <w:rsid w:val="005B4ED0"/>
@@ -8772,10 +8839,10 @@
       <w:color w:val="808080"/>
     </w:rPr>
   </w:style>
-  <w:style w:type="paragraph" w:styleId="Textodeglobo">
+  <w:style w:type="paragraph" w:styleId="BalloonText">
     <w:name w:val="Balloon Text"/>
     <w:basedOn w:val="Normal1"/>
-    <w:link w:val="TextodegloboCar"/>
+    <w:link w:val="BalloonTextChar"/>
     <w:uiPriority w:val="99"/>
     <w:semiHidden/>
     <w:unhideWhenUsed/>
@@ -8789,10 +8856,10 @@
       <w:szCs w:val="18"/>
     </w:rPr>
   </w:style>
-  <w:style w:type="character" w:customStyle="1" w:styleId="TextodegloboCar">
-    <w:name w:val="Texto de globo Car"/>
-    <w:basedOn w:val="Fuentedeprrafopredeter"/>
-    <w:link w:val="Textodeglobo"/>
+  <w:style w:type="character" w:customStyle="1" w:styleId="BalloonTextChar">
+    <w:name w:val="Balloon Text Char"/>
+    <w:basedOn w:val="DefaultParagraphFont"/>
+    <w:link w:val="BalloonText"/>
     <w:uiPriority w:val="99"/>
     <w:semiHidden/>
     <w:rsid w:val="005B4ED0"/>
@@ -8802,10 +8869,10 @@
       <w:szCs w:val="18"/>
     </w:rPr>
   </w:style>
-  <w:style w:type="paragraph" w:styleId="Encabezado">
+  <w:style w:type="paragraph" w:styleId="Header">
     <w:name w:val="header"/>
     <w:basedOn w:val="Normal1"/>
-    <w:link w:val="EncabezadoCar"/>
+    <w:link w:val="HeaderChar"/>
     <w:uiPriority w:val="99"/>
     <w:unhideWhenUsed/>
     <w:rsid w:val="005B4ED0"/>
@@ -8820,20 +8887,20 @@
       <w:rFonts w:eastAsiaTheme="minorEastAsia"/>
     </w:rPr>
   </w:style>
-  <w:style w:type="character" w:customStyle="1" w:styleId="EncabezadoCar">
-    <w:name w:val="Encabezado Car"/>
-    <w:basedOn w:val="Fuentedeprrafopredeter"/>
-    <w:link w:val="Encabezado"/>
+  <w:style w:type="character" w:customStyle="1" w:styleId="HeaderChar">
+    <w:name w:val="Header Char"/>
+    <w:basedOn w:val="DefaultParagraphFont"/>
+    <w:link w:val="Header"/>
     <w:uiPriority w:val="99"/>
     <w:rsid w:val="005B4ED0"/>
     <w:rPr>
       <w:rFonts w:eastAsiaTheme="minorEastAsia"/>
     </w:rPr>
   </w:style>
-  <w:style w:type="paragraph" w:styleId="Piedepgina">
+  <w:style w:type="paragraph" w:styleId="Footer">
     <w:name w:val="footer"/>
     <w:basedOn w:val="Normal1"/>
-    <w:link w:val="PiedepginaCar"/>
+    <w:link w:val="FooterChar"/>
     <w:uiPriority w:val="99"/>
     <w:unhideWhenUsed/>
     <w:rsid w:val="005B4ED0"/>
@@ -8848,10 +8915,10 @@
       <w:rFonts w:eastAsiaTheme="minorEastAsia"/>
     </w:rPr>
   </w:style>
-  <w:style w:type="character" w:customStyle="1" w:styleId="PiedepginaCar">
-    <w:name w:val="Pie de página Car"/>
-    <w:basedOn w:val="Fuentedeprrafopredeter"/>
-    <w:link w:val="Piedepgina"/>
+  <w:style w:type="character" w:customStyle="1" w:styleId="FooterChar">
+    <w:name w:val="Footer Char"/>
+    <w:basedOn w:val="DefaultParagraphFont"/>
+    <w:link w:val="Footer"/>
     <w:uiPriority w:val="99"/>
     <w:rsid w:val="005B4ED0"/>
     <w:rPr>
@@ -8863,7 +8930,7 @@
     <w:uiPriority w:val="99"/>
     <w:rsid w:val="005B4ED0"/>
   </w:style>
-  <w:style w:type="paragraph" w:styleId="TDC1">
+  <w:style w:type="paragraph" w:styleId="TOC1">
     <w:name w:val="toc 1"/>
     <w:basedOn w:val="Normal1"/>
     <w:next w:val="Normal1"/>
@@ -8883,7 +8950,7 @@
       <w:rFonts w:eastAsiaTheme="minorEastAsia"/>
     </w:rPr>
   </w:style>
-  <w:style w:type="paragraph" w:styleId="TDC2">
+  <w:style w:type="paragraph" w:styleId="TOC2">
     <w:name w:val="toc 2"/>
     <w:basedOn w:val="Normal1"/>
     <w:next w:val="Normal1"/>
@@ -8899,9 +8966,9 @@
       <w:rFonts w:eastAsiaTheme="minorEastAsia"/>
     </w:rPr>
   </w:style>
-  <w:style w:type="character" w:styleId="Hipervnculo">
+  <w:style w:type="character" w:styleId="Hyperlink">
     <w:name w:val="Hyperlink"/>
-    <w:basedOn w:val="Fuentedeprrafopredeter"/>
+    <w:basedOn w:val="DefaultParagraphFont"/>
     <w:uiPriority w:val="99"/>
     <w:unhideWhenUsed/>
     <w:rsid w:val="005B4ED0"/>
@@ -8910,15 +8977,15 @@
       <w:u w:val="single"/>
     </w:rPr>
   </w:style>
-  <w:style w:type="character" w:styleId="Nmerodelnea">
+  <w:style w:type="character" w:styleId="LineNumber">
     <w:name w:val="line number"/>
-    <w:basedOn w:val="Fuentedeprrafopredeter"/>
+    <w:basedOn w:val="DefaultParagraphFont"/>
     <w:uiPriority w:val="99"/>
     <w:semiHidden/>
     <w:unhideWhenUsed/>
     <w:rsid w:val="005B4ED0"/>
   </w:style>
-  <w:style w:type="table" w:styleId="Tablaconcuadrcula">
+  <w:style w:type="table" w:styleId="TableGrid">
     <w:name w:val="Table Grid"/>
     <w:basedOn w:val="NormalTable1"/>
     <w:uiPriority w:val="39"/>
@@ -8940,7 +9007,7 @@
       </w:tblBorders>
     </w:tblPr>
   </w:style>
-  <w:style w:type="paragraph" w:styleId="TDC3">
+  <w:style w:type="paragraph" w:styleId="TOC3">
     <w:name w:val="toc 3"/>
     <w:basedOn w:val="Normal1"/>
     <w:next w:val="Normal1"/>
@@ -8956,7 +9023,7 @@
       <w:rFonts w:eastAsiaTheme="minorEastAsia"/>
     </w:rPr>
   </w:style>
-  <w:style w:type="table" w:styleId="Tablanormal1">
+  <w:style w:type="table" w:styleId="PlainTable1">
     <w:name w:val="Plain Table 1"/>
     <w:basedOn w:val="NormalTable1"/>
     <w:uiPriority w:val="41"/>
@@ -9038,12 +9105,12 @@
   </w:style>
   <w:style w:type="character" w:customStyle="1" w:styleId="apple-converted-space">
     <w:name w:val="apple-converted-space"/>
-    <w:basedOn w:val="Fuentedeprrafopredeter"/>
+    <w:basedOn w:val="DefaultParagraphFont"/>
     <w:rsid w:val="006C5CBB"/>
   </w:style>
-  <w:style w:type="character" w:styleId="Hipervnculovisitado">
+  <w:style w:type="character" w:styleId="FollowedHyperlink">
     <w:name w:val="FollowedHyperlink"/>
-    <w:basedOn w:val="Fuentedeprrafopredeter"/>
+    <w:basedOn w:val="DefaultParagraphFont"/>
     <w:uiPriority w:val="99"/>
     <w:semiHidden/>
     <w:unhideWhenUsed/>
@@ -9053,10 +9120,10 @@
       <w:u w:val="single"/>
     </w:rPr>
   </w:style>
-  <w:style w:type="paragraph" w:styleId="Textoindependiente">
+  <w:style w:type="paragraph" w:styleId="BodyText">
     <w:name w:val="Body Text"/>
     <w:basedOn w:val="Normal1"/>
-    <w:link w:val="TextoindependienteCar"/>
+    <w:link w:val="BodyTextChar"/>
     <w:uiPriority w:val="99"/>
     <w:semiHidden/>
     <w:unhideWhenUsed/>
@@ -9065,10 +9132,10 @@
       <w:spacing w:after="120"/>
     </w:pPr>
   </w:style>
-  <w:style w:type="character" w:customStyle="1" w:styleId="TextoindependienteCar">
-    <w:name w:val="Texto independiente Car"/>
-    <w:basedOn w:val="Fuentedeprrafopredeter"/>
-    <w:link w:val="Textoindependiente"/>
+  <w:style w:type="character" w:customStyle="1" w:styleId="BodyTextChar">
+    <w:name w:val="Body Text Char"/>
+    <w:basedOn w:val="DefaultParagraphFont"/>
+    <w:link w:val="BodyText"/>
     <w:uiPriority w:val="99"/>
     <w:semiHidden/>
     <w:rsid w:val="00BD20F7"/>
@@ -9079,7 +9146,7 @@
   <w:style w:type="table" w:customStyle="1" w:styleId="Tablaconcuadrcula1">
     <w:name w:val="Tabla con cuadrícula1"/>
     <w:basedOn w:val="NormalTable1"/>
-    <w:next w:val="Tablaconcuadrcula"/>
+    <w:next w:val="TableGrid"/>
     <w:uiPriority w:val="39"/>
     <w:rsid w:val="00F816B0"/>
     <w:pPr>
@@ -9102,7 +9169,7 @@
   <w:style w:type="table" w:customStyle="1" w:styleId="Tablanormal11">
     <w:name w:val="Tabla normal 11"/>
     <w:basedOn w:val="NormalTable1"/>
-    <w:next w:val="Tablanormal1"/>
+    <w:next w:val="PlainTable1"/>
     <w:uiPriority w:val="41"/>
     <w:rsid w:val="00F816B0"/>
     <w:pPr>
@@ -9163,7 +9230,7 @@
       </w:tcPr>
     </w:tblStylePr>
   </w:style>
-  <w:style w:type="table" w:styleId="Tabladelista4-nfasis1">
+  <w:style w:type="table" w:styleId="ListTable4-Accent1">
     <w:name w:val="List Table 4 Accent 1"/>
     <w:basedOn w:val="NormalTable1"/>
     <w:uiPriority w:val="49"/>
@@ -9237,7 +9304,7 @@
       </w:tcPr>
     </w:tblStylePr>
   </w:style>
-  <w:style w:type="paragraph" w:styleId="Tabladeilustraciones">
+  <w:style w:type="paragraph" w:styleId="TableofFigures">
     <w:name w:val="table of figures"/>
     <w:basedOn w:val="Normal1"/>
     <w:next w:val="Normal1"/>
@@ -9248,7 +9315,7 @@
       <w:spacing w:after="0"/>
     </w:pPr>
   </w:style>
-  <w:style w:type="table" w:styleId="Tabladelista3-nfasis3">
+  <w:style w:type="table" w:styleId="ListTable3-Accent3">
     <w:name w:val="List Table 3 Accent 3"/>
     <w:basedOn w:val="NormalTable1"/>
     <w:uiPriority w:val="48"/>
@@ -9410,7 +9477,7 @@
   <w:style w:type="table" w:customStyle="1" w:styleId="Tablaconcuadrcula2">
     <w:name w:val="Tabla con cuadrícula2"/>
     <w:basedOn w:val="NormalTable1"/>
-    <w:next w:val="Tablaconcuadrcula"/>
+    <w:next w:val="TableGrid"/>
     <w:uiPriority w:val="39"/>
     <w:rsid w:val="00E12DA1"/>
     <w:pPr>

</xml_diff>